<commit_message>
plots to test lsmeans
</commit_message>
<xml_diff>
--- a/notes/To Do BcAtGWAS_RNAseq.docx
+++ b/notes/To Do BcAtGWAS_RNAseq.docx
@@ -4,13 +4,8 @@
   <w:body>
     <w:p>
       <w:r>
-        <w:t xml:space="preserve">To Do </w:t>
-      </w:r>
-      <w:proofErr w:type="spellStart"/>
-      <w:r>
-        <w:t>BcAtGWAS_RNAseq</w:t>
-      </w:r>
-      <w:proofErr w:type="spellEnd"/>
+        <w:t>To Do BcAtGWAS_RNAseq</w:t>
+      </w:r>
     </w:p>
     <w:p/>
     <w:p>
@@ -22,96 +17,56 @@
         </w:numPr>
       </w:pPr>
       <w:r>
-        <w:t xml:space="preserve">Col-0 </w:t>
-      </w:r>
-      <w:proofErr w:type="spellStart"/>
-      <w:r>
-        <w:t>bigRR</w:t>
-      </w:r>
-      <w:proofErr w:type="spellEnd"/>
-    </w:p>
-    <w:p>
-      <w:pPr>
-        <w:pStyle w:val="ListParagraph"/>
-        <w:numPr>
-          <w:ilvl w:val="1"/>
-          <w:numId w:val="2"/>
-        </w:numPr>
-        <w:rPr>
-          <w:color w:val="BFBFBF" w:themeColor="background1" w:themeShade="BF"/>
-        </w:rPr>
-      </w:pPr>
-      <w:r>
-        <w:rPr>
-          <w:color w:val="BFBFBF" w:themeColor="background1" w:themeShade="BF"/>
-        </w:rPr>
-        <w:t xml:space="preserve">First run of </w:t>
-      </w:r>
-      <w:proofErr w:type="spellStart"/>
-      <w:r>
-        <w:rPr>
-          <w:color w:val="BFBFBF" w:themeColor="background1" w:themeShade="BF"/>
-        </w:rPr>
-        <w:t>bigRR</w:t>
-      </w:r>
-      <w:proofErr w:type="spellEnd"/>
-    </w:p>
-    <w:p>
-      <w:pPr>
-        <w:pStyle w:val="ListParagraph"/>
-        <w:numPr>
-          <w:ilvl w:val="1"/>
-          <w:numId w:val="2"/>
-        </w:numPr>
-        <w:rPr>
-          <w:color w:val="BFBFBF" w:themeColor="background1" w:themeShade="BF"/>
-        </w:rPr>
-      </w:pPr>
-      <w:r>
-        <w:rPr>
-          <w:color w:val="BFBFBF" w:themeColor="background1" w:themeShade="BF"/>
-        </w:rPr>
-        <w:t xml:space="preserve">Troubleshooting done: need to rerun 500 </w:t>
-      </w:r>
-      <w:proofErr w:type="spellStart"/>
-      <w:r>
-        <w:rPr>
-          <w:color w:val="BFBFBF" w:themeColor="background1" w:themeShade="BF"/>
-        </w:rPr>
-        <w:t>phenos</w:t>
-      </w:r>
-      <w:proofErr w:type="spellEnd"/>
-      <w:r>
-        <w:rPr>
-          <w:color w:val="BFBFBF" w:themeColor="background1" w:themeShade="BF"/>
-        </w:rPr>
-        <w:t xml:space="preserve"> at a time</w:t>
-      </w:r>
-    </w:p>
-    <w:p>
-      <w:pPr>
-        <w:pStyle w:val="ListParagraph"/>
-        <w:numPr>
-          <w:ilvl w:val="1"/>
-          <w:numId w:val="2"/>
-        </w:numPr>
-      </w:pPr>
-      <w:r>
-        <w:t xml:space="preserve">rerun: only saved </w:t>
-      </w:r>
-      <w:proofErr w:type="spellStart"/>
-      <w:r>
-        <w:t>bigRR</w:t>
-      </w:r>
-      <w:proofErr w:type="spellEnd"/>
-      <w:r>
-        <w:t xml:space="preserve"> outputs from about 500 / 9k </w:t>
-      </w:r>
-      <w:proofErr w:type="spellStart"/>
-      <w:r>
-        <w:t>phenos</w:t>
-      </w:r>
-      <w:proofErr w:type="spellEnd"/>
+        <w:t>Col-0 bigRR</w:t>
+      </w:r>
+    </w:p>
+    <w:p>
+      <w:pPr>
+        <w:pStyle w:val="ListParagraph"/>
+        <w:numPr>
+          <w:ilvl w:val="1"/>
+          <w:numId w:val="2"/>
+        </w:numPr>
+        <w:rPr>
+          <w:color w:val="BFBFBF" w:themeColor="background1" w:themeShade="BF"/>
+        </w:rPr>
+      </w:pPr>
+      <w:r>
+        <w:rPr>
+          <w:color w:val="BFBFBF" w:themeColor="background1" w:themeShade="BF"/>
+        </w:rPr>
+        <w:t>First run of bigRR</w:t>
+      </w:r>
+    </w:p>
+    <w:p>
+      <w:pPr>
+        <w:pStyle w:val="ListParagraph"/>
+        <w:numPr>
+          <w:ilvl w:val="1"/>
+          <w:numId w:val="2"/>
+        </w:numPr>
+        <w:rPr>
+          <w:color w:val="BFBFBF" w:themeColor="background1" w:themeShade="BF"/>
+        </w:rPr>
+      </w:pPr>
+      <w:r>
+        <w:rPr>
+          <w:color w:val="BFBFBF" w:themeColor="background1" w:themeShade="BF"/>
+        </w:rPr>
+        <w:t>Troubleshooting done: need to rerun 500 phenos at a time</w:t>
+      </w:r>
+    </w:p>
+    <w:p>
+      <w:pPr>
+        <w:pStyle w:val="ListParagraph"/>
+        <w:numPr>
+          <w:ilvl w:val="1"/>
+          <w:numId w:val="2"/>
+        </w:numPr>
+      </w:pPr>
+      <w:r>
+        <w:t>rerun: only saved bigRR outputs from about 500 / 9k phenos</w:t>
+      </w:r>
     </w:p>
     <w:p>
       <w:pPr>
@@ -133,19 +88,9 @@
           <w:numId w:val="2"/>
         </w:numPr>
       </w:pPr>
-      <w:proofErr w:type="spellStart"/>
-      <w:r>
-        <w:t>Lsmeans</w:t>
-      </w:r>
-      <w:proofErr w:type="spellEnd"/>
-      <w:r>
-        <w:t xml:space="preserve"> </w:t>
-      </w:r>
-      <w:proofErr w:type="spellStart"/>
-      <w:r>
-        <w:t>bigRR</w:t>
-      </w:r>
-      <w:proofErr w:type="spellEnd"/>
+      <w:r>
+        <w:t>Lsmeans bigRR</w:t>
+      </w:r>
     </w:p>
     <w:p>
       <w:pPr>
@@ -180,21 +125,7 @@
         <w:rPr>
           <w:color w:val="BFBFBF" w:themeColor="background1" w:themeShade="BF"/>
         </w:rPr>
-        <w:t xml:space="preserve">Wait for </w:t>
-      </w:r>
-      <w:proofErr w:type="spellStart"/>
-      <w:r>
-        <w:rPr>
-          <w:color w:val="BFBFBF" w:themeColor="background1" w:themeShade="BF"/>
-        </w:rPr>
-        <w:t>linux</w:t>
-      </w:r>
-      <w:proofErr w:type="spellEnd"/>
-      <w:r>
-        <w:rPr>
-          <w:color w:val="BFBFBF" w:themeColor="background1" w:themeShade="BF"/>
-        </w:rPr>
-        <w:t xml:space="preserve"> run to finish (ongoing 01/23 12pm)</w:t>
+        <w:t>Wait for linux run to finish (ongoing 01/23 12pm)</w:t>
       </w:r>
     </w:p>
     <w:p>
@@ -230,105 +161,49 @@
         <w:rPr>
           <w:color w:val="BFBFBF" w:themeColor="background1" w:themeShade="BF"/>
         </w:rPr>
-        <w:t>Failed 01/24 ~</w:t>
-      </w:r>
-      <w:proofErr w:type="gramStart"/>
-      <w:r>
-        <w:rPr>
-          <w:color w:val="BFBFBF" w:themeColor="background1" w:themeShade="BF"/>
-        </w:rPr>
-        <w:t xml:space="preserve">12pm </w:t>
-      </w:r>
-      <w:r>
-        <w:rPr>
-          <w:color w:val="BFBFBF" w:themeColor="background1" w:themeShade="BF"/>
-        </w:rPr>
-        <w:t xml:space="preserve"> with</w:t>
-      </w:r>
-      <w:proofErr w:type="gramEnd"/>
-      <w:r>
-        <w:rPr>
-          <w:color w:val="BFBFBF" w:themeColor="background1" w:themeShade="BF"/>
-        </w:rPr>
-        <w:t xml:space="preserve"> only ~900 phenotypes done.</w:t>
-      </w:r>
-    </w:p>
-    <w:p>
-      <w:pPr>
-        <w:pStyle w:val="ListParagraph"/>
-        <w:numPr>
-          <w:ilvl w:val="1"/>
-          <w:numId w:val="2"/>
-        </w:numPr>
-        <w:rPr>
-          <w:color w:val="BFBFBF" w:themeColor="background1" w:themeShade="BF"/>
-        </w:rPr>
-      </w:pPr>
-      <w:r>
-        <w:rPr>
-          <w:color w:val="BFBFBF" w:themeColor="background1" w:themeShade="BF"/>
-        </w:rPr>
-        <w:t xml:space="preserve">Linux run on 500 </w:t>
-      </w:r>
-      <w:proofErr w:type="spellStart"/>
-      <w:r>
-        <w:rPr>
-          <w:color w:val="BFBFBF" w:themeColor="background1" w:themeShade="BF"/>
-        </w:rPr>
-        <w:t>phenos</w:t>
-      </w:r>
-      <w:proofErr w:type="spellEnd"/>
-      <w:r>
-        <w:rPr>
-          <w:color w:val="BFBFBF" w:themeColor="background1" w:themeShade="BF"/>
-        </w:rPr>
-        <w:t xml:space="preserve"> at once: done, took 16 hours (output b.csv)</w:t>
-      </w:r>
-    </w:p>
-    <w:p>
-      <w:pPr>
-        <w:pStyle w:val="ListParagraph"/>
-        <w:numPr>
-          <w:ilvl w:val="1"/>
-          <w:numId w:val="2"/>
-        </w:numPr>
-        <w:rPr>
-          <w:color w:val="BFBFBF" w:themeColor="background1" w:themeShade="BF"/>
-        </w:rPr>
-      </w:pPr>
-      <w:r>
-        <w:rPr>
-          <w:color w:val="BFBFBF" w:themeColor="background1" w:themeShade="BF"/>
-        </w:rPr>
-        <w:t xml:space="preserve">Wait for </w:t>
-      </w:r>
-      <w:proofErr w:type="spellStart"/>
-      <w:r>
-        <w:rPr>
-          <w:color w:val="BFBFBF" w:themeColor="background1" w:themeShade="BF"/>
-        </w:rPr>
-        <w:t>linux</w:t>
-      </w:r>
-      <w:proofErr w:type="spellEnd"/>
-      <w:r>
-        <w:rPr>
-          <w:color w:val="BFBFBF" w:themeColor="background1" w:themeShade="BF"/>
-        </w:rPr>
-        <w:t xml:space="preserve"> batched run (500 </w:t>
-      </w:r>
-      <w:proofErr w:type="spellStart"/>
-      <w:r>
-        <w:rPr>
-          <w:color w:val="BFBFBF" w:themeColor="background1" w:themeShade="BF"/>
-        </w:rPr>
-        <w:t>phenos</w:t>
-      </w:r>
-      <w:proofErr w:type="spellEnd"/>
-      <w:r>
-        <w:rPr>
-          <w:color w:val="BFBFBF" w:themeColor="background1" w:themeShade="BF"/>
-        </w:rPr>
-        <w:t xml:space="preserve"> at once) to finish (started 01/25, 12pm)</w:t>
+        <w:t xml:space="preserve">Failed 01/24 ~12pm </w:t>
+      </w:r>
+      <w:r>
+        <w:rPr>
+          <w:color w:val="BFBFBF" w:themeColor="background1" w:themeShade="BF"/>
+        </w:rPr>
+        <w:t xml:space="preserve"> with only ~900 phenotypes done.</w:t>
+      </w:r>
+    </w:p>
+    <w:p>
+      <w:pPr>
+        <w:pStyle w:val="ListParagraph"/>
+        <w:numPr>
+          <w:ilvl w:val="1"/>
+          <w:numId w:val="2"/>
+        </w:numPr>
+        <w:rPr>
+          <w:color w:val="BFBFBF" w:themeColor="background1" w:themeShade="BF"/>
+        </w:rPr>
+      </w:pPr>
+      <w:r>
+        <w:rPr>
+          <w:color w:val="BFBFBF" w:themeColor="background1" w:themeShade="BF"/>
+        </w:rPr>
+        <w:t>Linux run on 500 phenos at once: done, took 16 hours (output b.csv)</w:t>
+      </w:r>
+    </w:p>
+    <w:p>
+      <w:pPr>
+        <w:pStyle w:val="ListParagraph"/>
+        <w:numPr>
+          <w:ilvl w:val="1"/>
+          <w:numId w:val="2"/>
+        </w:numPr>
+        <w:rPr>
+          <w:color w:val="BFBFBF" w:themeColor="background1" w:themeShade="BF"/>
+        </w:rPr>
+      </w:pPr>
+      <w:r>
+        <w:rPr>
+          <w:color w:val="BFBFBF" w:themeColor="background1" w:themeShade="BF"/>
+        </w:rPr>
+        <w:t>Wait for linux batched run (500 phenos at once) to finish (started 01/25, 12pm)</w:t>
       </w:r>
     </w:p>
     <w:p>
@@ -382,142 +257,279 @@
         <w:rPr>
           <w:color w:val="BFBFBF" w:themeColor="background1" w:themeShade="BF"/>
         </w:rPr>
-        <w:t xml:space="preserve">And garbage collection </w:t>
-      </w:r>
-      <w:proofErr w:type="spellStart"/>
-      <w:r>
-        <w:rPr>
-          <w:color w:val="BFBFBF" w:themeColor="background1" w:themeShade="BF"/>
-        </w:rPr>
-        <w:t>gc</w:t>
-      </w:r>
-      <w:proofErr w:type="spellEnd"/>
-      <w:r>
-        <w:rPr>
-          <w:color w:val="BFBFBF" w:themeColor="background1" w:themeShade="BF"/>
-        </w:rPr>
-        <w:t>()</w:t>
-      </w:r>
-    </w:p>
-    <w:p>
-      <w:pPr>
-        <w:pStyle w:val="ListParagraph"/>
-        <w:numPr>
-          <w:ilvl w:val="1"/>
-          <w:numId w:val="2"/>
-        </w:numPr>
-        <w:rPr>
-          <w:color w:val="BFBFBF" w:themeColor="background1" w:themeShade="BF"/>
-        </w:rPr>
-      </w:pPr>
-      <w:r>
-        <w:t xml:space="preserve">Waiting for edited batched run (500 </w:t>
-      </w:r>
-      <w:proofErr w:type="spellStart"/>
-      <w:r>
-        <w:t>phenos</w:t>
-      </w:r>
-      <w:proofErr w:type="spellEnd"/>
-      <w:r>
-        <w:t xml:space="preserve"> at once, individual output files) to finish (started 01/29, 1pm)</w:t>
-      </w:r>
-    </w:p>
-    <w:p>
-      <w:pPr>
-        <w:pStyle w:val="ListParagraph"/>
-        <w:numPr>
-          <w:ilvl w:val="2"/>
-          <w:numId w:val="2"/>
-        </w:numPr>
-        <w:rPr>
-          <w:color w:val="BFBFBF" w:themeColor="background1" w:themeShade="BF"/>
-        </w:rPr>
-      </w:pPr>
+        <w:t>And garbage collection gc()</w:t>
+      </w:r>
+    </w:p>
+    <w:p>
+      <w:pPr>
+        <w:pStyle w:val="ListParagraph"/>
+        <w:numPr>
+          <w:ilvl w:val="1"/>
+          <w:numId w:val="2"/>
+        </w:numPr>
+        <w:rPr>
+          <w:color w:val="BFBFBF" w:themeColor="background1" w:themeShade="BF"/>
+        </w:rPr>
+      </w:pPr>
+      <w:r>
+        <w:t>Waiting for edited batched run (500 phenos at once, individual output files) to finish (started 01/29, 1pm)</w:t>
+      </w:r>
+    </w:p>
+    <w:p>
+      <w:pPr>
+        <w:pStyle w:val="ListParagraph"/>
+        <w:numPr>
+          <w:ilvl w:val="2"/>
+          <w:numId w:val="2"/>
+        </w:numPr>
+        <w:rPr>
+          <w:color w:val="BFBFBF" w:themeColor="background1" w:themeShade="BF"/>
+        </w:rPr>
+      </w:pPr>
+      <w:r>
+        <w:rPr>
+          <w:color w:val="BFBFBF" w:themeColor="background1" w:themeShade="BF"/>
+        </w:rPr>
+        <w:t>One pheno failed, restarted 01/30/18 1pm</w:t>
+      </w:r>
+    </w:p>
+    <w:p>
+      <w:pPr>
+        <w:pStyle w:val="ListParagraph"/>
+        <w:numPr>
+          <w:ilvl w:val="2"/>
+          <w:numId w:val="2"/>
+        </w:numPr>
+        <w:rPr>
+          <w:color w:val="BFBFBF" w:themeColor="background1" w:themeShade="BF"/>
+        </w:rPr>
+      </w:pPr>
+      <w:r>
+        <w:rPr>
+          <w:color w:val="BFBFBF" w:themeColor="background1" w:themeShade="BF"/>
+        </w:rPr>
+        <w:t>One more pheno failed, stopped 01/30/18 7pm</w:t>
+      </w:r>
+    </w:p>
+    <w:p>
+      <w:pPr>
+        <w:pStyle w:val="ListParagraph"/>
+        <w:numPr>
+          <w:ilvl w:val="2"/>
+          <w:numId w:val="2"/>
+        </w:numPr>
+        <w:rPr>
+          <w:color w:val="BFBFBF" w:themeColor="background1" w:themeShade="BF"/>
+        </w:rPr>
+      </w:pPr>
+      <w:r>
+        <w:rPr>
+          <w:color w:val="BFBFBF" w:themeColor="background1" w:themeShade="BF"/>
+        </w:rPr>
+        <w:t>Paused 01/31 11am to run testMethods</w:t>
+      </w:r>
+    </w:p>
+    <w:p>
+      <w:pPr>
+        <w:pStyle w:val="ListParagraph"/>
+        <w:numPr>
+          <w:ilvl w:val="1"/>
+          <w:numId w:val="2"/>
+        </w:numPr>
+        <w:rPr>
+          <w:color w:val="BFBFBF" w:themeColor="background1" w:themeShade="BF"/>
+        </w:rPr>
+      </w:pPr>
+      <w:r>
+        <w:rPr>
+          <w:color w:val="BFBFBF" w:themeColor="background1" w:themeShade="BF"/>
+        </w:rPr>
+        <w:t>Check lsmeans values: any large negative outliers?</w:t>
+      </w:r>
+    </w:p>
+    <w:p>
+      <w:pPr>
+        <w:pStyle w:val="ListParagraph"/>
+        <w:numPr>
+          <w:ilvl w:val="2"/>
+          <w:numId w:val="2"/>
+        </w:numPr>
+        <w:rPr>
+          <w:color w:val="BFBFBF" w:themeColor="background1" w:themeShade="BF"/>
+        </w:rPr>
+      </w:pPr>
+      <w:r>
+        <w:rPr>
+          <w:color w:val="BFBFBF" w:themeColor="background1" w:themeShade="BF"/>
+        </w:rPr>
+        <w:t>Approach: save minimum lsmeans value per read, plot histogram of all mins</w:t>
+      </w:r>
+    </w:p>
+    <w:p>
+      <w:pPr>
+        <w:pStyle w:val="ListParagraph"/>
+        <w:numPr>
+          <w:ilvl w:val="3"/>
+          <w:numId w:val="2"/>
+        </w:numPr>
+        <w:rPr>
+          <w:color w:val="BFBFBF" w:themeColor="background1" w:themeShade="BF"/>
+        </w:rPr>
+      </w:pPr>
+      <w:r>
+        <w:rPr>
+          <w:color w:val="BFBFBF" w:themeColor="background1" w:themeShade="BF"/>
+        </w:rPr>
+        <w:t>Mins as low as -30</w:t>
+      </w:r>
+    </w:p>
+    <w:p>
+      <w:pPr>
+        <w:pStyle w:val="ListParagraph"/>
+        <w:numPr>
+          <w:ilvl w:val="2"/>
+          <w:numId w:val="2"/>
+        </w:numPr>
+        <w:rPr>
+          <w:color w:val="BFBFBF" w:themeColor="background1" w:themeShade="BF"/>
+        </w:rPr>
+      </w:pPr>
+      <w:r>
+        <w:rPr>
+          <w:color w:val="BFBFBF" w:themeColor="background1" w:themeShade="BF"/>
+        </w:rPr>
+        <w:t>Do same for max</w:t>
+      </w:r>
+    </w:p>
+    <w:p>
+      <w:pPr>
+        <w:pStyle w:val="ListParagraph"/>
+        <w:numPr>
+          <w:ilvl w:val="3"/>
+          <w:numId w:val="2"/>
+        </w:numPr>
+        <w:rPr>
+          <w:color w:val="BFBFBF" w:themeColor="background1" w:themeShade="BF"/>
+        </w:rPr>
+      </w:pPr>
+      <w:r>
+        <w:rPr>
+          <w:color w:val="BFBFBF" w:themeColor="background1" w:themeShade="BF"/>
+        </w:rPr>
+        <w:t>Highs up to 12</w:t>
+      </w:r>
+    </w:p>
+    <w:p>
+      <w:pPr>
+        <w:pStyle w:val="ListParagraph"/>
+        <w:numPr>
+          <w:ilvl w:val="2"/>
+          <w:numId w:val="2"/>
+        </w:numPr>
+        <w:rPr>
+          <w:color w:val="BFBFBF" w:themeColor="background1" w:themeShade="BF"/>
+        </w:rPr>
+      </w:pPr>
+      <w:r>
+        <w:rPr>
+          <w:color w:val="BFBFBF" w:themeColor="background1" w:themeShade="BF"/>
+        </w:rPr>
+        <w:t>Email Dan result</w:t>
+      </w:r>
+    </w:p>
+    <w:p>
+      <w:pPr>
+        <w:pStyle w:val="ListParagraph"/>
+        <w:numPr>
+          <w:ilvl w:val="3"/>
+          <w:numId w:val="2"/>
+        </w:numPr>
+      </w:pPr>
+      <w:r>
+        <w:t>Comparing in testMethods:</w:t>
+      </w:r>
+    </w:p>
+    <w:p>
+      <w:pPr>
+        <w:pStyle w:val="ListParagraph"/>
+        <w:numPr>
+          <w:ilvl w:val="4"/>
+          <w:numId w:val="2"/>
+        </w:numPr>
+      </w:pPr>
+      <w:r>
+        <w:t>Use default low minimums</w:t>
+      </w:r>
       <w:bookmarkStart w:id="0" w:name="_GoBack"/>
-      <w:r>
-        <w:rPr>
-          <w:color w:val="BFBFBF" w:themeColor="background1" w:themeShade="BF"/>
-        </w:rPr>
-        <w:t xml:space="preserve">One </w:t>
-      </w:r>
-      <w:proofErr w:type="spellStart"/>
-      <w:r>
-        <w:rPr>
-          <w:color w:val="BFBFBF" w:themeColor="background1" w:themeShade="BF"/>
-        </w:rPr>
-        <w:t>pheno</w:t>
-      </w:r>
-      <w:proofErr w:type="spellEnd"/>
-      <w:r>
-        <w:rPr>
-          <w:color w:val="BFBFBF" w:themeColor="background1" w:themeShade="BF"/>
-        </w:rPr>
-        <w:t xml:space="preserve"> failed, restarted 01/30/18 1pm</w:t>
-      </w:r>
-    </w:p>
-    <w:bookmarkEnd w:id="0"/>
-    <w:p>
-      <w:pPr>
-        <w:pStyle w:val="ListParagraph"/>
-        <w:numPr>
-          <w:ilvl w:val="1"/>
-          <w:numId w:val="2"/>
-        </w:numPr>
-        <w:rPr>
-          <w:color w:val="BFBFBF" w:themeColor="background1" w:themeShade="BF"/>
-        </w:rPr>
-      </w:pPr>
-      <w:r>
-        <w:rPr>
-          <w:color w:val="BFBFBF" w:themeColor="background1" w:themeShade="BF"/>
-        </w:rPr>
-        <w:t xml:space="preserve">Check </w:t>
-      </w:r>
-      <w:proofErr w:type="spellStart"/>
-      <w:r>
-        <w:rPr>
-          <w:color w:val="BFBFBF" w:themeColor="background1" w:themeShade="BF"/>
-        </w:rPr>
-        <w:t>lsmeans</w:t>
-      </w:r>
-      <w:proofErr w:type="spellEnd"/>
-      <w:r>
-        <w:rPr>
-          <w:color w:val="BFBFBF" w:themeColor="background1" w:themeShade="BF"/>
-        </w:rPr>
-        <w:t xml:space="preserve"> values: any large negative outliers?</w:t>
-      </w:r>
-    </w:p>
-    <w:p>
-      <w:pPr>
-        <w:pStyle w:val="ListParagraph"/>
-        <w:numPr>
-          <w:ilvl w:val="2"/>
-          <w:numId w:val="2"/>
-        </w:numPr>
-        <w:rPr>
-          <w:color w:val="BFBFBF" w:themeColor="background1" w:themeShade="BF"/>
-        </w:rPr>
-      </w:pPr>
-      <w:r>
-        <w:rPr>
-          <w:color w:val="BFBFBF" w:themeColor="background1" w:themeShade="BF"/>
-        </w:rPr>
-        <w:t xml:space="preserve">Approach: save minimum </w:t>
-      </w:r>
-      <w:proofErr w:type="spellStart"/>
-      <w:r>
-        <w:rPr>
-          <w:color w:val="BFBFBF" w:themeColor="background1" w:themeShade="BF"/>
-        </w:rPr>
-        <w:t>lsmeans</w:t>
-      </w:r>
-      <w:proofErr w:type="spellEnd"/>
-      <w:r>
-        <w:rPr>
-          <w:color w:val="BFBFBF" w:themeColor="background1" w:themeShade="BF"/>
-        </w:rPr>
-        <w:t xml:space="preserve"> value per read, plot histogram of all mins</w:t>
+      <w:bookmarkEnd w:id="0"/>
+    </w:p>
+    <w:p>
+      <w:pPr>
+        <w:pStyle w:val="ListParagraph"/>
+        <w:numPr>
+          <w:ilvl w:val="4"/>
+          <w:numId w:val="2"/>
+        </w:numPr>
+      </w:pPr>
+      <w:r>
+        <w:t xml:space="preserve">OR </w:t>
+      </w:r>
+      <w:r>
+        <w:t>set all mins &lt;-</w:t>
+      </w:r>
+      <w:r>
+        <w:t>5</w:t>
+      </w:r>
+      <w:r>
+        <w:t xml:space="preserve"> to equal -</w:t>
+      </w:r>
+      <w:r>
+        <w:t>5</w:t>
+      </w:r>
+    </w:p>
+    <w:p>
+      <w:pPr>
+        <w:pStyle w:val="ListParagraph"/>
+        <w:numPr>
+          <w:ilvl w:val="4"/>
+          <w:numId w:val="2"/>
+        </w:numPr>
+      </w:pPr>
+      <w:r>
+        <w:t xml:space="preserve">OR </w:t>
+      </w:r>
+      <w:r>
+        <w:t>use z-scaled lsmeans as phenotypes</w:t>
+      </w:r>
+    </w:p>
+    <w:p>
+      <w:pPr>
+        <w:pStyle w:val="ListParagraph"/>
+        <w:numPr>
+          <w:ilvl w:val="1"/>
+          <w:numId w:val="2"/>
+        </w:numPr>
+      </w:pPr>
+      <w:r>
+        <w:t>Run through z-scaling of effect estimates R script: 05_zscale…R</w:t>
+      </w:r>
+    </w:p>
+    <w:p>
+      <w:pPr>
+        <w:pStyle w:val="ListParagraph"/>
+        <w:numPr>
+          <w:ilvl w:val="2"/>
+          <w:numId w:val="2"/>
+        </w:numPr>
+        <w:rPr>
+          <w:color w:val="BFBFBF" w:themeColor="background1" w:themeShade="BF"/>
+        </w:rPr>
+      </w:pPr>
+      <w:r>
+        <w:rPr>
+          <w:color w:val="BFBFBF" w:themeColor="background1" w:themeShade="BF"/>
+        </w:rPr>
+        <w:t>Extract gene position information for each phenotype</w:t>
       </w:r>
     </w:p>
     <w:p>
@@ -535,25 +547,31 @@
         <w:rPr>
           <w:color w:val="BFBFBF" w:themeColor="background1" w:themeShade="BF"/>
         </w:rPr>
-        <w:t>Mins as low as -30</w:t>
-      </w:r>
-    </w:p>
-    <w:p>
-      <w:pPr>
-        <w:pStyle w:val="ListParagraph"/>
-        <w:numPr>
-          <w:ilvl w:val="2"/>
-          <w:numId w:val="2"/>
-        </w:numPr>
-        <w:rPr>
-          <w:color w:val="BFBFBF" w:themeColor="background1" w:themeShade="BF"/>
-        </w:rPr>
-      </w:pPr>
-      <w:r>
-        <w:rPr>
-          <w:color w:val="BFBFBF" w:themeColor="background1" w:themeShade="BF"/>
-        </w:rPr>
-        <w:t>Do same for max</w:t>
+        <w:t>BcinXgX &lt;- Chr.g.position</w:t>
+      </w:r>
+    </w:p>
+    <w:p>
+      <w:pPr>
+        <w:pStyle w:val="ListParagraph"/>
+        <w:numPr>
+          <w:ilvl w:val="1"/>
+          <w:numId w:val="2"/>
+        </w:numPr>
+      </w:pPr>
+      <w:r>
+        <w:t>How many SNPs associate with each phenotype?</w:t>
+      </w:r>
+    </w:p>
+    <w:p>
+      <w:pPr>
+        <w:pStyle w:val="ListParagraph"/>
+        <w:numPr>
+          <w:ilvl w:val="2"/>
+          <w:numId w:val="2"/>
+        </w:numPr>
+      </w:pPr>
+      <w:r>
+        <w:t>Summary data: for each read, number of snps over: z-scaled 3, 4, 5, 6… etc.</w:t>
       </w:r>
     </w:p>
     <w:p>
@@ -563,33 +581,84 @@
           <w:ilvl w:val="3"/>
           <w:numId w:val="2"/>
         </w:numPr>
-        <w:rPr>
-          <w:color w:val="BFBFBF" w:themeColor="background1" w:themeShade="BF"/>
-        </w:rPr>
-      </w:pPr>
-      <w:r>
-        <w:rPr>
-          <w:color w:val="BFBFBF" w:themeColor="background1" w:themeShade="BF"/>
-        </w:rPr>
-        <w:t>Highs up to 12</w:t>
-      </w:r>
-    </w:p>
-    <w:p>
-      <w:pPr>
-        <w:pStyle w:val="ListParagraph"/>
-        <w:numPr>
-          <w:ilvl w:val="2"/>
-          <w:numId w:val="2"/>
-        </w:numPr>
-        <w:rPr>
-          <w:color w:val="BFBFBF" w:themeColor="background1" w:themeShade="BF"/>
-        </w:rPr>
-      </w:pPr>
-      <w:r>
-        <w:rPr>
-          <w:color w:val="BFBFBF" w:themeColor="background1" w:themeShade="BF"/>
-        </w:rPr>
-        <w:t>Email Dan result</w:t>
+      </w:pPr>
+      <w:r>
+        <w:t>Summary plots of this</w:t>
+      </w:r>
+    </w:p>
+    <w:p>
+      <w:pPr>
+        <w:pStyle w:val="ListParagraph"/>
+        <w:numPr>
+          <w:ilvl w:val="4"/>
+          <w:numId w:val="2"/>
+        </w:numPr>
+      </w:pPr>
+      <w:r>
+        <w:t>Scatter plot: x = genome location, y = # SNPs &gt; z thr, z = z thr color</w:t>
+      </w:r>
+    </w:p>
+    <w:p>
+      <w:pPr>
+        <w:pStyle w:val="ListParagraph"/>
+        <w:numPr>
+          <w:ilvl w:val="4"/>
+          <w:numId w:val="2"/>
+        </w:numPr>
+      </w:pPr>
+      <w:r>
+        <w:t>Histograms: frequency of SNP counts over each z thr</w:t>
+      </w:r>
+    </w:p>
+    <w:p>
+      <w:pPr>
+        <w:pStyle w:val="ListParagraph"/>
+        <w:numPr>
+          <w:ilvl w:val="4"/>
+          <w:numId w:val="2"/>
+        </w:numPr>
+      </w:pPr>
+      <w:r>
+        <w:t xml:space="preserve">X = z threshold, y = </w:t>
+      </w:r>
+      <w:r>
+        <w:t>number of transcripts with any SNP &gt; thr? Or y = distribution of effect sizes of top SNPs (as violin)?</w:t>
+      </w:r>
+    </w:p>
+    <w:p>
+      <w:pPr>
+        <w:pStyle w:val="ListParagraph"/>
+        <w:numPr>
+          <w:ilvl w:val="5"/>
+          <w:numId w:val="2"/>
+        </w:numPr>
+      </w:pPr>
+      <w:r>
+        <w:t>Ask Dan what he meant for this plot</w:t>
+      </w:r>
+    </w:p>
+    <w:p>
+      <w:pPr>
+        <w:pStyle w:val="ListParagraph"/>
+        <w:numPr>
+          <w:ilvl w:val="1"/>
+          <w:numId w:val="2"/>
+        </w:numPr>
+      </w:pPr>
+      <w:r>
+        <w:t>Where are the SNPs associated with phenotype?</w:t>
+      </w:r>
+    </w:p>
+    <w:p>
+      <w:pPr>
+        <w:pStyle w:val="ListParagraph"/>
+        <w:numPr>
+          <w:ilvl w:val="2"/>
+          <w:numId w:val="2"/>
+        </w:numPr>
+      </w:pPr>
+      <w:r>
+        <w:t>Phenotype-blind SNP locations</w:t>
       </w:r>
     </w:p>
     <w:p>
@@ -601,19 +670,7 @@
         </w:numPr>
       </w:pPr>
       <w:r>
-        <w:t xml:space="preserve">Decide: </w:t>
-      </w:r>
-      <w:r>
-        <w:t xml:space="preserve"> set all mins &lt;-</w:t>
-      </w:r>
-      <w:r>
-        <w:t>4</w:t>
-      </w:r>
-      <w:r>
-        <w:t xml:space="preserve"> to equal -</w:t>
-      </w:r>
-      <w:r>
-        <w:t>4</w:t>
+        <w:t>Keep only the SNP of largest effect for each phenotype</w:t>
       </w:r>
     </w:p>
     <w:p>
@@ -625,43 +682,8 @@
         </w:numPr>
       </w:pPr>
       <w:r>
-        <w:t xml:space="preserve">OR set min to next lowest </w:t>
-      </w:r>
-      <w:r>
-        <w:sym w:font="Wingdings" w:char="F0E0"/>
-      </w:r>
-      <w:r>
-        <w:t xml:space="preserve"> repeat until no mins &lt;-5</w:t>
-      </w:r>
-    </w:p>
-    <w:p>
-      <w:pPr>
-        <w:pStyle w:val="ListParagraph"/>
-        <w:numPr>
-          <w:ilvl w:val="1"/>
-          <w:numId w:val="2"/>
-        </w:numPr>
-      </w:pPr>
-      <w:r>
-        <w:t>Run through z-scaling of effect estimates R script: 05_zscale…R</w:t>
-      </w:r>
-    </w:p>
-    <w:p>
-      <w:pPr>
-        <w:pStyle w:val="ListParagraph"/>
-        <w:numPr>
-          <w:ilvl w:val="2"/>
-          <w:numId w:val="2"/>
-        </w:numPr>
-        <w:rPr>
-          <w:color w:val="BFBFBF" w:themeColor="background1" w:themeShade="BF"/>
-        </w:rPr>
-      </w:pPr>
-      <w:r>
-        <w:rPr>
-          <w:color w:val="BFBFBF" w:themeColor="background1" w:themeShade="BF"/>
-        </w:rPr>
-        <w:t>Extract gene position information for each phenotype</w:t>
+        <w:lastRenderedPageBreak/>
+        <w:t>Lump all of these SNPs together, with their effect size info</w:t>
       </w:r>
     </w:p>
     <w:p>
@@ -671,63 +693,36 @@
           <w:ilvl w:val="3"/>
           <w:numId w:val="2"/>
         </w:numPr>
-        <w:rPr>
-          <w:color w:val="BFBFBF" w:themeColor="background1" w:themeShade="BF"/>
-        </w:rPr>
-      </w:pPr>
-      <w:proofErr w:type="spellStart"/>
-      <w:r>
-        <w:rPr>
-          <w:color w:val="BFBFBF" w:themeColor="background1" w:themeShade="BF"/>
-        </w:rPr>
-        <w:t>BcinXgX</w:t>
-      </w:r>
-      <w:proofErr w:type="spellEnd"/>
-      <w:r>
-        <w:rPr>
-          <w:color w:val="BFBFBF" w:themeColor="background1" w:themeShade="BF"/>
-        </w:rPr>
-        <w:t xml:space="preserve"> &lt;- </w:t>
-      </w:r>
-      <w:proofErr w:type="spellStart"/>
-      <w:r>
-        <w:rPr>
-          <w:color w:val="BFBFBF" w:themeColor="background1" w:themeShade="BF"/>
-        </w:rPr>
-        <w:t>Chr.g.position</w:t>
-      </w:r>
-      <w:proofErr w:type="spellEnd"/>
-    </w:p>
-    <w:p>
-      <w:pPr>
-        <w:pStyle w:val="ListParagraph"/>
-        <w:numPr>
-          <w:ilvl w:val="1"/>
-          <w:numId w:val="2"/>
-        </w:numPr>
-      </w:pPr>
-      <w:r>
-        <w:t>How many SNPs associate with each phenotype?</w:t>
-      </w:r>
-    </w:p>
-    <w:p>
-      <w:pPr>
-        <w:pStyle w:val="ListParagraph"/>
-        <w:numPr>
-          <w:ilvl w:val="2"/>
-          <w:numId w:val="2"/>
-        </w:numPr>
-      </w:pPr>
-      <w:r>
-        <w:t xml:space="preserve">Summary data: for each read, number of </w:t>
-      </w:r>
-      <w:proofErr w:type="spellStart"/>
-      <w:r>
-        <w:t>snps</w:t>
-      </w:r>
-      <w:proofErr w:type="spellEnd"/>
-      <w:r>
-        <w:t xml:space="preserve"> over: z-scaled 3, 4, 5, 6… etc.</w:t>
+      </w:pPr>
+      <w:r>
+        <w:t>Scatterplot this: x = SNP position on genome, y = effect size estimate</w:t>
+      </w:r>
+    </w:p>
+    <w:p>
+      <w:pPr>
+        <w:pStyle w:val="ListParagraph"/>
+        <w:numPr>
+          <w:ilvl w:val="4"/>
+          <w:numId w:val="2"/>
+        </w:numPr>
+      </w:pPr>
+      <w:r>
+        <w:t xml:space="preserve">To get really crazy, could color points (z) by chromosome of origin </w:t>
+      </w:r>
+      <w:r>
+        <w:t xml:space="preserve">for the read that gave us this SNP, and add color bars on x axis to denote chromosomes </w:t>
+      </w:r>
+    </w:p>
+    <w:p>
+      <w:pPr>
+        <w:pStyle w:val="ListParagraph"/>
+        <w:numPr>
+          <w:ilvl w:val="2"/>
+          <w:numId w:val="2"/>
+        </w:numPr>
+      </w:pPr>
+      <w:r>
+        <w:t>SNP locations with transcript location</w:t>
       </w:r>
     </w:p>
     <w:p>
@@ -739,111 +734,16 @@
         </w:numPr>
       </w:pPr>
       <w:r>
-        <w:t>Summary plots of this</w:t>
-      </w:r>
-    </w:p>
-    <w:p>
-      <w:pPr>
-        <w:pStyle w:val="ListParagraph"/>
-        <w:numPr>
-          <w:ilvl w:val="4"/>
-          <w:numId w:val="2"/>
-        </w:numPr>
-      </w:pPr>
-      <w:r>
-        <w:t xml:space="preserve">Scatter plot: x = genome location, y = # SNPs &gt; z </w:t>
-      </w:r>
-      <w:proofErr w:type="spellStart"/>
-      <w:r>
-        <w:t>thr</w:t>
-      </w:r>
-      <w:proofErr w:type="spellEnd"/>
-      <w:r>
-        <w:t xml:space="preserve">, z = z </w:t>
-      </w:r>
-      <w:proofErr w:type="spellStart"/>
-      <w:r>
-        <w:t>thr</w:t>
-      </w:r>
-      <w:proofErr w:type="spellEnd"/>
-      <w:r>
-        <w:t xml:space="preserve"> color</w:t>
-      </w:r>
-    </w:p>
-    <w:p>
-      <w:pPr>
-        <w:pStyle w:val="ListParagraph"/>
-        <w:numPr>
-          <w:ilvl w:val="4"/>
-          <w:numId w:val="2"/>
-        </w:numPr>
-      </w:pPr>
-      <w:r>
-        <w:t xml:space="preserve">Histograms: frequency of SNP counts over each z </w:t>
-      </w:r>
-      <w:proofErr w:type="spellStart"/>
-      <w:r>
-        <w:t>thr</w:t>
-      </w:r>
-      <w:proofErr w:type="spellEnd"/>
-    </w:p>
-    <w:p>
-      <w:pPr>
-        <w:pStyle w:val="ListParagraph"/>
-        <w:numPr>
-          <w:ilvl w:val="4"/>
-          <w:numId w:val="2"/>
-        </w:numPr>
-      </w:pPr>
-      <w:r>
-        <w:t xml:space="preserve">X = z threshold, y = </w:t>
-      </w:r>
-      <w:r>
-        <w:t xml:space="preserve">number of transcripts with any SNP &gt; </w:t>
-      </w:r>
-      <w:proofErr w:type="spellStart"/>
-      <w:r>
-        <w:t>thr</w:t>
-      </w:r>
-      <w:proofErr w:type="spellEnd"/>
-      <w:r>
-        <w:t>? Or y = distribution of effect sizes of top SNPs (as violin)?</w:t>
-      </w:r>
-    </w:p>
-    <w:p>
-      <w:pPr>
-        <w:pStyle w:val="ListParagraph"/>
-        <w:numPr>
-          <w:ilvl w:val="5"/>
-          <w:numId w:val="2"/>
-        </w:numPr>
-      </w:pPr>
-      <w:r>
-        <w:t>Ask Dan what he meant for this plot</w:t>
-      </w:r>
-    </w:p>
-    <w:p>
-      <w:pPr>
-        <w:pStyle w:val="ListParagraph"/>
-        <w:numPr>
-          <w:ilvl w:val="1"/>
-          <w:numId w:val="2"/>
-        </w:numPr>
-      </w:pPr>
-      <w:r>
-        <w:t>Where are the SNPs associated with phenotype?</w:t>
-      </w:r>
-    </w:p>
-    <w:p>
-      <w:pPr>
-        <w:pStyle w:val="ListParagraph"/>
-        <w:numPr>
-          <w:ilvl w:val="2"/>
-          <w:numId w:val="2"/>
-        </w:numPr>
-      </w:pPr>
-      <w:r>
-        <w:t>Phenotype-blind SNP locations</w:t>
+        <w:t>X =</w:t>
+      </w:r>
+      <w:r>
+        <w:t xml:space="preserve"> rank order of all transcript (phenotypes)</w:t>
+      </w:r>
+      <w:r>
+        <w:t xml:space="preserve">, y = </w:t>
+      </w:r>
+      <w:r>
+        <w:t>rank order of TOP SNP (abs val z)</w:t>
       </w:r>
     </w:p>
     <w:p>
@@ -855,108 +755,7 @@
         </w:numPr>
       </w:pPr>
       <w:r>
-        <w:t>Keep only the SNP of largest effect for each phenotype</w:t>
-      </w:r>
-    </w:p>
-    <w:p>
-      <w:pPr>
-        <w:pStyle w:val="ListParagraph"/>
-        <w:numPr>
-          <w:ilvl w:val="3"/>
-          <w:numId w:val="2"/>
-        </w:numPr>
-      </w:pPr>
-      <w:r>
-        <w:t>Lump all of these SNPs together, with their effect size info</w:t>
-      </w:r>
-    </w:p>
-    <w:p>
-      <w:pPr>
-        <w:pStyle w:val="ListParagraph"/>
-        <w:numPr>
-          <w:ilvl w:val="3"/>
-          <w:numId w:val="2"/>
-        </w:numPr>
-      </w:pPr>
-      <w:r>
-        <w:t>Scatterplot this: x = SNP position on genome, y = effect size estimate</w:t>
-      </w:r>
-    </w:p>
-    <w:p>
-      <w:pPr>
-        <w:pStyle w:val="ListParagraph"/>
-        <w:numPr>
-          <w:ilvl w:val="4"/>
-          <w:numId w:val="2"/>
-        </w:numPr>
-      </w:pPr>
-      <w:r>
-        <w:lastRenderedPageBreak/>
-        <w:t xml:space="preserve">To get really crazy, could color points (z) by chromosome of origin </w:t>
-      </w:r>
-      <w:r>
-        <w:t xml:space="preserve">for the read that gave us this SNP, and add color bars on x axis to denote chromosomes </w:t>
-      </w:r>
-    </w:p>
-    <w:p>
-      <w:pPr>
-        <w:pStyle w:val="ListParagraph"/>
-        <w:numPr>
-          <w:ilvl w:val="2"/>
-          <w:numId w:val="2"/>
-        </w:numPr>
-      </w:pPr>
-      <w:r>
-        <w:t>SNP locations with transcript location</w:t>
-      </w:r>
-    </w:p>
-    <w:p>
-      <w:pPr>
-        <w:pStyle w:val="ListParagraph"/>
-        <w:numPr>
-          <w:ilvl w:val="3"/>
-          <w:numId w:val="2"/>
-        </w:numPr>
-      </w:pPr>
-      <w:r>
-        <w:t>X =</w:t>
-      </w:r>
-      <w:r>
-        <w:t xml:space="preserve"> rank order of all transcript (phenotypes)</w:t>
-      </w:r>
-      <w:r>
-        <w:t xml:space="preserve">, y = </w:t>
-      </w:r>
-      <w:r>
-        <w:t xml:space="preserve">rank order of TOP SNP (abs </w:t>
-      </w:r>
-      <w:proofErr w:type="spellStart"/>
-      <w:r>
-        <w:t>val</w:t>
-      </w:r>
-      <w:proofErr w:type="spellEnd"/>
-      <w:r>
-        <w:t xml:space="preserve"> z)</w:t>
-      </w:r>
-    </w:p>
-    <w:p>
-      <w:pPr>
-        <w:pStyle w:val="ListParagraph"/>
-        <w:numPr>
-          <w:ilvl w:val="3"/>
-          <w:numId w:val="2"/>
-        </w:numPr>
-      </w:pPr>
-      <w:r>
-        <w:t xml:space="preserve">Expect tracts of </w:t>
-      </w:r>
-      <w:proofErr w:type="spellStart"/>
-      <w:r>
-        <w:t>synteny</w:t>
-      </w:r>
-      <w:proofErr w:type="spellEnd"/>
-      <w:r>
-        <w:t xml:space="preserve"> for cis effects</w:t>
+        <w:t>Expect tracts of synteny for cis effects</w:t>
       </w:r>
     </w:p>
     <w:p>
@@ -992,15 +791,7 @@
         </w:numPr>
       </w:pPr>
       <w:r>
-        <w:t xml:space="preserve">Add </w:t>
-      </w:r>
-      <w:proofErr w:type="spellStart"/>
-      <w:r>
-        <w:t>bigRR</w:t>
-      </w:r>
-      <w:proofErr w:type="spellEnd"/>
-      <w:r>
-        <w:t xml:space="preserve"> to B05.10?</w:t>
+        <w:t>Add bigRR to B05.10?</w:t>
       </w:r>
     </w:p>
     <w:p>
@@ -1023,13 +814,8 @@
           <w:numId w:val="2"/>
         </w:numPr>
       </w:pPr>
-      <w:proofErr w:type="gramStart"/>
-      <w:r>
-        <w:t>ask</w:t>
-      </w:r>
-      <w:proofErr w:type="gramEnd"/>
-      <w:r>
-        <w:t xml:space="preserve"> Wei for T4 to B05.10 positional index file – convert SNP locations?</w:t>
+      <w:r>
+        <w:t>ask Wei for T4 to B05.10 positional index file – convert SNP locations?</w:t>
       </w:r>
     </w:p>
     <w:p>
@@ -1043,28 +829,12 @@
           <w:highlight w:val="yellow"/>
         </w:rPr>
       </w:pPr>
-      <w:proofErr w:type="spellStart"/>
       <w:r>
         <w:rPr>
           <w:highlight w:val="yellow"/>
         </w:rPr>
-        <w:t>BcBOT</w:t>
-      </w:r>
-      <w:proofErr w:type="spellEnd"/>
-      <w:r>
-        <w:rPr>
-          <w:highlight w:val="yellow"/>
-        </w:rPr>
-        <w:t xml:space="preserve"> </w:t>
-      </w:r>
-      <w:proofErr w:type="spellStart"/>
-      <w:r>
-        <w:rPr>
-          <w:highlight w:val="yellow"/>
-        </w:rPr>
-        <w:t>bigRR</w:t>
-      </w:r>
-      <w:proofErr w:type="spellEnd"/>
+        <w:t>BcBOT bigRR</w:t>
+      </w:r>
     </w:p>
     <w:p>
       <w:pPr>
@@ -1117,9 +887,17 @@
           <w:sz w:val="19"/>
           <w:szCs w:val="19"/>
         </w:rPr>
-        <w:t xml:space="preserve">Network </w:t>
-      </w:r>
-      <w:proofErr w:type="spellStart"/>
+        <w:t>Network bigRR</w:t>
+      </w:r>
+    </w:p>
+    <w:p>
+      <w:pPr>
+        <w:pStyle w:val="ListParagraph"/>
+        <w:numPr>
+          <w:ilvl w:val="1"/>
+          <w:numId w:val="2"/>
+        </w:numPr>
+      </w:pPr>
       <w:r>
         <w:rPr>
           <w:rFonts w:ascii="Arial" w:eastAsia="Times New Roman" w:hAnsi="Arial" w:cs="Arial"/>
@@ -1127,18 +905,8 @@
           <w:sz w:val="19"/>
           <w:szCs w:val="19"/>
         </w:rPr>
-        <w:t>bigRR</w:t>
-      </w:r>
-      <w:proofErr w:type="spellEnd"/>
-    </w:p>
-    <w:p>
-      <w:pPr>
-        <w:pStyle w:val="ListParagraph"/>
-        <w:numPr>
-          <w:ilvl w:val="1"/>
-          <w:numId w:val="2"/>
-        </w:numPr>
-      </w:pPr>
+        <w:t xml:space="preserve">GWAS on the Botrydial </w:t>
+      </w:r>
       <w:r>
         <w:rPr>
           <w:rFonts w:ascii="Arial" w:eastAsia="Times New Roman" w:hAnsi="Arial" w:cs="Arial"/>
@@ -1146,7 +914,7 @@
           <w:sz w:val="19"/>
           <w:szCs w:val="19"/>
         </w:rPr>
-        <w:t xml:space="preserve">GWAS on the Botrydial </w:t>
+        <w:t>network</w:t>
       </w:r>
       <w:r>
         <w:rPr>
@@ -1155,8 +923,17 @@
           <w:sz w:val="19"/>
           <w:szCs w:val="19"/>
         </w:rPr>
-        <w:t>network</w:t>
-      </w:r>
+        <w:t xml:space="preserve"> and the Arabidopsis genes that show co-expression with these transcripts</w:t>
+      </w:r>
+    </w:p>
+    <w:p>
+      <w:pPr>
+        <w:pStyle w:val="ListParagraph"/>
+        <w:numPr>
+          <w:ilvl w:val="2"/>
+          <w:numId w:val="2"/>
+        </w:numPr>
+      </w:pPr>
       <w:r>
         <w:rPr>
           <w:rFonts w:ascii="Arial" w:eastAsia="Times New Roman" w:hAnsi="Arial" w:cs="Arial"/>
@@ -1164,17 +941,8 @@
           <w:sz w:val="19"/>
           <w:szCs w:val="19"/>
         </w:rPr>
-        <w:t xml:space="preserve"> and the Arabidopsis genes that show co-expression with these transcripts</w:t>
-      </w:r>
-    </w:p>
-    <w:p>
-      <w:pPr>
-        <w:pStyle w:val="ListParagraph"/>
-        <w:numPr>
-          <w:ilvl w:val="2"/>
-          <w:numId w:val="2"/>
-        </w:numPr>
-      </w:pPr>
+        <w:t>For At genes correlated with any Botrydial transcript</w:t>
+      </w:r>
       <w:r>
         <w:rPr>
           <w:rFonts w:ascii="Arial" w:eastAsia="Times New Roman" w:hAnsi="Arial" w:cs="Arial"/>
@@ -1182,8 +950,17 @@
           <w:sz w:val="19"/>
           <w:szCs w:val="19"/>
         </w:rPr>
-        <w:t>For At genes correlated with any Botrydial transcript</w:t>
-      </w:r>
+        <w:t xml:space="preserve"> – expression variation across 96 Bc isolates</w:t>
+      </w:r>
+    </w:p>
+    <w:p>
+      <w:pPr>
+        <w:pStyle w:val="ListParagraph"/>
+        <w:numPr>
+          <w:ilvl w:val="3"/>
+          <w:numId w:val="2"/>
+        </w:numPr>
+      </w:pPr>
       <w:r>
         <w:rPr>
           <w:rFonts w:ascii="Arial" w:eastAsia="Times New Roman" w:hAnsi="Arial" w:cs="Arial"/>
@@ -1191,9 +968,17 @@
           <w:sz w:val="19"/>
           <w:szCs w:val="19"/>
         </w:rPr>
-        <w:t xml:space="preserve"> – expression variation across 96 </w:t>
-      </w:r>
-      <w:proofErr w:type="spellStart"/>
+        <w:t>Including only At genes with &gt;=2 associations with the Botrydial genes?</w:t>
+      </w:r>
+    </w:p>
+    <w:p>
+      <w:pPr>
+        <w:pStyle w:val="ListParagraph"/>
+        <w:numPr>
+          <w:ilvl w:val="2"/>
+          <w:numId w:val="2"/>
+        </w:numPr>
+      </w:pPr>
       <w:r>
         <w:rPr>
           <w:rFonts w:ascii="Arial" w:eastAsia="Times New Roman" w:hAnsi="Arial" w:cs="Arial"/>
@@ -1201,9 +986,17 @@
           <w:sz w:val="19"/>
           <w:szCs w:val="19"/>
         </w:rPr>
-        <w:t>Bc</w:t>
-      </w:r>
-      <w:proofErr w:type="spellEnd"/>
+        <w:t>For At genes correlated with only the expressed Botrydial transcripts (removed transcripts with 0 expression in XX isolates)</w:t>
+      </w:r>
+    </w:p>
+    <w:p>
+      <w:pPr>
+        <w:pStyle w:val="ListParagraph"/>
+        <w:numPr>
+          <w:ilvl w:val="3"/>
+          <w:numId w:val="2"/>
+        </w:numPr>
+      </w:pPr>
       <w:r>
         <w:rPr>
           <w:rFonts w:ascii="Arial" w:eastAsia="Times New Roman" w:hAnsi="Arial" w:cs="Arial"/>
@@ -1211,14 +1004,14 @@
           <w:sz w:val="19"/>
           <w:szCs w:val="19"/>
         </w:rPr>
-        <w:t xml:space="preserve"> isolates</w:t>
-      </w:r>
-    </w:p>
-    <w:p>
-      <w:pPr>
-        <w:pStyle w:val="ListParagraph"/>
-        <w:numPr>
-          <w:ilvl w:val="3"/>
+        <w:t>Email Wei for transcript removal details</w:t>
+      </w:r>
+    </w:p>
+    <w:p>
+      <w:pPr>
+        <w:pStyle w:val="ListParagraph"/>
+        <w:numPr>
+          <w:ilvl w:val="2"/>
           <w:numId w:val="2"/>
         </w:numPr>
       </w:pPr>
@@ -1229,9 +1022,29 @@
           <w:sz w:val="19"/>
           <w:szCs w:val="19"/>
         </w:rPr>
-        <w:t xml:space="preserve">Including only </w:t>
-      </w:r>
-      <w:proofErr w:type="gramStart"/>
+        <w:t>Option 1: Can bigRR run each gene in these networks individually, then batch analyze downstream</w:t>
+      </w:r>
+    </w:p>
+    <w:p>
+      <w:pPr>
+        <w:pStyle w:val="ListParagraph"/>
+        <w:numPr>
+          <w:ilvl w:val="2"/>
+          <w:numId w:val="2"/>
+        </w:numPr>
+      </w:pPr>
+      <w:r>
+        <w:t>Option 2: can bigRR run z-scaled average of all genes in a network??</w:t>
+      </w:r>
+    </w:p>
+    <w:p>
+      <w:pPr>
+        <w:pStyle w:val="ListParagraph"/>
+        <w:numPr>
+          <w:ilvl w:val="1"/>
+          <w:numId w:val="2"/>
+        </w:numPr>
+      </w:pPr>
       <w:r>
         <w:rPr>
           <w:rFonts w:ascii="Arial" w:eastAsia="Times New Roman" w:hAnsi="Arial" w:cs="Arial"/>
@@ -1239,9 +1052,17 @@
           <w:sz w:val="19"/>
           <w:szCs w:val="19"/>
         </w:rPr>
-        <w:t>At</w:t>
-      </w:r>
-      <w:proofErr w:type="gramEnd"/>
+        <w:t>GWAS on network z-scores of the top Bc networks on col-0 background</w:t>
+      </w:r>
+    </w:p>
+    <w:p>
+      <w:pPr>
+        <w:pStyle w:val="ListParagraph"/>
+        <w:numPr>
+          <w:ilvl w:val="2"/>
+          <w:numId w:val="2"/>
+        </w:numPr>
+      </w:pPr>
       <w:r>
         <w:rPr>
           <w:rFonts w:ascii="Arial" w:eastAsia="Times New Roman" w:hAnsi="Arial" w:cs="Arial"/>
@@ -1249,156 +1070,6 @@
           <w:sz w:val="19"/>
           <w:szCs w:val="19"/>
         </w:rPr>
-        <w:t xml:space="preserve"> genes with &gt;=2 associations with the Botrydial genes?</w:t>
-      </w:r>
-    </w:p>
-    <w:p>
-      <w:pPr>
-        <w:pStyle w:val="ListParagraph"/>
-        <w:numPr>
-          <w:ilvl w:val="2"/>
-          <w:numId w:val="2"/>
-        </w:numPr>
-      </w:pPr>
-      <w:r>
-        <w:rPr>
-          <w:rFonts w:ascii="Arial" w:eastAsia="Times New Roman" w:hAnsi="Arial" w:cs="Arial"/>
-          <w:color w:val="222222"/>
-          <w:sz w:val="19"/>
-          <w:szCs w:val="19"/>
-        </w:rPr>
-        <w:t>For At genes correlated with only the expressed Botrydial transcripts (removed transcripts with 0 expression in XX isolates)</w:t>
-      </w:r>
-    </w:p>
-    <w:p>
-      <w:pPr>
-        <w:pStyle w:val="ListParagraph"/>
-        <w:numPr>
-          <w:ilvl w:val="3"/>
-          <w:numId w:val="2"/>
-        </w:numPr>
-      </w:pPr>
-      <w:r>
-        <w:rPr>
-          <w:rFonts w:ascii="Arial" w:eastAsia="Times New Roman" w:hAnsi="Arial" w:cs="Arial"/>
-          <w:color w:val="222222"/>
-          <w:sz w:val="19"/>
-          <w:szCs w:val="19"/>
-        </w:rPr>
-        <w:t>Email Wei for transcript removal details</w:t>
-      </w:r>
-    </w:p>
-    <w:p>
-      <w:pPr>
-        <w:pStyle w:val="ListParagraph"/>
-        <w:numPr>
-          <w:ilvl w:val="2"/>
-          <w:numId w:val="2"/>
-        </w:numPr>
-      </w:pPr>
-      <w:r>
-        <w:rPr>
-          <w:rFonts w:ascii="Arial" w:eastAsia="Times New Roman" w:hAnsi="Arial" w:cs="Arial"/>
-          <w:color w:val="222222"/>
-          <w:sz w:val="19"/>
-          <w:szCs w:val="19"/>
-        </w:rPr>
-        <w:t xml:space="preserve">Option 1: Can </w:t>
-      </w:r>
-      <w:proofErr w:type="spellStart"/>
-      <w:r>
-        <w:rPr>
-          <w:rFonts w:ascii="Arial" w:eastAsia="Times New Roman" w:hAnsi="Arial" w:cs="Arial"/>
-          <w:color w:val="222222"/>
-          <w:sz w:val="19"/>
-          <w:szCs w:val="19"/>
-        </w:rPr>
-        <w:t>bigRR</w:t>
-      </w:r>
-      <w:proofErr w:type="spellEnd"/>
-      <w:r>
-        <w:rPr>
-          <w:rFonts w:ascii="Arial" w:eastAsia="Times New Roman" w:hAnsi="Arial" w:cs="Arial"/>
-          <w:color w:val="222222"/>
-          <w:sz w:val="19"/>
-          <w:szCs w:val="19"/>
-        </w:rPr>
-        <w:t xml:space="preserve"> run each gene in these networks individually, then batch analyze downstream</w:t>
-      </w:r>
-    </w:p>
-    <w:p>
-      <w:pPr>
-        <w:pStyle w:val="ListParagraph"/>
-        <w:numPr>
-          <w:ilvl w:val="2"/>
-          <w:numId w:val="2"/>
-        </w:numPr>
-      </w:pPr>
-      <w:r>
-        <w:t xml:space="preserve">Option 2: can </w:t>
-      </w:r>
-      <w:proofErr w:type="spellStart"/>
-      <w:r>
-        <w:t>bigRR</w:t>
-      </w:r>
-      <w:proofErr w:type="spellEnd"/>
-      <w:r>
-        <w:t xml:space="preserve"> run z-scaled average of all genes in a network??</w:t>
-      </w:r>
-    </w:p>
-    <w:p>
-      <w:pPr>
-        <w:pStyle w:val="ListParagraph"/>
-        <w:numPr>
-          <w:ilvl w:val="1"/>
-          <w:numId w:val="2"/>
-        </w:numPr>
-      </w:pPr>
-      <w:r>
-        <w:rPr>
-          <w:rFonts w:ascii="Arial" w:eastAsia="Times New Roman" w:hAnsi="Arial" w:cs="Arial"/>
-          <w:color w:val="222222"/>
-          <w:sz w:val="19"/>
-          <w:szCs w:val="19"/>
-        </w:rPr>
-        <w:t xml:space="preserve">GWAS on network z-scores of the top </w:t>
-      </w:r>
-      <w:proofErr w:type="spellStart"/>
-      <w:r>
-        <w:rPr>
-          <w:rFonts w:ascii="Arial" w:eastAsia="Times New Roman" w:hAnsi="Arial" w:cs="Arial"/>
-          <w:color w:val="222222"/>
-          <w:sz w:val="19"/>
-          <w:szCs w:val="19"/>
-        </w:rPr>
-        <w:t>Bc</w:t>
-      </w:r>
-      <w:proofErr w:type="spellEnd"/>
-      <w:r>
-        <w:rPr>
-          <w:rFonts w:ascii="Arial" w:eastAsia="Times New Roman" w:hAnsi="Arial" w:cs="Arial"/>
-          <w:color w:val="222222"/>
-          <w:sz w:val="19"/>
-          <w:szCs w:val="19"/>
-        </w:rPr>
-        <w:t xml:space="preserve"> networks on col-0 background</w:t>
-      </w:r>
-    </w:p>
-    <w:p>
-      <w:pPr>
-        <w:pStyle w:val="ListParagraph"/>
-        <w:numPr>
-          <w:ilvl w:val="2"/>
-          <w:numId w:val="2"/>
-        </w:numPr>
-      </w:pPr>
-      <w:r>
-        <w:rPr>
-          <w:rFonts w:ascii="Arial" w:eastAsia="Times New Roman" w:hAnsi="Arial" w:cs="Arial"/>
-          <w:color w:val="222222"/>
-          <w:sz w:val="19"/>
-          <w:szCs w:val="19"/>
-        </w:rPr>
         <w:t>Wait for Wei to send z-scaled network variation</w:t>
       </w:r>
     </w:p>
@@ -1444,38 +1115,23 @@
         <w:t>z</w:t>
       </w:r>
       <w:r>
-        <w:t xml:space="preserve">-scale effect sizes from </w:t>
-      </w:r>
-      <w:proofErr w:type="spellStart"/>
-      <w:r>
-        <w:t>BcSlGWAS</w:t>
-      </w:r>
-      <w:proofErr w:type="spellEnd"/>
-      <w:r>
-        <w:t xml:space="preserve"> : see file scripts/</w:t>
-      </w:r>
-      <w:proofErr w:type="spellStart"/>
-      <w:r>
-        <w:t>testMethods</w:t>
-      </w:r>
-      <w:proofErr w:type="spellEnd"/>
-    </w:p>
-    <w:p>
-      <w:pPr>
-        <w:pStyle w:val="ListParagraph"/>
-        <w:numPr>
-          <w:ilvl w:val="2"/>
-          <w:numId w:val="2"/>
-        </w:numPr>
-      </w:pPr>
-      <w:r>
-        <w:t xml:space="preserve">plot z-scaled vs. original </w:t>
-      </w:r>
-      <w:proofErr w:type="spellStart"/>
-      <w:r>
-        <w:t>fx</w:t>
-      </w:r>
-      <w:proofErr w:type="spellEnd"/>
+        <w:t>-scale effect sizes from BcSlGWAS</w:t>
+      </w:r>
+      <w:r>
+        <w:t xml:space="preserve"> : see file scripts/testMethods</w:t>
+      </w:r>
+    </w:p>
+    <w:p>
+      <w:pPr>
+        <w:pStyle w:val="ListParagraph"/>
+        <w:numPr>
+          <w:ilvl w:val="2"/>
+          <w:numId w:val="2"/>
+        </w:numPr>
+      </w:pPr>
+      <w:r>
+        <w:t>plot z-scaled vs. original fx</w:t>
+      </w:r>
     </w:p>
     <w:p>
       <w:pPr>
@@ -1654,6 +1310,7 @@
         </w:numPr>
       </w:pPr>
       <w:r>
+        <w:lastRenderedPageBreak/>
         <w:t>Start introduction</w:t>
       </w:r>
     </w:p>
@@ -1678,7 +1335,6 @@
         </w:numPr>
       </w:pPr>
       <w:r>
-        <w:lastRenderedPageBreak/>
         <w:t>Annotated bibliography / early  citations</w:t>
       </w:r>
     </w:p>
@@ -1715,15 +1371,7 @@
         </w:numPr>
       </w:pPr>
       <w:r>
-        <w:t>Save outputs in a .</w:t>
-      </w:r>
-      <w:proofErr w:type="spellStart"/>
-      <w:r>
-        <w:t>ppt</w:t>
-      </w:r>
-      <w:proofErr w:type="spellEnd"/>
-      <w:r>
-        <w:t xml:space="preserve"> as I go</w:t>
+        <w:t>Save outputs in a .ppt as I go</w:t>
       </w:r>
     </w:p>
     <w:p>
@@ -1762,21 +1410,7 @@
         <w:rPr>
           <w:highlight w:val="yellow"/>
         </w:rPr>
-        <w:t xml:space="preserve">PNAS </w:t>
-      </w:r>
-      <w:proofErr w:type="spellStart"/>
-      <w:r>
-        <w:rPr>
-          <w:highlight w:val="yellow"/>
-        </w:rPr>
-        <w:t>Hevia</w:t>
-      </w:r>
-      <w:proofErr w:type="spellEnd"/>
-      <w:r>
-        <w:rPr>
-          <w:highlight w:val="yellow"/>
-        </w:rPr>
-        <w:t xml:space="preserve"> 2015:</w:t>
+        <w:t>PNAS Hevia 2015:</w:t>
       </w:r>
       <w:r>
         <w:t xml:space="preserve"> Circadian clock Botrytis. In my lit folder</w:t>

</xml_diff>

<commit_message>
trying to find cis-effects
</commit_message>
<xml_diff>
--- a/notes/To Do BcAtGWAS_RNAseq.docx
+++ b/notes/To Do BcAtGWAS_RNAseq.docx
@@ -20,12 +20,21 @@
           <w:ilvl w:val="0"/>
           <w:numId w:val="2"/>
         </w:numPr>
-      </w:pPr>
-      <w:r>
+        <w:rPr>
+          <w:color w:val="BFBFBF" w:themeColor="background1" w:themeShade="BF"/>
+        </w:rPr>
+      </w:pPr>
+      <w:r>
+        <w:rPr>
+          <w:color w:val="BFBFBF" w:themeColor="background1" w:themeShade="BF"/>
+        </w:rPr>
         <w:t xml:space="preserve">Col-0 </w:t>
       </w:r>
       <w:proofErr w:type="spellStart"/>
       <w:r>
+        <w:rPr>
+          <w:color w:val="BFBFBF" w:themeColor="background1" w:themeShade="BF"/>
+        </w:rPr>
         <w:t>bigRR</w:t>
       </w:r>
       <w:proofErr w:type="spellEnd"/>
@@ -140,8 +149,14 @@
           <w:ilvl w:val="1"/>
           <w:numId w:val="2"/>
         </w:numPr>
-      </w:pPr>
-      <w:r>
+        <w:rPr>
+          <w:color w:val="BFBFBF" w:themeColor="background1" w:themeShade="BF"/>
+        </w:rPr>
+      </w:pPr>
+      <w:r>
+        <w:rPr>
+          <w:color w:val="BFBFBF" w:themeColor="background1" w:themeShade="BF"/>
+        </w:rPr>
         <w:t>Run through z-scaling of effect estimates R script: 05_zscale…R</w:t>
       </w:r>
     </w:p>
@@ -986,26 +1001,52 @@
       <w:pPr>
         <w:pStyle w:val="ListParagraph"/>
         <w:numPr>
+          <w:ilvl w:val="0"/>
+          <w:numId w:val="2"/>
+        </w:numPr>
+      </w:pPr>
+      <w:proofErr w:type="spellStart"/>
+      <w:r>
+        <w:t>Lsmeans</w:t>
+      </w:r>
+      <w:proofErr w:type="spellEnd"/>
+      <w:r>
+        <w:t xml:space="preserve"> z-scaled </w:t>
+      </w:r>
+      <w:proofErr w:type="spellStart"/>
+      <w:r>
+        <w:t>bigRR</w:t>
+      </w:r>
+      <w:proofErr w:type="spellEnd"/>
+      <w:r>
+        <w:t xml:space="preserve"> to BO5.10 genome</w:t>
+      </w:r>
+    </w:p>
+    <w:p>
+      <w:pPr>
+        <w:pStyle w:val="ListParagraph"/>
+        <w:numPr>
           <w:ilvl w:val="1"/>
           <w:numId w:val="2"/>
         </w:numPr>
-      </w:pPr>
-      <w:proofErr w:type="spellStart"/>
-      <w:r>
-        <w:t>Lsmeans</w:t>
-      </w:r>
-      <w:proofErr w:type="spellEnd"/>
-      <w:r>
-        <w:t xml:space="preserve"> z-scaled </w:t>
-      </w:r>
-      <w:proofErr w:type="spellStart"/>
-      <w:r>
+        <w:rPr>
+          <w:color w:val="BFBFBF" w:themeColor="background1" w:themeShade="BF"/>
+        </w:rPr>
+      </w:pPr>
+      <w:r>
+        <w:rPr>
+          <w:color w:val="BFBFBF" w:themeColor="background1" w:themeShade="BF"/>
+        </w:rPr>
+        <w:t xml:space="preserve">Running </w:t>
+      </w:r>
+      <w:proofErr w:type="spellStart"/>
+      <w:r>
+        <w:rPr>
+          <w:color w:val="BFBFBF" w:themeColor="background1" w:themeShade="BF"/>
+        </w:rPr>
         <w:t>bigRR</w:t>
       </w:r>
       <w:proofErr w:type="spellEnd"/>
-      <w:r>
-        <w:t xml:space="preserve"> to BO5.10 genome</w:t>
-      </w:r>
     </w:p>
     <w:p>
       <w:pPr>
@@ -1071,28 +1112,68 @@
           <w:numId w:val="2"/>
         </w:numPr>
         <w:rPr>
-          <w:color w:val="000000" w:themeColor="text1"/>
-        </w:rPr>
-      </w:pPr>
-      <w:r>
-        <w:rPr>
-          <w:color w:val="000000" w:themeColor="text1"/>
+          <w:color w:val="BFBFBF" w:themeColor="background1" w:themeShade="BF"/>
+        </w:rPr>
+      </w:pPr>
+      <w:r>
+        <w:rPr>
+          <w:color w:val="BFBFBF" w:themeColor="background1" w:themeShade="BF"/>
         </w:rPr>
         <w:t xml:space="preserve">Waiting on file compression 02/08 – 100 </w:t>
       </w:r>
       <w:proofErr w:type="spellStart"/>
-      <w:r>
-        <w:rPr>
-          <w:color w:val="000000" w:themeColor="text1"/>
+      <w:proofErr w:type="gramStart"/>
+      <w:r>
+        <w:rPr>
+          <w:color w:val="BFBFBF" w:themeColor="background1" w:themeShade="BF"/>
         </w:rPr>
         <w:t>gb</w:t>
       </w:r>
       <w:proofErr w:type="spellEnd"/>
-      <w:r>
-        <w:rPr>
-          <w:color w:val="000000" w:themeColor="text1"/>
-        </w:rPr>
-        <w:t xml:space="preserve"> of small </w:t>
+      <w:proofErr w:type="gramEnd"/>
+      <w:r>
+        <w:rPr>
+          <w:color w:val="BFBFBF" w:themeColor="background1" w:themeShade="BF"/>
+        </w:rPr>
+        <w:t xml:space="preserve"> of small</w:t>
+      </w:r>
+      <w:r>
+        <w:rPr>
+          <w:color w:val="BFBFBF" w:themeColor="background1" w:themeShade="BF"/>
+        </w:rPr>
+        <w:t xml:space="preserve"> files.</w:t>
+      </w:r>
+    </w:p>
+    <w:p>
+      <w:pPr>
+        <w:pStyle w:val="ListParagraph"/>
+        <w:numPr>
+          <w:ilvl w:val="2"/>
+          <w:numId w:val="2"/>
+        </w:numPr>
+        <w:rPr>
+          <w:color w:val="BFBFBF" w:themeColor="background1" w:themeShade="BF"/>
+        </w:rPr>
+      </w:pPr>
+      <w:r>
+        <w:rPr>
+          <w:color w:val="BFBFBF" w:themeColor="background1" w:themeShade="BF"/>
+        </w:rPr>
+        <w:t xml:space="preserve">02/09 copied </w:t>
+      </w:r>
+      <w:proofErr w:type="spellStart"/>
+      <w:r>
+        <w:rPr>
+          <w:color w:val="BFBFBF" w:themeColor="background1" w:themeShade="BF"/>
+        </w:rPr>
+        <w:t>gzipped</w:t>
+      </w:r>
+      <w:proofErr w:type="spellEnd"/>
+      <w:r>
+        <w:rPr>
+          <w:color w:val="BFBFBF" w:themeColor="background1" w:themeShade="BF"/>
+        </w:rPr>
+        <w:t xml:space="preserve"> folder (30gb) to PC</w:t>
       </w:r>
     </w:p>
     <w:p>
@@ -1214,271 +1295,409 @@
           <w:highlight w:val="yellow"/>
         </w:rPr>
         <w:t xml:space="preserve"> of effect sizes</w:t>
+      </w:r>
+    </w:p>
+    <w:p>
+      <w:pPr>
+        <w:pStyle w:val="ListParagraph"/>
+        <w:numPr>
+          <w:ilvl w:val="2"/>
+          <w:numId w:val="2"/>
+        </w:numPr>
+      </w:pPr>
+      <w:r>
+        <w:lastRenderedPageBreak/>
+        <w:t xml:space="preserve">Use </w:t>
+      </w:r>
+      <w:proofErr w:type="spellStart"/>
+      <w:r>
+        <w:t>BcSolGWAS</w:t>
+      </w:r>
+      <w:proofErr w:type="spellEnd"/>
+      <w:r>
+        <w:t xml:space="preserve"> to test</w:t>
+      </w:r>
+    </w:p>
+    <w:p>
+      <w:pPr>
+        <w:pStyle w:val="ListParagraph"/>
+        <w:numPr>
+          <w:ilvl w:val="2"/>
+          <w:numId w:val="2"/>
+        </w:numPr>
+      </w:pPr>
+      <w:r>
+        <w:t xml:space="preserve">plot z-scaled vs. original </w:t>
+      </w:r>
+      <w:proofErr w:type="spellStart"/>
+      <w:r>
+        <w:t>fx</w:t>
+      </w:r>
+      <w:proofErr w:type="spellEnd"/>
+    </w:p>
+    <w:p>
+      <w:pPr>
+        <w:pStyle w:val="ListParagraph"/>
+        <w:numPr>
+          <w:ilvl w:val="2"/>
+          <w:numId w:val="2"/>
+        </w:numPr>
+      </w:pPr>
+      <w:r>
+        <w:t>find where threshold lands on z scale</w:t>
+      </w:r>
+    </w:p>
+    <w:p>
+      <w:pPr>
+        <w:pStyle w:val="ListParagraph"/>
+        <w:numPr>
+          <w:ilvl w:val="1"/>
+          <w:numId w:val="2"/>
+        </w:numPr>
+      </w:pPr>
+      <w:r>
+        <w:t>Run through z-scaling of effect estimates R script: 05_zscale…R</w:t>
+      </w:r>
+    </w:p>
+    <w:p>
+      <w:pPr>
+        <w:pStyle w:val="ListParagraph"/>
+        <w:numPr>
+          <w:ilvl w:val="2"/>
+          <w:numId w:val="2"/>
+        </w:numPr>
+        <w:rPr>
+          <w:color w:val="BFBFBF" w:themeColor="background1" w:themeShade="BF"/>
+        </w:rPr>
+      </w:pPr>
+      <w:r>
+        <w:rPr>
+          <w:color w:val="BFBFBF" w:themeColor="background1" w:themeShade="BF"/>
+        </w:rPr>
+        <w:t>Extract gene position information for each phenotype</w:t>
+      </w:r>
+    </w:p>
+    <w:p>
+      <w:pPr>
+        <w:pStyle w:val="ListParagraph"/>
+        <w:numPr>
+          <w:ilvl w:val="3"/>
+          <w:numId w:val="2"/>
+        </w:numPr>
+        <w:rPr>
+          <w:color w:val="BFBFBF" w:themeColor="background1" w:themeShade="BF"/>
+        </w:rPr>
+      </w:pPr>
+      <w:proofErr w:type="spellStart"/>
+      <w:r>
+        <w:rPr>
+          <w:color w:val="BFBFBF" w:themeColor="background1" w:themeShade="BF"/>
+        </w:rPr>
+        <w:t>BcinXgX</w:t>
+      </w:r>
+      <w:proofErr w:type="spellEnd"/>
+      <w:r>
+        <w:rPr>
+          <w:color w:val="BFBFBF" w:themeColor="background1" w:themeShade="BF"/>
+        </w:rPr>
+        <w:t xml:space="preserve"> &lt;- </w:t>
+      </w:r>
+      <w:proofErr w:type="spellStart"/>
+      <w:r>
+        <w:rPr>
+          <w:color w:val="BFBFBF" w:themeColor="background1" w:themeShade="BF"/>
+        </w:rPr>
+        <w:t>Chr.g.position</w:t>
+      </w:r>
+      <w:proofErr w:type="spellEnd"/>
+    </w:p>
+    <w:p>
+      <w:pPr>
+        <w:pStyle w:val="ListParagraph"/>
+        <w:numPr>
+          <w:ilvl w:val="1"/>
+          <w:numId w:val="2"/>
+        </w:numPr>
+      </w:pPr>
+      <w:r>
+        <w:t>How many SNPs associate with each phenotype?</w:t>
+      </w:r>
+    </w:p>
+    <w:p>
+      <w:pPr>
+        <w:pStyle w:val="ListParagraph"/>
+        <w:numPr>
+          <w:ilvl w:val="2"/>
+          <w:numId w:val="2"/>
+        </w:numPr>
+      </w:pPr>
+      <w:r>
+        <w:t xml:space="preserve">Summary data: for each read, number of </w:t>
+      </w:r>
+      <w:proofErr w:type="spellStart"/>
+      <w:r>
+        <w:t>snps</w:t>
+      </w:r>
+      <w:proofErr w:type="spellEnd"/>
+      <w:r>
+        <w:t xml:space="preserve"> over: z-scaled 3, 4, 5, 6… etc.</w:t>
+      </w:r>
+    </w:p>
+    <w:p>
+      <w:pPr>
+        <w:pStyle w:val="ListParagraph"/>
+        <w:numPr>
+          <w:ilvl w:val="3"/>
+          <w:numId w:val="2"/>
+        </w:numPr>
+      </w:pPr>
+      <w:r>
+        <w:t>Summary plots of this</w:t>
+      </w:r>
+    </w:p>
+    <w:p>
+      <w:pPr>
+        <w:pStyle w:val="ListParagraph"/>
+        <w:numPr>
+          <w:ilvl w:val="4"/>
+          <w:numId w:val="2"/>
+        </w:numPr>
+      </w:pPr>
+      <w:r>
+        <w:t xml:space="preserve">Scatter plot: x = genome location, y = # SNPs &gt; z </w:t>
+      </w:r>
+      <w:proofErr w:type="spellStart"/>
+      <w:r>
+        <w:t>thr</w:t>
+      </w:r>
+      <w:proofErr w:type="spellEnd"/>
+      <w:r>
+        <w:t xml:space="preserve">, z = z </w:t>
+      </w:r>
+      <w:proofErr w:type="spellStart"/>
+      <w:r>
+        <w:t>thr</w:t>
+      </w:r>
+      <w:proofErr w:type="spellEnd"/>
+      <w:r>
+        <w:t xml:space="preserve"> color</w:t>
+      </w:r>
+    </w:p>
+    <w:p>
+      <w:pPr>
+        <w:pStyle w:val="ListParagraph"/>
+        <w:numPr>
+          <w:ilvl w:val="4"/>
+          <w:numId w:val="2"/>
+        </w:numPr>
+      </w:pPr>
+      <w:r>
+        <w:t xml:space="preserve">Histograms: frequency of SNP counts over each z </w:t>
+      </w:r>
+      <w:proofErr w:type="spellStart"/>
+      <w:r>
+        <w:t>thr</w:t>
+      </w:r>
+      <w:proofErr w:type="spellEnd"/>
+    </w:p>
+    <w:p>
+      <w:pPr>
+        <w:pStyle w:val="ListParagraph"/>
+        <w:numPr>
+          <w:ilvl w:val="4"/>
+          <w:numId w:val="2"/>
+        </w:numPr>
+      </w:pPr>
+      <w:r>
+        <w:t xml:space="preserve">X = z threshold, y = </w:t>
+      </w:r>
+      <w:r>
+        <w:t xml:space="preserve">number of transcripts with any SNP &gt; </w:t>
+      </w:r>
+      <w:proofErr w:type="spellStart"/>
+      <w:r>
+        <w:t>thr</w:t>
+      </w:r>
+      <w:proofErr w:type="spellEnd"/>
+      <w:r>
+        <w:t>? Or y = distribution of effect sizes of top SNPs (as violin)?</w:t>
+      </w:r>
+    </w:p>
+    <w:p>
+      <w:pPr>
+        <w:pStyle w:val="ListParagraph"/>
+        <w:numPr>
+          <w:ilvl w:val="5"/>
+          <w:numId w:val="2"/>
+        </w:numPr>
+      </w:pPr>
+      <w:r>
+        <w:t>Ask Dan what he meant for this plot</w:t>
+      </w:r>
+    </w:p>
+    <w:p>
+      <w:pPr>
+        <w:pStyle w:val="ListParagraph"/>
+        <w:numPr>
+          <w:ilvl w:val="1"/>
+          <w:numId w:val="2"/>
+        </w:numPr>
+      </w:pPr>
+      <w:r>
+        <w:t>Where are the SNPs associated with phenotype?</w:t>
+      </w:r>
+    </w:p>
+    <w:p>
+      <w:pPr>
+        <w:pStyle w:val="ListParagraph"/>
+        <w:numPr>
+          <w:ilvl w:val="2"/>
+          <w:numId w:val="2"/>
+        </w:numPr>
+        <w:rPr>
+          <w:color w:val="BFBFBF" w:themeColor="background1" w:themeShade="BF"/>
+        </w:rPr>
+      </w:pPr>
+      <w:r>
+        <w:rPr>
+          <w:color w:val="BFBFBF" w:themeColor="background1" w:themeShade="BF"/>
+        </w:rPr>
+        <w:t>Cis-effects on subset of transcripts</w:t>
+      </w:r>
+    </w:p>
+    <w:p>
+      <w:pPr>
+        <w:pStyle w:val="ListParagraph"/>
+        <w:numPr>
+          <w:ilvl w:val="3"/>
+          <w:numId w:val="2"/>
+        </w:numPr>
+        <w:rPr>
+          <w:color w:val="BFBFBF" w:themeColor="background1" w:themeShade="BF"/>
+        </w:rPr>
+      </w:pPr>
+      <w:r>
+        <w:rPr>
+          <w:color w:val="BFBFBF" w:themeColor="background1" w:themeShade="BF"/>
+        </w:rPr>
+        <w:t>05_readin_bigRRouts_BO5.R</w:t>
+      </w:r>
+    </w:p>
+    <w:p>
+      <w:pPr>
+        <w:pStyle w:val="ListParagraph"/>
+        <w:numPr>
+          <w:ilvl w:val="3"/>
+          <w:numId w:val="2"/>
+        </w:numPr>
+        <w:rPr>
+          <w:color w:val="BFBFBF" w:themeColor="background1" w:themeShade="BF"/>
+        </w:rPr>
+      </w:pPr>
+      <w:r>
+        <w:rPr>
+          <w:color w:val="BFBFBF" w:themeColor="background1" w:themeShade="BF"/>
+        </w:rPr>
+        <w:t xml:space="preserve">30 </w:t>
+      </w:r>
+      <w:proofErr w:type="spellStart"/>
+      <w:r>
+        <w:rPr>
+          <w:color w:val="BFBFBF" w:themeColor="background1" w:themeShade="BF"/>
+        </w:rPr>
+        <w:t>chr</w:t>
+      </w:r>
+      <w:proofErr w:type="spellEnd"/>
+      <w:r>
+        <w:rPr>
+          <w:color w:val="BFBFBF" w:themeColor="background1" w:themeShade="BF"/>
+        </w:rPr>
+        <w:t xml:space="preserve"> 1 transcripts</w:t>
+      </w:r>
+    </w:p>
+    <w:p>
+      <w:pPr>
+        <w:pStyle w:val="ListParagraph"/>
+        <w:numPr>
+          <w:ilvl w:val="4"/>
+          <w:numId w:val="2"/>
+        </w:numPr>
+        <w:rPr>
+          <w:color w:val="BFBFBF" w:themeColor="background1" w:themeShade="BF"/>
+        </w:rPr>
+      </w:pPr>
+      <w:r>
+        <w:rPr>
+          <w:color w:val="BFBFBF" w:themeColor="background1" w:themeShade="BF"/>
+        </w:rPr>
+        <w:t>Manhattan plots</w:t>
+      </w:r>
+    </w:p>
+    <w:p>
+      <w:pPr>
+        <w:pStyle w:val="ListParagraph"/>
+        <w:numPr>
+          <w:ilvl w:val="4"/>
+          <w:numId w:val="2"/>
+        </w:numPr>
+        <w:rPr>
+          <w:color w:val="BFBFBF" w:themeColor="background1" w:themeShade="BF"/>
+        </w:rPr>
+      </w:pPr>
+      <w:r>
+        <w:rPr>
+          <w:color w:val="BFBFBF" w:themeColor="background1" w:themeShade="BF"/>
+        </w:rPr>
+        <w:t xml:space="preserve">plotted </w:t>
+      </w:r>
+      <w:proofErr w:type="spellStart"/>
+      <w:r>
+        <w:rPr>
+          <w:color w:val="BFBFBF" w:themeColor="background1" w:themeShade="BF"/>
+        </w:rPr>
+        <w:t>chr</w:t>
+      </w:r>
+      <w:proofErr w:type="spellEnd"/>
+      <w:r>
+        <w:rPr>
+          <w:color w:val="BFBFBF" w:themeColor="background1" w:themeShade="BF"/>
+        </w:rPr>
+        <w:t xml:space="preserve"> 1 vs. gene location: no obvious cis </w:t>
+      </w:r>
+      <w:proofErr w:type="spellStart"/>
+      <w:r>
+        <w:rPr>
+          <w:color w:val="BFBFBF" w:themeColor="background1" w:themeShade="BF"/>
+        </w:rPr>
+        <w:t>fx</w:t>
+      </w:r>
+      <w:proofErr w:type="spellEnd"/>
+    </w:p>
+    <w:p>
+      <w:pPr>
+        <w:pStyle w:val="ListParagraph"/>
+        <w:numPr>
+          <w:ilvl w:val="4"/>
+          <w:numId w:val="2"/>
+        </w:numPr>
+      </w:pPr>
+      <w:r>
+        <w:t>send results to Dan, Monday</w:t>
+      </w:r>
+    </w:p>
+    <w:p>
+      <w:pPr>
+        <w:pStyle w:val="ListParagraph"/>
+        <w:numPr>
+          <w:ilvl w:val="2"/>
+          <w:numId w:val="2"/>
+        </w:numPr>
+      </w:pPr>
+      <w:r>
+        <w:t>Phenotype-blind SNP locations</w:t>
       </w:r>
       <w:bookmarkStart w:id="0" w:name="_GoBack"/>
       <w:bookmarkEnd w:id="0"/>
-    </w:p>
-    <w:p>
-      <w:pPr>
-        <w:pStyle w:val="ListParagraph"/>
-        <w:numPr>
-          <w:ilvl w:val="2"/>
-          <w:numId w:val="2"/>
-        </w:numPr>
-      </w:pPr>
-      <w:r>
-        <w:t xml:space="preserve">Use </w:t>
-      </w:r>
-      <w:proofErr w:type="spellStart"/>
-      <w:r>
-        <w:t>BcSolGWAS</w:t>
-      </w:r>
-      <w:proofErr w:type="spellEnd"/>
-      <w:r>
-        <w:t xml:space="preserve"> to test</w:t>
-      </w:r>
-    </w:p>
-    <w:p>
-      <w:pPr>
-        <w:pStyle w:val="ListParagraph"/>
-        <w:numPr>
-          <w:ilvl w:val="2"/>
-          <w:numId w:val="2"/>
-        </w:numPr>
-      </w:pPr>
-      <w:r>
-        <w:t xml:space="preserve">plot z-scaled vs. original </w:t>
-      </w:r>
-      <w:proofErr w:type="spellStart"/>
-      <w:r>
-        <w:t>fx</w:t>
-      </w:r>
-      <w:proofErr w:type="spellEnd"/>
-    </w:p>
-    <w:p>
-      <w:pPr>
-        <w:pStyle w:val="ListParagraph"/>
-        <w:numPr>
-          <w:ilvl w:val="2"/>
-          <w:numId w:val="2"/>
-        </w:numPr>
-      </w:pPr>
-      <w:r>
-        <w:lastRenderedPageBreak/>
-        <w:t>find where threshold lands on z scale</w:t>
-      </w:r>
-    </w:p>
-    <w:p>
-      <w:pPr>
-        <w:pStyle w:val="ListParagraph"/>
-        <w:numPr>
-          <w:ilvl w:val="1"/>
-          <w:numId w:val="2"/>
-        </w:numPr>
-      </w:pPr>
-      <w:r>
-        <w:t>Run through z-scaling of effect estimates R script: 05_zscale…R</w:t>
-      </w:r>
-    </w:p>
-    <w:p>
-      <w:pPr>
-        <w:pStyle w:val="ListParagraph"/>
-        <w:numPr>
-          <w:ilvl w:val="2"/>
-          <w:numId w:val="2"/>
-        </w:numPr>
-        <w:rPr>
-          <w:color w:val="BFBFBF" w:themeColor="background1" w:themeShade="BF"/>
-        </w:rPr>
-      </w:pPr>
-      <w:r>
-        <w:rPr>
-          <w:color w:val="BFBFBF" w:themeColor="background1" w:themeShade="BF"/>
-        </w:rPr>
-        <w:t>Extract gene position information for each phenotype</w:t>
-      </w:r>
-    </w:p>
-    <w:p>
-      <w:pPr>
-        <w:pStyle w:val="ListParagraph"/>
-        <w:numPr>
-          <w:ilvl w:val="3"/>
-          <w:numId w:val="2"/>
-        </w:numPr>
-        <w:rPr>
-          <w:color w:val="BFBFBF" w:themeColor="background1" w:themeShade="BF"/>
-        </w:rPr>
-      </w:pPr>
-      <w:proofErr w:type="spellStart"/>
-      <w:r>
-        <w:rPr>
-          <w:color w:val="BFBFBF" w:themeColor="background1" w:themeShade="BF"/>
-        </w:rPr>
-        <w:t>BcinXgX</w:t>
-      </w:r>
-      <w:proofErr w:type="spellEnd"/>
-      <w:r>
-        <w:rPr>
-          <w:color w:val="BFBFBF" w:themeColor="background1" w:themeShade="BF"/>
-        </w:rPr>
-        <w:t xml:space="preserve"> &lt;- </w:t>
-      </w:r>
-      <w:proofErr w:type="spellStart"/>
-      <w:r>
-        <w:rPr>
-          <w:color w:val="BFBFBF" w:themeColor="background1" w:themeShade="BF"/>
-        </w:rPr>
-        <w:t>Chr.g.position</w:t>
-      </w:r>
-      <w:proofErr w:type="spellEnd"/>
-    </w:p>
-    <w:p>
-      <w:pPr>
-        <w:pStyle w:val="ListParagraph"/>
-        <w:numPr>
-          <w:ilvl w:val="1"/>
-          <w:numId w:val="2"/>
-        </w:numPr>
-      </w:pPr>
-      <w:r>
-        <w:t>How many SNPs associate with each phenotype?</w:t>
-      </w:r>
-    </w:p>
-    <w:p>
-      <w:pPr>
-        <w:pStyle w:val="ListParagraph"/>
-        <w:numPr>
-          <w:ilvl w:val="2"/>
-          <w:numId w:val="2"/>
-        </w:numPr>
-      </w:pPr>
-      <w:r>
-        <w:t xml:space="preserve">Summary data: for each read, number of </w:t>
-      </w:r>
-      <w:proofErr w:type="spellStart"/>
-      <w:r>
-        <w:t>snps</w:t>
-      </w:r>
-      <w:proofErr w:type="spellEnd"/>
-      <w:r>
-        <w:t xml:space="preserve"> over: z-scaled 3, 4, 5, 6… etc.</w:t>
-      </w:r>
-    </w:p>
-    <w:p>
-      <w:pPr>
-        <w:pStyle w:val="ListParagraph"/>
-        <w:numPr>
-          <w:ilvl w:val="3"/>
-          <w:numId w:val="2"/>
-        </w:numPr>
-      </w:pPr>
-      <w:r>
-        <w:t>Summary plots of this</w:t>
-      </w:r>
-    </w:p>
-    <w:p>
-      <w:pPr>
-        <w:pStyle w:val="ListParagraph"/>
-        <w:numPr>
-          <w:ilvl w:val="4"/>
-          <w:numId w:val="2"/>
-        </w:numPr>
-      </w:pPr>
-      <w:r>
-        <w:t xml:space="preserve">Scatter plot: x = genome location, y = # SNPs &gt; z </w:t>
-      </w:r>
-      <w:proofErr w:type="spellStart"/>
-      <w:r>
-        <w:t>thr</w:t>
-      </w:r>
-      <w:proofErr w:type="spellEnd"/>
-      <w:r>
-        <w:t xml:space="preserve">, z = z </w:t>
-      </w:r>
-      <w:proofErr w:type="spellStart"/>
-      <w:r>
-        <w:t>thr</w:t>
-      </w:r>
-      <w:proofErr w:type="spellEnd"/>
-      <w:r>
-        <w:t xml:space="preserve"> color</w:t>
-      </w:r>
-    </w:p>
-    <w:p>
-      <w:pPr>
-        <w:pStyle w:val="ListParagraph"/>
-        <w:numPr>
-          <w:ilvl w:val="4"/>
-          <w:numId w:val="2"/>
-        </w:numPr>
-      </w:pPr>
-      <w:r>
-        <w:t xml:space="preserve">Histograms: frequency of SNP counts over each z </w:t>
-      </w:r>
-      <w:proofErr w:type="spellStart"/>
-      <w:r>
-        <w:t>thr</w:t>
-      </w:r>
-      <w:proofErr w:type="spellEnd"/>
-    </w:p>
-    <w:p>
-      <w:pPr>
-        <w:pStyle w:val="ListParagraph"/>
-        <w:numPr>
-          <w:ilvl w:val="4"/>
-          <w:numId w:val="2"/>
-        </w:numPr>
-      </w:pPr>
-      <w:r>
-        <w:t xml:space="preserve">X = z threshold, y = </w:t>
-      </w:r>
-      <w:r>
-        <w:t xml:space="preserve">number of transcripts with any SNP &gt; </w:t>
-      </w:r>
-      <w:proofErr w:type="spellStart"/>
-      <w:r>
-        <w:t>thr</w:t>
-      </w:r>
-      <w:proofErr w:type="spellEnd"/>
-      <w:r>
-        <w:t>? Or y = distribution of effect sizes of top SNPs (as violin)?</w:t>
-      </w:r>
-    </w:p>
-    <w:p>
-      <w:pPr>
-        <w:pStyle w:val="ListParagraph"/>
-        <w:numPr>
-          <w:ilvl w:val="5"/>
-          <w:numId w:val="2"/>
-        </w:numPr>
-      </w:pPr>
-      <w:r>
-        <w:t>Ask Dan what he meant for this plot</w:t>
-      </w:r>
-    </w:p>
-    <w:p>
-      <w:pPr>
-        <w:pStyle w:val="ListParagraph"/>
-        <w:numPr>
-          <w:ilvl w:val="1"/>
-          <w:numId w:val="2"/>
-        </w:numPr>
-      </w:pPr>
-      <w:r>
-        <w:t>Where are the SNPs associated with phenotype?</w:t>
-      </w:r>
-    </w:p>
-    <w:p>
-      <w:pPr>
-        <w:pStyle w:val="ListParagraph"/>
-        <w:numPr>
-          <w:ilvl w:val="2"/>
-          <w:numId w:val="2"/>
-        </w:numPr>
-      </w:pPr>
-      <w:r>
-        <w:t>Phenotype-blind SNP locations</w:t>
-      </w:r>
     </w:p>
     <w:p>
       <w:pPr>
@@ -1853,6 +2072,7 @@
           <w:sz w:val="19"/>
           <w:szCs w:val="19"/>
         </w:rPr>
+        <w:lastRenderedPageBreak/>
         <w:t>For At genes correlated with any Botrydial transcript</w:t>
       </w:r>
       <w:r>
@@ -2070,7 +2290,6 @@
           <w:sz w:val="19"/>
           <w:szCs w:val="19"/>
         </w:rPr>
-        <w:lastRenderedPageBreak/>
         <w:t>Wait for Wei to send z-scaled network variation</w:t>
       </w:r>
     </w:p>

</xml_diff>

<commit_message>
testing z-scaled effects vs. permutation thresholds in tomato
</commit_message>
<xml_diff>
--- a/notes/To Do BcAtGWAS_RNAseq.docx
+++ b/notes/To Do BcAtGWAS_RNAseq.docx
@@ -1304,17 +1304,29 @@
           <w:ilvl w:val="2"/>
           <w:numId w:val="2"/>
         </w:numPr>
-      </w:pPr>
-      <w:r>
+        <w:rPr>
+          <w:color w:val="A6A6A6" w:themeColor="background1" w:themeShade="A6"/>
+        </w:rPr>
+      </w:pPr>
+      <w:r>
+        <w:rPr>
+          <w:color w:val="A6A6A6" w:themeColor="background1" w:themeShade="A6"/>
+        </w:rPr>
         <w:lastRenderedPageBreak/>
         <w:t xml:space="preserve">Use </w:t>
       </w:r>
       <w:proofErr w:type="spellStart"/>
       <w:r>
+        <w:rPr>
+          <w:color w:val="A6A6A6" w:themeColor="background1" w:themeShade="A6"/>
+        </w:rPr>
         <w:t>BcSolGWAS</w:t>
       </w:r>
       <w:proofErr w:type="spellEnd"/>
       <w:r>
+        <w:rPr>
+          <w:color w:val="A6A6A6" w:themeColor="background1" w:themeShade="A6"/>
+        </w:rPr>
         <w:t xml:space="preserve"> to test</w:t>
       </w:r>
     </w:p>
@@ -1327,13 +1339,31 @@
         </w:numPr>
       </w:pPr>
       <w:r>
+        <w:rPr>
+          <w:color w:val="A6A6A6" w:themeColor="background1" w:themeShade="A6"/>
+        </w:rPr>
+        <w:t xml:space="preserve">Scatter </w:t>
+      </w:r>
+      <w:r>
+        <w:rPr>
+          <w:color w:val="A6A6A6" w:themeColor="background1" w:themeShade="A6"/>
+        </w:rPr>
         <w:t xml:space="preserve">plot z-scaled vs. original </w:t>
       </w:r>
       <w:proofErr w:type="spellStart"/>
       <w:r>
+        <w:rPr>
+          <w:color w:val="A6A6A6" w:themeColor="background1" w:themeShade="A6"/>
+        </w:rPr>
         <w:t>fx</w:t>
       </w:r>
       <w:proofErr w:type="spellEnd"/>
+      <w:r>
+        <w:rPr>
+          <w:color w:val="A6A6A6" w:themeColor="background1" w:themeShade="A6"/>
+        </w:rPr>
+        <w:t xml:space="preserve"> (3h)</w:t>
+      </w:r>
     </w:p>
     <w:p>
       <w:pPr>
@@ -1346,358 +1376,364 @@
       <w:r>
         <w:t>find where threshold lands on z scale</w:t>
       </w:r>
-    </w:p>
-    <w:p>
-      <w:pPr>
-        <w:pStyle w:val="ListParagraph"/>
-        <w:numPr>
-          <w:ilvl w:val="1"/>
-          <w:numId w:val="2"/>
-        </w:numPr>
-      </w:pPr>
-      <w:r>
-        <w:t>Run through z-scaling of effect estimates R script: 05_zscale…R</w:t>
-      </w:r>
-    </w:p>
-    <w:p>
-      <w:pPr>
-        <w:pStyle w:val="ListParagraph"/>
-        <w:numPr>
-          <w:ilvl w:val="2"/>
-          <w:numId w:val="2"/>
-        </w:numPr>
-        <w:rPr>
-          <w:color w:val="BFBFBF" w:themeColor="background1" w:themeShade="BF"/>
-        </w:rPr>
-      </w:pPr>
-      <w:r>
-        <w:rPr>
-          <w:color w:val="BFBFBF" w:themeColor="background1" w:themeShade="BF"/>
-        </w:rPr>
-        <w:t>Extract gene position information for each phenotype</w:t>
-      </w:r>
-    </w:p>
-    <w:p>
-      <w:pPr>
-        <w:pStyle w:val="ListParagraph"/>
-        <w:numPr>
-          <w:ilvl w:val="3"/>
-          <w:numId w:val="2"/>
-        </w:numPr>
-        <w:rPr>
-          <w:color w:val="BFBFBF" w:themeColor="background1" w:themeShade="BF"/>
-        </w:rPr>
-      </w:pPr>
-      <w:proofErr w:type="spellStart"/>
-      <w:r>
-        <w:rPr>
-          <w:color w:val="BFBFBF" w:themeColor="background1" w:themeShade="BF"/>
-        </w:rPr>
-        <w:t>BcinXgX</w:t>
-      </w:r>
-      <w:proofErr w:type="spellEnd"/>
-      <w:r>
-        <w:rPr>
-          <w:color w:val="BFBFBF" w:themeColor="background1" w:themeShade="BF"/>
-        </w:rPr>
-        <w:t xml:space="preserve"> &lt;- </w:t>
-      </w:r>
-      <w:proofErr w:type="spellStart"/>
-      <w:r>
-        <w:rPr>
-          <w:color w:val="BFBFBF" w:themeColor="background1" w:themeShade="BF"/>
-        </w:rPr>
-        <w:t>Chr.g.position</w:t>
-      </w:r>
-      <w:proofErr w:type="spellEnd"/>
-    </w:p>
-    <w:p>
-      <w:pPr>
-        <w:pStyle w:val="ListParagraph"/>
-        <w:numPr>
-          <w:ilvl w:val="1"/>
-          <w:numId w:val="2"/>
-        </w:numPr>
-      </w:pPr>
-      <w:r>
-        <w:t>How many SNPs associate with each phenotype?</w:t>
-      </w:r>
-    </w:p>
-    <w:p>
-      <w:pPr>
-        <w:pStyle w:val="ListParagraph"/>
-        <w:numPr>
-          <w:ilvl w:val="2"/>
-          <w:numId w:val="2"/>
-        </w:numPr>
-      </w:pPr>
-      <w:r>
-        <w:t xml:space="preserve">Summary data: for each read, number of </w:t>
-      </w:r>
-      <w:proofErr w:type="spellStart"/>
-      <w:r>
-        <w:t>snps</w:t>
-      </w:r>
-      <w:proofErr w:type="spellEnd"/>
-      <w:r>
-        <w:t xml:space="preserve"> over: z-scaled 3, 4, 5, 6… etc.</w:t>
-      </w:r>
-    </w:p>
-    <w:p>
-      <w:pPr>
-        <w:pStyle w:val="ListParagraph"/>
-        <w:numPr>
-          <w:ilvl w:val="3"/>
-          <w:numId w:val="2"/>
-        </w:numPr>
-      </w:pPr>
-      <w:r>
-        <w:t>Summary plots of this</w:t>
-      </w:r>
-    </w:p>
-    <w:p>
-      <w:pPr>
-        <w:pStyle w:val="ListParagraph"/>
-        <w:numPr>
-          <w:ilvl w:val="4"/>
-          <w:numId w:val="2"/>
-        </w:numPr>
-      </w:pPr>
-      <w:r>
-        <w:t xml:space="preserve">Scatter plot: x = genome location, y = # SNPs &gt; z </w:t>
-      </w:r>
-      <w:proofErr w:type="spellStart"/>
-      <w:r>
-        <w:t>thr</w:t>
-      </w:r>
-      <w:proofErr w:type="spellEnd"/>
-      <w:r>
-        <w:t xml:space="preserve">, z = z </w:t>
-      </w:r>
-      <w:proofErr w:type="spellStart"/>
-      <w:r>
-        <w:t>thr</w:t>
-      </w:r>
-      <w:proofErr w:type="spellEnd"/>
-      <w:r>
-        <w:t xml:space="preserve"> color</w:t>
-      </w:r>
-    </w:p>
-    <w:p>
-      <w:pPr>
-        <w:pStyle w:val="ListParagraph"/>
-        <w:numPr>
-          <w:ilvl w:val="4"/>
-          <w:numId w:val="2"/>
-        </w:numPr>
-      </w:pPr>
-      <w:r>
-        <w:t xml:space="preserve">Histograms: frequency of SNP counts over each z </w:t>
-      </w:r>
-      <w:proofErr w:type="spellStart"/>
-      <w:r>
-        <w:t>thr</w:t>
-      </w:r>
-      <w:proofErr w:type="spellEnd"/>
-    </w:p>
-    <w:p>
-      <w:pPr>
-        <w:pStyle w:val="ListParagraph"/>
-        <w:numPr>
-          <w:ilvl w:val="4"/>
-          <w:numId w:val="2"/>
-        </w:numPr>
-      </w:pPr>
-      <w:r>
-        <w:t xml:space="preserve">X = z threshold, y = </w:t>
-      </w:r>
-      <w:r>
-        <w:t xml:space="preserve">number of transcripts with any SNP &gt; </w:t>
-      </w:r>
-      <w:proofErr w:type="spellStart"/>
-      <w:r>
-        <w:t>thr</w:t>
-      </w:r>
-      <w:proofErr w:type="spellEnd"/>
-      <w:r>
-        <w:t>? Or y = distribution of effect sizes of top SNPs (as violin)?</w:t>
-      </w:r>
-    </w:p>
-    <w:p>
-      <w:pPr>
-        <w:pStyle w:val="ListParagraph"/>
-        <w:numPr>
-          <w:ilvl w:val="5"/>
-          <w:numId w:val="2"/>
-        </w:numPr>
-      </w:pPr>
-      <w:r>
-        <w:t>Ask Dan what he meant for this plot</w:t>
-      </w:r>
-    </w:p>
-    <w:p>
-      <w:pPr>
-        <w:pStyle w:val="ListParagraph"/>
-        <w:numPr>
-          <w:ilvl w:val="1"/>
-          <w:numId w:val="2"/>
-        </w:numPr>
-      </w:pPr>
-      <w:r>
-        <w:t>Where are the SNPs associated with phenotype?</w:t>
-      </w:r>
-    </w:p>
-    <w:p>
-      <w:pPr>
-        <w:pStyle w:val="ListParagraph"/>
-        <w:numPr>
-          <w:ilvl w:val="2"/>
-          <w:numId w:val="2"/>
-        </w:numPr>
-        <w:rPr>
-          <w:color w:val="BFBFBF" w:themeColor="background1" w:themeShade="BF"/>
-        </w:rPr>
-      </w:pPr>
-      <w:r>
-        <w:rPr>
-          <w:color w:val="BFBFBF" w:themeColor="background1" w:themeShade="BF"/>
-        </w:rPr>
-        <w:t>Cis-effects on subset of transcripts</w:t>
-      </w:r>
-    </w:p>
-    <w:p>
-      <w:pPr>
-        <w:pStyle w:val="ListParagraph"/>
-        <w:numPr>
-          <w:ilvl w:val="3"/>
-          <w:numId w:val="2"/>
-        </w:numPr>
-        <w:rPr>
-          <w:color w:val="BFBFBF" w:themeColor="background1" w:themeShade="BF"/>
-        </w:rPr>
-      </w:pPr>
-      <w:r>
-        <w:rPr>
-          <w:color w:val="BFBFBF" w:themeColor="background1" w:themeShade="BF"/>
-        </w:rPr>
-        <w:t>05_readin_bigRRouts_BO5.R</w:t>
-      </w:r>
-    </w:p>
-    <w:p>
-      <w:pPr>
-        <w:pStyle w:val="ListParagraph"/>
-        <w:numPr>
-          <w:ilvl w:val="3"/>
-          <w:numId w:val="2"/>
-        </w:numPr>
-        <w:rPr>
-          <w:color w:val="BFBFBF" w:themeColor="background1" w:themeShade="BF"/>
-        </w:rPr>
-      </w:pPr>
-      <w:r>
-        <w:rPr>
-          <w:color w:val="BFBFBF" w:themeColor="background1" w:themeShade="BF"/>
-        </w:rPr>
-        <w:t xml:space="preserve">30 </w:t>
-      </w:r>
-      <w:proofErr w:type="spellStart"/>
-      <w:r>
-        <w:rPr>
-          <w:color w:val="BFBFBF" w:themeColor="background1" w:themeShade="BF"/>
-        </w:rPr>
-        <w:t>chr</w:t>
-      </w:r>
-      <w:proofErr w:type="spellEnd"/>
-      <w:r>
-        <w:rPr>
-          <w:color w:val="BFBFBF" w:themeColor="background1" w:themeShade="BF"/>
-        </w:rPr>
-        <w:t xml:space="preserve"> 1 transcripts</w:t>
-      </w:r>
-    </w:p>
-    <w:p>
-      <w:pPr>
-        <w:pStyle w:val="ListParagraph"/>
-        <w:numPr>
-          <w:ilvl w:val="4"/>
-          <w:numId w:val="2"/>
-        </w:numPr>
-        <w:rPr>
-          <w:color w:val="BFBFBF" w:themeColor="background1" w:themeShade="BF"/>
-        </w:rPr>
-      </w:pPr>
-      <w:r>
-        <w:rPr>
-          <w:color w:val="BFBFBF" w:themeColor="background1" w:themeShade="BF"/>
-        </w:rPr>
-        <w:t>Manhattan plots</w:t>
-      </w:r>
-    </w:p>
-    <w:p>
-      <w:pPr>
-        <w:pStyle w:val="ListParagraph"/>
-        <w:numPr>
-          <w:ilvl w:val="4"/>
-          <w:numId w:val="2"/>
-        </w:numPr>
-        <w:rPr>
-          <w:color w:val="BFBFBF" w:themeColor="background1" w:themeShade="BF"/>
-        </w:rPr>
-      </w:pPr>
-      <w:r>
-        <w:rPr>
-          <w:color w:val="BFBFBF" w:themeColor="background1" w:themeShade="BF"/>
-        </w:rPr>
-        <w:t xml:space="preserve">plotted </w:t>
-      </w:r>
-      <w:proofErr w:type="spellStart"/>
-      <w:r>
-        <w:rPr>
-          <w:color w:val="BFBFBF" w:themeColor="background1" w:themeShade="BF"/>
-        </w:rPr>
-        <w:t>chr</w:t>
-      </w:r>
-      <w:proofErr w:type="spellEnd"/>
-      <w:r>
-        <w:rPr>
-          <w:color w:val="BFBFBF" w:themeColor="background1" w:themeShade="BF"/>
-        </w:rPr>
-        <w:t xml:space="preserve"> 1 vs. gene location: no obvious cis </w:t>
-      </w:r>
-      <w:proofErr w:type="spellStart"/>
-      <w:r>
-        <w:rPr>
-          <w:color w:val="BFBFBF" w:themeColor="background1" w:themeShade="BF"/>
-        </w:rPr>
-        <w:t>fx</w:t>
-      </w:r>
-      <w:proofErr w:type="spellEnd"/>
-    </w:p>
-    <w:p>
-      <w:pPr>
-        <w:pStyle w:val="ListParagraph"/>
-        <w:numPr>
-          <w:ilvl w:val="4"/>
-          <w:numId w:val="2"/>
-        </w:numPr>
-      </w:pPr>
-      <w:r>
-        <w:t>send results to Dan, Monday</w:t>
-      </w:r>
-    </w:p>
-    <w:p>
-      <w:pPr>
-        <w:pStyle w:val="ListParagraph"/>
-        <w:numPr>
-          <w:ilvl w:val="2"/>
-          <w:numId w:val="2"/>
-        </w:numPr>
-      </w:pPr>
-      <w:r>
-        <w:t>Phenotype-blind SNP locations</w:t>
+      <w:r>
+        <w:t xml:space="preserve"> (30 m</w:t>
       </w:r>
       <w:bookmarkStart w:id="0" w:name="_GoBack"/>
       <w:bookmarkEnd w:id="0"/>
+      <w:r>
+        <w:t>in)</w:t>
+      </w:r>
+    </w:p>
+    <w:p>
+      <w:pPr>
+        <w:pStyle w:val="ListParagraph"/>
+        <w:numPr>
+          <w:ilvl w:val="1"/>
+          <w:numId w:val="2"/>
+        </w:numPr>
+      </w:pPr>
+      <w:r>
+        <w:t>Run through z-scaling of effect estimates R script: 05_zscale…R</w:t>
+      </w:r>
+    </w:p>
+    <w:p>
+      <w:pPr>
+        <w:pStyle w:val="ListParagraph"/>
+        <w:numPr>
+          <w:ilvl w:val="2"/>
+          <w:numId w:val="2"/>
+        </w:numPr>
+        <w:rPr>
+          <w:color w:val="BFBFBF" w:themeColor="background1" w:themeShade="BF"/>
+        </w:rPr>
+      </w:pPr>
+      <w:r>
+        <w:rPr>
+          <w:color w:val="BFBFBF" w:themeColor="background1" w:themeShade="BF"/>
+        </w:rPr>
+        <w:t>Extract gene position information for each phenotype</w:t>
+      </w:r>
+    </w:p>
+    <w:p>
+      <w:pPr>
+        <w:pStyle w:val="ListParagraph"/>
+        <w:numPr>
+          <w:ilvl w:val="3"/>
+          <w:numId w:val="2"/>
+        </w:numPr>
+        <w:rPr>
+          <w:color w:val="BFBFBF" w:themeColor="background1" w:themeShade="BF"/>
+        </w:rPr>
+      </w:pPr>
+      <w:proofErr w:type="spellStart"/>
+      <w:r>
+        <w:rPr>
+          <w:color w:val="BFBFBF" w:themeColor="background1" w:themeShade="BF"/>
+        </w:rPr>
+        <w:t>BcinXgX</w:t>
+      </w:r>
+      <w:proofErr w:type="spellEnd"/>
+      <w:r>
+        <w:rPr>
+          <w:color w:val="BFBFBF" w:themeColor="background1" w:themeShade="BF"/>
+        </w:rPr>
+        <w:t xml:space="preserve"> &lt;- </w:t>
+      </w:r>
+      <w:proofErr w:type="spellStart"/>
+      <w:r>
+        <w:rPr>
+          <w:color w:val="BFBFBF" w:themeColor="background1" w:themeShade="BF"/>
+        </w:rPr>
+        <w:t>Chr.g.position</w:t>
+      </w:r>
+      <w:proofErr w:type="spellEnd"/>
+    </w:p>
+    <w:p>
+      <w:pPr>
+        <w:pStyle w:val="ListParagraph"/>
+        <w:numPr>
+          <w:ilvl w:val="1"/>
+          <w:numId w:val="2"/>
+        </w:numPr>
+      </w:pPr>
+      <w:r>
+        <w:t>How many SNPs associate with each phenotype?</w:t>
+      </w:r>
+    </w:p>
+    <w:p>
+      <w:pPr>
+        <w:pStyle w:val="ListParagraph"/>
+        <w:numPr>
+          <w:ilvl w:val="2"/>
+          <w:numId w:val="2"/>
+        </w:numPr>
+      </w:pPr>
+      <w:r>
+        <w:t xml:space="preserve">Summary data: for each read, number of </w:t>
+      </w:r>
+      <w:proofErr w:type="spellStart"/>
+      <w:r>
+        <w:t>snps</w:t>
+      </w:r>
+      <w:proofErr w:type="spellEnd"/>
+      <w:r>
+        <w:t xml:space="preserve"> over: z-scaled 3, 4, 5, 6… etc.</w:t>
+      </w:r>
+    </w:p>
+    <w:p>
+      <w:pPr>
+        <w:pStyle w:val="ListParagraph"/>
+        <w:numPr>
+          <w:ilvl w:val="3"/>
+          <w:numId w:val="2"/>
+        </w:numPr>
+      </w:pPr>
+      <w:r>
+        <w:t>Summary plots of this</w:t>
+      </w:r>
+    </w:p>
+    <w:p>
+      <w:pPr>
+        <w:pStyle w:val="ListParagraph"/>
+        <w:numPr>
+          <w:ilvl w:val="4"/>
+          <w:numId w:val="2"/>
+        </w:numPr>
+      </w:pPr>
+      <w:r>
+        <w:t xml:space="preserve">Scatter plot: x = genome location, y = # SNPs &gt; z </w:t>
+      </w:r>
+      <w:proofErr w:type="spellStart"/>
+      <w:r>
+        <w:t>thr</w:t>
+      </w:r>
+      <w:proofErr w:type="spellEnd"/>
+      <w:r>
+        <w:t xml:space="preserve">, z = z </w:t>
+      </w:r>
+      <w:proofErr w:type="spellStart"/>
+      <w:r>
+        <w:t>thr</w:t>
+      </w:r>
+      <w:proofErr w:type="spellEnd"/>
+      <w:r>
+        <w:t xml:space="preserve"> color</w:t>
+      </w:r>
+    </w:p>
+    <w:p>
+      <w:pPr>
+        <w:pStyle w:val="ListParagraph"/>
+        <w:numPr>
+          <w:ilvl w:val="4"/>
+          <w:numId w:val="2"/>
+        </w:numPr>
+      </w:pPr>
+      <w:r>
+        <w:t xml:space="preserve">Histograms: frequency of SNP counts over each z </w:t>
+      </w:r>
+      <w:proofErr w:type="spellStart"/>
+      <w:r>
+        <w:t>thr</w:t>
+      </w:r>
+      <w:proofErr w:type="spellEnd"/>
+    </w:p>
+    <w:p>
+      <w:pPr>
+        <w:pStyle w:val="ListParagraph"/>
+        <w:numPr>
+          <w:ilvl w:val="4"/>
+          <w:numId w:val="2"/>
+        </w:numPr>
+      </w:pPr>
+      <w:r>
+        <w:t xml:space="preserve">X = z threshold, y = </w:t>
+      </w:r>
+      <w:r>
+        <w:t xml:space="preserve">number of transcripts with any SNP &gt; </w:t>
+      </w:r>
+      <w:proofErr w:type="spellStart"/>
+      <w:r>
+        <w:t>thr</w:t>
+      </w:r>
+      <w:proofErr w:type="spellEnd"/>
+      <w:r>
+        <w:t>? Or y = distribution of effect sizes of top SNPs (as violin)?</w:t>
+      </w:r>
+    </w:p>
+    <w:p>
+      <w:pPr>
+        <w:pStyle w:val="ListParagraph"/>
+        <w:numPr>
+          <w:ilvl w:val="5"/>
+          <w:numId w:val="2"/>
+        </w:numPr>
+      </w:pPr>
+      <w:r>
+        <w:t>Ask Dan what he meant for this plot</w:t>
+      </w:r>
+    </w:p>
+    <w:p>
+      <w:pPr>
+        <w:pStyle w:val="ListParagraph"/>
+        <w:numPr>
+          <w:ilvl w:val="1"/>
+          <w:numId w:val="2"/>
+        </w:numPr>
+      </w:pPr>
+      <w:r>
+        <w:t>Where are the SNPs associated with phenotype?</w:t>
+      </w:r>
+    </w:p>
+    <w:p>
+      <w:pPr>
+        <w:pStyle w:val="ListParagraph"/>
+        <w:numPr>
+          <w:ilvl w:val="2"/>
+          <w:numId w:val="2"/>
+        </w:numPr>
+        <w:rPr>
+          <w:color w:val="BFBFBF" w:themeColor="background1" w:themeShade="BF"/>
+        </w:rPr>
+      </w:pPr>
+      <w:r>
+        <w:rPr>
+          <w:color w:val="BFBFBF" w:themeColor="background1" w:themeShade="BF"/>
+        </w:rPr>
+        <w:t>Cis-effects on subset of transcripts</w:t>
+      </w:r>
+    </w:p>
+    <w:p>
+      <w:pPr>
+        <w:pStyle w:val="ListParagraph"/>
+        <w:numPr>
+          <w:ilvl w:val="3"/>
+          <w:numId w:val="2"/>
+        </w:numPr>
+        <w:rPr>
+          <w:color w:val="BFBFBF" w:themeColor="background1" w:themeShade="BF"/>
+        </w:rPr>
+      </w:pPr>
+      <w:r>
+        <w:rPr>
+          <w:color w:val="BFBFBF" w:themeColor="background1" w:themeShade="BF"/>
+        </w:rPr>
+        <w:t>05_readin_bigRRouts_BO5.R</w:t>
+      </w:r>
+    </w:p>
+    <w:p>
+      <w:pPr>
+        <w:pStyle w:val="ListParagraph"/>
+        <w:numPr>
+          <w:ilvl w:val="3"/>
+          <w:numId w:val="2"/>
+        </w:numPr>
+        <w:rPr>
+          <w:color w:val="BFBFBF" w:themeColor="background1" w:themeShade="BF"/>
+        </w:rPr>
+      </w:pPr>
+      <w:r>
+        <w:rPr>
+          <w:color w:val="BFBFBF" w:themeColor="background1" w:themeShade="BF"/>
+        </w:rPr>
+        <w:t xml:space="preserve">30 </w:t>
+      </w:r>
+      <w:proofErr w:type="spellStart"/>
+      <w:r>
+        <w:rPr>
+          <w:color w:val="BFBFBF" w:themeColor="background1" w:themeShade="BF"/>
+        </w:rPr>
+        <w:t>chr</w:t>
+      </w:r>
+      <w:proofErr w:type="spellEnd"/>
+      <w:r>
+        <w:rPr>
+          <w:color w:val="BFBFBF" w:themeColor="background1" w:themeShade="BF"/>
+        </w:rPr>
+        <w:t xml:space="preserve"> 1 transcripts</w:t>
+      </w:r>
+    </w:p>
+    <w:p>
+      <w:pPr>
+        <w:pStyle w:val="ListParagraph"/>
+        <w:numPr>
+          <w:ilvl w:val="4"/>
+          <w:numId w:val="2"/>
+        </w:numPr>
+        <w:rPr>
+          <w:color w:val="BFBFBF" w:themeColor="background1" w:themeShade="BF"/>
+        </w:rPr>
+      </w:pPr>
+      <w:r>
+        <w:rPr>
+          <w:color w:val="BFBFBF" w:themeColor="background1" w:themeShade="BF"/>
+        </w:rPr>
+        <w:t>Manhattan plots</w:t>
+      </w:r>
+    </w:p>
+    <w:p>
+      <w:pPr>
+        <w:pStyle w:val="ListParagraph"/>
+        <w:numPr>
+          <w:ilvl w:val="4"/>
+          <w:numId w:val="2"/>
+        </w:numPr>
+        <w:rPr>
+          <w:color w:val="BFBFBF" w:themeColor="background1" w:themeShade="BF"/>
+        </w:rPr>
+      </w:pPr>
+      <w:r>
+        <w:rPr>
+          <w:color w:val="BFBFBF" w:themeColor="background1" w:themeShade="BF"/>
+        </w:rPr>
+        <w:t xml:space="preserve">plotted </w:t>
+      </w:r>
+      <w:proofErr w:type="spellStart"/>
+      <w:r>
+        <w:rPr>
+          <w:color w:val="BFBFBF" w:themeColor="background1" w:themeShade="BF"/>
+        </w:rPr>
+        <w:t>chr</w:t>
+      </w:r>
+      <w:proofErr w:type="spellEnd"/>
+      <w:r>
+        <w:rPr>
+          <w:color w:val="BFBFBF" w:themeColor="background1" w:themeShade="BF"/>
+        </w:rPr>
+        <w:t xml:space="preserve"> 1 vs. gene location: no obvious cis </w:t>
+      </w:r>
+      <w:proofErr w:type="spellStart"/>
+      <w:r>
+        <w:rPr>
+          <w:color w:val="BFBFBF" w:themeColor="background1" w:themeShade="BF"/>
+        </w:rPr>
+        <w:t>fx</w:t>
+      </w:r>
+      <w:proofErr w:type="spellEnd"/>
+    </w:p>
+    <w:p>
+      <w:pPr>
+        <w:pStyle w:val="ListParagraph"/>
+        <w:numPr>
+          <w:ilvl w:val="4"/>
+          <w:numId w:val="2"/>
+        </w:numPr>
+      </w:pPr>
+      <w:r>
+        <w:t>send results to Dan, Monday</w:t>
+      </w:r>
+    </w:p>
+    <w:p>
+      <w:pPr>
+        <w:pStyle w:val="ListParagraph"/>
+        <w:numPr>
+          <w:ilvl w:val="2"/>
+          <w:numId w:val="2"/>
+        </w:numPr>
+      </w:pPr>
+      <w:r>
+        <w:t>Phenotype-blind SNP locations</w:t>
+      </w:r>
     </w:p>
     <w:p>
       <w:pPr>

</xml_diff>

<commit_message>
look all cis-fx chromosome 1
</commit_message>
<xml_diff>
--- a/notes/To Do BcAtGWAS_RNAseq.docx
+++ b/notes/To Do BcAtGWAS_RNAseq.docx
@@ -1281,20 +1281,14 @@
           <w:numId w:val="2"/>
         </w:numPr>
         <w:rPr>
-          <w:highlight w:val="yellow"/>
-        </w:rPr>
-      </w:pPr>
-      <w:r>
-        <w:rPr>
-          <w:highlight w:val="yellow"/>
-        </w:rPr>
-        <w:t>Test of z scaling</w:t>
-      </w:r>
-      <w:r>
-        <w:rPr>
-          <w:highlight w:val="yellow"/>
-        </w:rPr>
-        <w:t xml:space="preserve"> of effect sizes</w:t>
+          <w:color w:val="A6A6A6" w:themeColor="background1" w:themeShade="A6"/>
+        </w:rPr>
+      </w:pPr>
+      <w:r>
+        <w:rPr>
+          <w:color w:val="A6A6A6" w:themeColor="background1" w:themeShade="A6"/>
+        </w:rPr>
+        <w:t>Test of z scaling of effect sizes</w:t>
       </w:r>
     </w:p>
     <w:p>
@@ -1337,52 +1331,69 @@
           <w:ilvl w:val="2"/>
           <w:numId w:val="2"/>
         </w:numPr>
-      </w:pPr>
-      <w:r>
         <w:rPr>
           <w:color w:val="A6A6A6" w:themeColor="background1" w:themeShade="A6"/>
         </w:rPr>
-        <w:t xml:space="preserve">Scatter </w:t>
-      </w:r>
-      <w:r>
-        <w:rPr>
-          <w:color w:val="A6A6A6" w:themeColor="background1" w:themeShade="A6"/>
-        </w:rPr>
-        <w:t xml:space="preserve">plot z-scaled vs. original </w:t>
-      </w:r>
-      <w:proofErr w:type="spellStart"/>
-      <w:r>
-        <w:rPr>
-          <w:color w:val="A6A6A6" w:themeColor="background1" w:themeShade="A6"/>
-        </w:rPr>
-        <w:t>fx</w:t>
-      </w:r>
-      <w:proofErr w:type="spellEnd"/>
-      <w:r>
-        <w:rPr>
-          <w:color w:val="A6A6A6" w:themeColor="background1" w:themeShade="A6"/>
-        </w:rPr>
-        <w:t xml:space="preserve"> (3h)</w:t>
-      </w:r>
-    </w:p>
-    <w:p>
-      <w:pPr>
-        <w:pStyle w:val="ListParagraph"/>
-        <w:numPr>
-          <w:ilvl w:val="2"/>
-          <w:numId w:val="2"/>
-        </w:numPr>
-      </w:pPr>
-      <w:r>
-        <w:t>find where threshold lands on z scale</w:t>
-      </w:r>
-      <w:r>
-        <w:t xml:space="preserve"> (30 m</w:t>
-      </w:r>
+      </w:pPr>
       <w:bookmarkStart w:id="0" w:name="_GoBack"/>
       <w:bookmarkEnd w:id="0"/>
       <w:r>
-        <w:t>in)</w:t>
+        <w:rPr>
+          <w:color w:val="A6A6A6" w:themeColor="background1" w:themeShade="A6"/>
+        </w:rPr>
+        <w:t xml:space="preserve">Scatter </w:t>
+      </w:r>
+      <w:r>
+        <w:rPr>
+          <w:color w:val="A6A6A6" w:themeColor="background1" w:themeShade="A6"/>
+        </w:rPr>
+        <w:t xml:space="preserve">plot </w:t>
+      </w:r>
+      <w:r>
+        <w:rPr>
+          <w:color w:val="A6A6A6" w:themeColor="background1" w:themeShade="A6"/>
+        </w:rPr>
+        <w:t xml:space="preserve">z-scaled vs. original </w:t>
+      </w:r>
+      <w:proofErr w:type="spellStart"/>
+      <w:proofErr w:type="gramStart"/>
+      <w:r>
+        <w:rPr>
+          <w:color w:val="A6A6A6" w:themeColor="background1" w:themeShade="A6"/>
+        </w:rPr>
+        <w:t>fx</w:t>
+      </w:r>
+      <w:proofErr w:type="spellEnd"/>
+      <w:proofErr w:type="gramEnd"/>
+      <w:r>
+        <w:rPr>
+          <w:color w:val="A6A6A6" w:themeColor="background1" w:themeShade="A6"/>
+        </w:rPr>
+        <w:t xml:space="preserve"> (3h)</w:t>
+      </w:r>
+    </w:p>
+    <w:p>
+      <w:pPr>
+        <w:pStyle w:val="ListParagraph"/>
+        <w:numPr>
+          <w:ilvl w:val="2"/>
+          <w:numId w:val="2"/>
+        </w:numPr>
+        <w:rPr>
+          <w:color w:val="A6A6A6" w:themeColor="background1" w:themeShade="A6"/>
+        </w:rPr>
+      </w:pPr>
+      <w:r>
+        <w:rPr>
+          <w:color w:val="A6A6A6" w:themeColor="background1" w:themeShade="A6"/>
+        </w:rPr>
+        <w:t>find where threshold lands on z scale</w:t>
+      </w:r>
+      <w:r>
+        <w:rPr>
+          <w:color w:val="A6A6A6" w:themeColor="background1" w:themeShade="A6"/>
+        </w:rPr>
+        <w:t xml:space="preserve"> (30 min)</w:t>
       </w:r>
     </w:p>
     <w:p>

</xml_diff>

<commit_message>
fixed cis/trans association plotting
</commit_message>
<xml_diff>
--- a/notes/To Do BcAtGWAS_RNAseq.docx
+++ b/notes/To Do BcAtGWAS_RNAseq.docx
@@ -1335,174 +1335,390 @@
           <w:color w:val="A6A6A6" w:themeColor="background1" w:themeShade="A6"/>
         </w:rPr>
       </w:pPr>
+      <w:r>
+        <w:rPr>
+          <w:color w:val="A6A6A6" w:themeColor="background1" w:themeShade="A6"/>
+        </w:rPr>
+        <w:t xml:space="preserve">Scatter </w:t>
+      </w:r>
+      <w:r>
+        <w:rPr>
+          <w:color w:val="A6A6A6" w:themeColor="background1" w:themeShade="A6"/>
+        </w:rPr>
+        <w:t xml:space="preserve">plot z-scaled vs. original </w:t>
+      </w:r>
+      <w:proofErr w:type="spellStart"/>
+      <w:r>
+        <w:rPr>
+          <w:color w:val="A6A6A6" w:themeColor="background1" w:themeShade="A6"/>
+        </w:rPr>
+        <w:t>fx</w:t>
+      </w:r>
+      <w:proofErr w:type="spellEnd"/>
+      <w:r>
+        <w:rPr>
+          <w:color w:val="A6A6A6" w:themeColor="background1" w:themeShade="A6"/>
+        </w:rPr>
+        <w:t xml:space="preserve"> (3h)</w:t>
+      </w:r>
+    </w:p>
+    <w:p>
+      <w:pPr>
+        <w:pStyle w:val="ListParagraph"/>
+        <w:numPr>
+          <w:ilvl w:val="2"/>
+          <w:numId w:val="2"/>
+        </w:numPr>
+        <w:rPr>
+          <w:color w:val="A6A6A6" w:themeColor="background1" w:themeShade="A6"/>
+        </w:rPr>
+      </w:pPr>
+      <w:r>
+        <w:rPr>
+          <w:color w:val="A6A6A6" w:themeColor="background1" w:themeShade="A6"/>
+        </w:rPr>
+        <w:t>find where threshold lands on z scale</w:t>
+      </w:r>
+      <w:r>
+        <w:rPr>
+          <w:color w:val="A6A6A6" w:themeColor="background1" w:themeShade="A6"/>
+        </w:rPr>
+        <w:t xml:space="preserve"> (30 min)</w:t>
+      </w:r>
+    </w:p>
+    <w:p>
+      <w:pPr>
+        <w:pStyle w:val="ListParagraph"/>
+        <w:numPr>
+          <w:ilvl w:val="1"/>
+          <w:numId w:val="2"/>
+        </w:numPr>
+      </w:pPr>
+      <w:r>
+        <w:t>Run through z-scaling of effect estimates R script: 05_zscale…R</w:t>
+      </w:r>
+    </w:p>
+    <w:p>
+      <w:pPr>
+        <w:pStyle w:val="ListParagraph"/>
+        <w:numPr>
+          <w:ilvl w:val="2"/>
+          <w:numId w:val="2"/>
+        </w:numPr>
+        <w:rPr>
+          <w:color w:val="BFBFBF" w:themeColor="background1" w:themeShade="BF"/>
+        </w:rPr>
+      </w:pPr>
+      <w:r>
+        <w:rPr>
+          <w:color w:val="BFBFBF" w:themeColor="background1" w:themeShade="BF"/>
+        </w:rPr>
+        <w:t>Extract gene position information for each phenotype</w:t>
+      </w:r>
+    </w:p>
+    <w:p>
+      <w:pPr>
+        <w:pStyle w:val="ListParagraph"/>
+        <w:numPr>
+          <w:ilvl w:val="3"/>
+          <w:numId w:val="2"/>
+        </w:numPr>
+        <w:rPr>
+          <w:color w:val="BFBFBF" w:themeColor="background1" w:themeShade="BF"/>
+        </w:rPr>
+      </w:pPr>
+      <w:proofErr w:type="spellStart"/>
+      <w:r>
+        <w:rPr>
+          <w:color w:val="BFBFBF" w:themeColor="background1" w:themeShade="BF"/>
+        </w:rPr>
+        <w:t>BcinXgX</w:t>
+      </w:r>
+      <w:proofErr w:type="spellEnd"/>
+      <w:r>
+        <w:rPr>
+          <w:color w:val="BFBFBF" w:themeColor="background1" w:themeShade="BF"/>
+        </w:rPr>
+        <w:t xml:space="preserve"> &lt;- </w:t>
+      </w:r>
+      <w:proofErr w:type="spellStart"/>
+      <w:r>
+        <w:rPr>
+          <w:color w:val="BFBFBF" w:themeColor="background1" w:themeShade="BF"/>
+        </w:rPr>
+        <w:t>Chr.g.position</w:t>
+      </w:r>
+      <w:proofErr w:type="spellEnd"/>
+    </w:p>
+    <w:p>
+      <w:pPr>
+        <w:pStyle w:val="ListParagraph"/>
+        <w:numPr>
+          <w:ilvl w:val="1"/>
+          <w:numId w:val="2"/>
+        </w:numPr>
+      </w:pPr>
+      <w:r>
+        <w:t>How many SNPs associate with each phenotype?</w:t>
+      </w:r>
+    </w:p>
+    <w:p>
+      <w:pPr>
+        <w:pStyle w:val="ListParagraph"/>
+        <w:numPr>
+          <w:ilvl w:val="2"/>
+          <w:numId w:val="2"/>
+        </w:numPr>
+      </w:pPr>
+      <w:r>
+        <w:t xml:space="preserve">Summary data: for each read, number of </w:t>
+      </w:r>
+      <w:proofErr w:type="spellStart"/>
+      <w:r>
+        <w:t>snps</w:t>
+      </w:r>
+      <w:proofErr w:type="spellEnd"/>
+      <w:r>
+        <w:t xml:space="preserve"> over: z-scaled 3, 4, 5, 6… etc.</w:t>
+      </w:r>
+    </w:p>
+    <w:p>
+      <w:pPr>
+        <w:pStyle w:val="ListParagraph"/>
+        <w:numPr>
+          <w:ilvl w:val="3"/>
+          <w:numId w:val="2"/>
+        </w:numPr>
+      </w:pPr>
+      <w:r>
+        <w:t>Summary plots of this</w:t>
+      </w:r>
+    </w:p>
+    <w:p>
+      <w:pPr>
+        <w:pStyle w:val="ListParagraph"/>
+        <w:numPr>
+          <w:ilvl w:val="4"/>
+          <w:numId w:val="2"/>
+        </w:numPr>
+      </w:pPr>
+      <w:r>
+        <w:t xml:space="preserve">Scatter plot: x = genome location, y = # SNPs &gt; z </w:t>
+      </w:r>
+      <w:proofErr w:type="spellStart"/>
+      <w:r>
+        <w:t>thr</w:t>
+      </w:r>
+      <w:proofErr w:type="spellEnd"/>
+      <w:r>
+        <w:t xml:space="preserve">, z = z </w:t>
+      </w:r>
+      <w:proofErr w:type="spellStart"/>
+      <w:r>
+        <w:t>thr</w:t>
+      </w:r>
+      <w:proofErr w:type="spellEnd"/>
+      <w:r>
+        <w:t xml:space="preserve"> color</w:t>
+      </w:r>
+    </w:p>
+    <w:p>
+      <w:pPr>
+        <w:pStyle w:val="ListParagraph"/>
+        <w:numPr>
+          <w:ilvl w:val="4"/>
+          <w:numId w:val="2"/>
+        </w:numPr>
+      </w:pPr>
+      <w:r>
+        <w:t xml:space="preserve">Histograms: frequency of SNP counts over each z </w:t>
+      </w:r>
+      <w:proofErr w:type="spellStart"/>
+      <w:r>
+        <w:t>thr</w:t>
+      </w:r>
+      <w:proofErr w:type="spellEnd"/>
+    </w:p>
+    <w:p>
+      <w:pPr>
+        <w:pStyle w:val="ListParagraph"/>
+        <w:numPr>
+          <w:ilvl w:val="4"/>
+          <w:numId w:val="2"/>
+        </w:numPr>
+      </w:pPr>
+      <w:r>
+        <w:t xml:space="preserve">X = z threshold, y = </w:t>
+      </w:r>
+      <w:r>
+        <w:t xml:space="preserve">number of transcripts with any SNP &gt; </w:t>
+      </w:r>
+      <w:proofErr w:type="spellStart"/>
+      <w:r>
+        <w:t>thr</w:t>
+      </w:r>
+      <w:proofErr w:type="spellEnd"/>
+      <w:r>
+        <w:t>? Or y = distribution of effect sizes of top SNPs (as violin)?</w:t>
+      </w:r>
+    </w:p>
+    <w:p>
+      <w:pPr>
+        <w:pStyle w:val="ListParagraph"/>
+        <w:numPr>
+          <w:ilvl w:val="5"/>
+          <w:numId w:val="2"/>
+        </w:numPr>
+      </w:pPr>
+      <w:r>
+        <w:t>Ask Dan what he meant for this plot</w:t>
+      </w:r>
+    </w:p>
+    <w:p>
+      <w:pPr>
+        <w:pStyle w:val="ListParagraph"/>
+        <w:numPr>
+          <w:ilvl w:val="1"/>
+          <w:numId w:val="2"/>
+        </w:numPr>
+      </w:pPr>
+      <w:r>
+        <w:t>Where are the SNPs associated with phenotype?</w:t>
+      </w:r>
+    </w:p>
+    <w:p>
+      <w:pPr>
+        <w:pStyle w:val="ListParagraph"/>
+        <w:numPr>
+          <w:ilvl w:val="2"/>
+          <w:numId w:val="2"/>
+        </w:numPr>
+        <w:rPr>
+          <w:color w:val="BFBFBF" w:themeColor="background1" w:themeShade="BF"/>
+        </w:rPr>
+      </w:pPr>
+      <w:r>
+        <w:rPr>
+          <w:color w:val="BFBFBF" w:themeColor="background1" w:themeShade="BF"/>
+        </w:rPr>
+        <w:t>Cis-effects on subset of transcripts</w:t>
+      </w:r>
+    </w:p>
+    <w:p>
+      <w:pPr>
+        <w:pStyle w:val="ListParagraph"/>
+        <w:numPr>
+          <w:ilvl w:val="3"/>
+          <w:numId w:val="2"/>
+        </w:numPr>
+        <w:rPr>
+          <w:color w:val="BFBFBF" w:themeColor="background1" w:themeShade="BF"/>
+        </w:rPr>
+      </w:pPr>
+      <w:r>
+        <w:rPr>
+          <w:color w:val="BFBFBF" w:themeColor="background1" w:themeShade="BF"/>
+        </w:rPr>
+        <w:t>05_readin_bigRRouts_BO5.R</w:t>
+      </w:r>
+    </w:p>
+    <w:p>
+      <w:pPr>
+        <w:pStyle w:val="ListParagraph"/>
+        <w:numPr>
+          <w:ilvl w:val="3"/>
+          <w:numId w:val="2"/>
+        </w:numPr>
+        <w:rPr>
+          <w:color w:val="BFBFBF" w:themeColor="background1" w:themeShade="BF"/>
+        </w:rPr>
+      </w:pPr>
+      <w:r>
+        <w:rPr>
+          <w:color w:val="BFBFBF" w:themeColor="background1" w:themeShade="BF"/>
+        </w:rPr>
+        <w:t xml:space="preserve">30 </w:t>
+      </w:r>
+      <w:proofErr w:type="spellStart"/>
+      <w:r>
+        <w:rPr>
+          <w:color w:val="BFBFBF" w:themeColor="background1" w:themeShade="BF"/>
+        </w:rPr>
+        <w:t>chr</w:t>
+      </w:r>
+      <w:proofErr w:type="spellEnd"/>
+      <w:r>
+        <w:rPr>
+          <w:color w:val="BFBFBF" w:themeColor="background1" w:themeShade="BF"/>
+        </w:rPr>
+        <w:t xml:space="preserve"> 1 transcripts</w:t>
+      </w:r>
+    </w:p>
+    <w:p>
+      <w:pPr>
+        <w:pStyle w:val="ListParagraph"/>
+        <w:numPr>
+          <w:ilvl w:val="4"/>
+          <w:numId w:val="2"/>
+        </w:numPr>
+        <w:rPr>
+          <w:color w:val="BFBFBF" w:themeColor="background1" w:themeShade="BF"/>
+        </w:rPr>
+      </w:pPr>
+      <w:r>
+        <w:rPr>
+          <w:color w:val="BFBFBF" w:themeColor="background1" w:themeShade="BF"/>
+        </w:rPr>
+        <w:t>Manhattan plo</w:t>
+      </w:r>
       <w:bookmarkStart w:id="0" w:name="_GoBack"/>
       <w:bookmarkEnd w:id="0"/>
       <w:r>
         <w:rPr>
-          <w:color w:val="A6A6A6" w:themeColor="background1" w:themeShade="A6"/>
-        </w:rPr>
-        <w:t xml:space="preserve">Scatter </w:t>
-      </w:r>
-      <w:r>
-        <w:rPr>
-          <w:color w:val="A6A6A6" w:themeColor="background1" w:themeShade="A6"/>
-        </w:rPr>
-        <w:t xml:space="preserve">plot </w:t>
-      </w:r>
-      <w:r>
-        <w:rPr>
-          <w:color w:val="A6A6A6" w:themeColor="background1" w:themeShade="A6"/>
-        </w:rPr>
-        <w:t xml:space="preserve">z-scaled vs. original </w:t>
-      </w:r>
-      <w:proofErr w:type="spellStart"/>
-      <w:proofErr w:type="gramStart"/>
-      <w:r>
-        <w:rPr>
-          <w:color w:val="A6A6A6" w:themeColor="background1" w:themeShade="A6"/>
+          <w:color w:val="BFBFBF" w:themeColor="background1" w:themeShade="BF"/>
+        </w:rPr>
+        <w:t>ts</w:t>
+      </w:r>
+    </w:p>
+    <w:p>
+      <w:pPr>
+        <w:pStyle w:val="ListParagraph"/>
+        <w:numPr>
+          <w:ilvl w:val="4"/>
+          <w:numId w:val="2"/>
+        </w:numPr>
+        <w:rPr>
+          <w:color w:val="BFBFBF" w:themeColor="background1" w:themeShade="BF"/>
+        </w:rPr>
+      </w:pPr>
+      <w:r>
+        <w:rPr>
+          <w:color w:val="BFBFBF" w:themeColor="background1" w:themeShade="BF"/>
+        </w:rPr>
+        <w:t xml:space="preserve">plotted </w:t>
+      </w:r>
+      <w:proofErr w:type="spellStart"/>
+      <w:r>
+        <w:rPr>
+          <w:color w:val="BFBFBF" w:themeColor="background1" w:themeShade="BF"/>
+        </w:rPr>
+        <w:t>chr</w:t>
+      </w:r>
+      <w:proofErr w:type="spellEnd"/>
+      <w:r>
+        <w:rPr>
+          <w:color w:val="BFBFBF" w:themeColor="background1" w:themeShade="BF"/>
+        </w:rPr>
+        <w:t xml:space="preserve"> 1 vs. gene location: no obvious cis </w:t>
+      </w:r>
+      <w:proofErr w:type="spellStart"/>
+      <w:r>
+        <w:rPr>
+          <w:color w:val="BFBFBF" w:themeColor="background1" w:themeShade="BF"/>
         </w:rPr>
         <w:t>fx</w:t>
       </w:r>
       <w:proofErr w:type="spellEnd"/>
-      <w:proofErr w:type="gramEnd"/>
-      <w:r>
-        <w:rPr>
-          <w:color w:val="A6A6A6" w:themeColor="background1" w:themeShade="A6"/>
-        </w:rPr>
-        <w:t xml:space="preserve"> (3h)</w:t>
-      </w:r>
-    </w:p>
-    <w:p>
-      <w:pPr>
-        <w:pStyle w:val="ListParagraph"/>
-        <w:numPr>
-          <w:ilvl w:val="2"/>
-          <w:numId w:val="2"/>
-        </w:numPr>
-        <w:rPr>
-          <w:color w:val="A6A6A6" w:themeColor="background1" w:themeShade="A6"/>
-        </w:rPr>
-      </w:pPr>
-      <w:r>
-        <w:rPr>
-          <w:color w:val="A6A6A6" w:themeColor="background1" w:themeShade="A6"/>
-        </w:rPr>
-        <w:t>find where threshold lands on z scale</w:t>
-      </w:r>
-      <w:r>
-        <w:rPr>
-          <w:color w:val="A6A6A6" w:themeColor="background1" w:themeShade="A6"/>
-        </w:rPr>
-        <w:t xml:space="preserve"> (30 min)</w:t>
-      </w:r>
-    </w:p>
-    <w:p>
-      <w:pPr>
-        <w:pStyle w:val="ListParagraph"/>
-        <w:numPr>
-          <w:ilvl w:val="1"/>
-          <w:numId w:val="2"/>
-        </w:numPr>
-      </w:pPr>
-      <w:r>
-        <w:t>Run through z-scaling of effect estimates R script: 05_zscale…R</w:t>
-      </w:r>
-    </w:p>
-    <w:p>
-      <w:pPr>
-        <w:pStyle w:val="ListParagraph"/>
-        <w:numPr>
-          <w:ilvl w:val="2"/>
-          <w:numId w:val="2"/>
-        </w:numPr>
-        <w:rPr>
-          <w:color w:val="BFBFBF" w:themeColor="background1" w:themeShade="BF"/>
-        </w:rPr>
-      </w:pPr>
-      <w:r>
-        <w:rPr>
-          <w:color w:val="BFBFBF" w:themeColor="background1" w:themeShade="BF"/>
-        </w:rPr>
-        <w:t>Extract gene position information for each phenotype</w:t>
-      </w:r>
-    </w:p>
-    <w:p>
-      <w:pPr>
-        <w:pStyle w:val="ListParagraph"/>
-        <w:numPr>
-          <w:ilvl w:val="3"/>
-          <w:numId w:val="2"/>
-        </w:numPr>
-        <w:rPr>
-          <w:color w:val="BFBFBF" w:themeColor="background1" w:themeShade="BF"/>
-        </w:rPr>
-      </w:pPr>
-      <w:proofErr w:type="spellStart"/>
-      <w:r>
-        <w:rPr>
-          <w:color w:val="BFBFBF" w:themeColor="background1" w:themeShade="BF"/>
-        </w:rPr>
-        <w:t>BcinXgX</w:t>
-      </w:r>
-      <w:proofErr w:type="spellEnd"/>
-      <w:r>
-        <w:rPr>
-          <w:color w:val="BFBFBF" w:themeColor="background1" w:themeShade="BF"/>
-        </w:rPr>
-        <w:t xml:space="preserve"> &lt;- </w:t>
-      </w:r>
-      <w:proofErr w:type="spellStart"/>
-      <w:r>
-        <w:rPr>
-          <w:color w:val="BFBFBF" w:themeColor="background1" w:themeShade="BF"/>
-        </w:rPr>
-        <w:t>Chr.g.position</w:t>
-      </w:r>
-      <w:proofErr w:type="spellEnd"/>
-    </w:p>
-    <w:p>
-      <w:pPr>
-        <w:pStyle w:val="ListParagraph"/>
-        <w:numPr>
-          <w:ilvl w:val="1"/>
-          <w:numId w:val="2"/>
-        </w:numPr>
-      </w:pPr>
-      <w:r>
-        <w:t>How many SNPs associate with each phenotype?</w:t>
-      </w:r>
-    </w:p>
-    <w:p>
-      <w:pPr>
-        <w:pStyle w:val="ListParagraph"/>
-        <w:numPr>
-          <w:ilvl w:val="2"/>
-          <w:numId w:val="2"/>
-        </w:numPr>
-      </w:pPr>
-      <w:r>
-        <w:t xml:space="preserve">Summary data: for each read, number of </w:t>
-      </w:r>
-      <w:proofErr w:type="spellStart"/>
-      <w:r>
-        <w:t>snps</w:t>
-      </w:r>
-      <w:proofErr w:type="spellEnd"/>
-      <w:r>
-        <w:t xml:space="preserve"> over: z-scaled 3, 4, 5, 6… etc.</w:t>
-      </w:r>
-    </w:p>
-    <w:p>
-      <w:pPr>
-        <w:pStyle w:val="ListParagraph"/>
-        <w:numPr>
-          <w:ilvl w:val="3"/>
-          <w:numId w:val="2"/>
-        </w:numPr>
-      </w:pPr>
-      <w:r>
-        <w:t>Summary plots of this</w:t>
-      </w:r>
     </w:p>
     <w:p>
       <w:pPr>
@@ -1511,226 +1727,14 @@
           <w:ilvl w:val="4"/>
           <w:numId w:val="2"/>
         </w:numPr>
-      </w:pPr>
-      <w:r>
-        <w:t xml:space="preserve">Scatter plot: x = genome location, y = # SNPs &gt; z </w:t>
-      </w:r>
-      <w:proofErr w:type="spellStart"/>
-      <w:r>
-        <w:t>thr</w:t>
-      </w:r>
-      <w:proofErr w:type="spellEnd"/>
-      <w:r>
-        <w:t xml:space="preserve">, z = z </w:t>
-      </w:r>
-      <w:proofErr w:type="spellStart"/>
-      <w:r>
-        <w:t>thr</w:t>
-      </w:r>
-      <w:proofErr w:type="spellEnd"/>
-      <w:r>
-        <w:t xml:space="preserve"> color</w:t>
-      </w:r>
-    </w:p>
-    <w:p>
-      <w:pPr>
-        <w:pStyle w:val="ListParagraph"/>
-        <w:numPr>
-          <w:ilvl w:val="4"/>
-          <w:numId w:val="2"/>
-        </w:numPr>
-      </w:pPr>
-      <w:r>
-        <w:t xml:space="preserve">Histograms: frequency of SNP counts over each z </w:t>
-      </w:r>
-      <w:proofErr w:type="spellStart"/>
-      <w:r>
-        <w:t>thr</w:t>
-      </w:r>
-      <w:proofErr w:type="spellEnd"/>
-    </w:p>
-    <w:p>
-      <w:pPr>
-        <w:pStyle w:val="ListParagraph"/>
-        <w:numPr>
-          <w:ilvl w:val="4"/>
-          <w:numId w:val="2"/>
-        </w:numPr>
-      </w:pPr>
-      <w:r>
-        <w:t xml:space="preserve">X = z threshold, y = </w:t>
-      </w:r>
-      <w:r>
-        <w:t xml:space="preserve">number of transcripts with any SNP &gt; </w:t>
-      </w:r>
-      <w:proofErr w:type="spellStart"/>
-      <w:r>
-        <w:t>thr</w:t>
-      </w:r>
-      <w:proofErr w:type="spellEnd"/>
-      <w:r>
-        <w:t>? Or y = distribution of effect sizes of top SNPs (as violin)?</w:t>
-      </w:r>
-    </w:p>
-    <w:p>
-      <w:pPr>
-        <w:pStyle w:val="ListParagraph"/>
-        <w:numPr>
-          <w:ilvl w:val="5"/>
-          <w:numId w:val="2"/>
-        </w:numPr>
-      </w:pPr>
-      <w:r>
-        <w:t>Ask Dan what he meant for this plot</w:t>
-      </w:r>
-    </w:p>
-    <w:p>
-      <w:pPr>
-        <w:pStyle w:val="ListParagraph"/>
-        <w:numPr>
-          <w:ilvl w:val="1"/>
-          <w:numId w:val="2"/>
-        </w:numPr>
-      </w:pPr>
-      <w:r>
-        <w:t>Where are the SNPs associated with phenotype?</w:t>
-      </w:r>
-    </w:p>
-    <w:p>
-      <w:pPr>
-        <w:pStyle w:val="ListParagraph"/>
-        <w:numPr>
-          <w:ilvl w:val="2"/>
-          <w:numId w:val="2"/>
-        </w:numPr>
-        <w:rPr>
-          <w:color w:val="BFBFBF" w:themeColor="background1" w:themeShade="BF"/>
-        </w:rPr>
-      </w:pPr>
-      <w:r>
-        <w:rPr>
-          <w:color w:val="BFBFBF" w:themeColor="background1" w:themeShade="BF"/>
-        </w:rPr>
-        <w:t>Cis-effects on subset of transcripts</w:t>
-      </w:r>
-    </w:p>
-    <w:p>
-      <w:pPr>
-        <w:pStyle w:val="ListParagraph"/>
-        <w:numPr>
-          <w:ilvl w:val="3"/>
-          <w:numId w:val="2"/>
-        </w:numPr>
-        <w:rPr>
-          <w:color w:val="BFBFBF" w:themeColor="background1" w:themeShade="BF"/>
-        </w:rPr>
-      </w:pPr>
-      <w:r>
-        <w:rPr>
-          <w:color w:val="BFBFBF" w:themeColor="background1" w:themeShade="BF"/>
-        </w:rPr>
-        <w:t>05_readin_bigRRouts_BO5.R</w:t>
-      </w:r>
-    </w:p>
-    <w:p>
-      <w:pPr>
-        <w:pStyle w:val="ListParagraph"/>
-        <w:numPr>
-          <w:ilvl w:val="3"/>
-          <w:numId w:val="2"/>
-        </w:numPr>
-        <w:rPr>
-          <w:color w:val="BFBFBF" w:themeColor="background1" w:themeShade="BF"/>
-        </w:rPr>
-      </w:pPr>
-      <w:r>
-        <w:rPr>
-          <w:color w:val="BFBFBF" w:themeColor="background1" w:themeShade="BF"/>
-        </w:rPr>
-        <w:t xml:space="preserve">30 </w:t>
-      </w:r>
-      <w:proofErr w:type="spellStart"/>
-      <w:r>
-        <w:rPr>
-          <w:color w:val="BFBFBF" w:themeColor="background1" w:themeShade="BF"/>
-        </w:rPr>
-        <w:t>chr</w:t>
-      </w:r>
-      <w:proofErr w:type="spellEnd"/>
-      <w:r>
-        <w:rPr>
-          <w:color w:val="BFBFBF" w:themeColor="background1" w:themeShade="BF"/>
-        </w:rPr>
-        <w:t xml:space="preserve"> 1 transcripts</w:t>
-      </w:r>
-    </w:p>
-    <w:p>
-      <w:pPr>
-        <w:pStyle w:val="ListParagraph"/>
-        <w:numPr>
-          <w:ilvl w:val="4"/>
-          <w:numId w:val="2"/>
-        </w:numPr>
-        <w:rPr>
-          <w:color w:val="BFBFBF" w:themeColor="background1" w:themeShade="BF"/>
-        </w:rPr>
-      </w:pPr>
-      <w:r>
-        <w:rPr>
-          <w:color w:val="BFBFBF" w:themeColor="background1" w:themeShade="BF"/>
-        </w:rPr>
-        <w:t>Manhattan plots</w:t>
-      </w:r>
-    </w:p>
-    <w:p>
-      <w:pPr>
-        <w:pStyle w:val="ListParagraph"/>
-        <w:numPr>
-          <w:ilvl w:val="4"/>
-          <w:numId w:val="2"/>
-        </w:numPr>
-        <w:rPr>
-          <w:color w:val="BFBFBF" w:themeColor="background1" w:themeShade="BF"/>
-        </w:rPr>
-      </w:pPr>
-      <w:r>
-        <w:rPr>
-          <w:color w:val="BFBFBF" w:themeColor="background1" w:themeShade="BF"/>
-        </w:rPr>
-        <w:t xml:space="preserve">plotted </w:t>
-      </w:r>
-      <w:proofErr w:type="spellStart"/>
-      <w:r>
-        <w:rPr>
-          <w:color w:val="BFBFBF" w:themeColor="background1" w:themeShade="BF"/>
-        </w:rPr>
-        <w:t>chr</w:t>
-      </w:r>
-      <w:proofErr w:type="spellEnd"/>
-      <w:r>
-        <w:rPr>
-          <w:color w:val="BFBFBF" w:themeColor="background1" w:themeShade="BF"/>
-        </w:rPr>
-        <w:t xml:space="preserve"> 1 vs. gene location: no obvious cis </w:t>
-      </w:r>
-      <w:proofErr w:type="spellStart"/>
-      <w:r>
-        <w:rPr>
-          <w:color w:val="BFBFBF" w:themeColor="background1" w:themeShade="BF"/>
-        </w:rPr>
-        <w:t>fx</w:t>
-      </w:r>
-      <w:proofErr w:type="spellEnd"/>
-    </w:p>
-    <w:p>
-      <w:pPr>
-        <w:pStyle w:val="ListParagraph"/>
-        <w:numPr>
-          <w:ilvl w:val="4"/>
-          <w:numId w:val="2"/>
-        </w:numPr>
-      </w:pPr>
-      <w:r>
+        <w:rPr>
+          <w:color w:val="BFBFBF" w:themeColor="background1" w:themeShade="BF"/>
+        </w:rPr>
+      </w:pPr>
+      <w:r>
+        <w:rPr>
+          <w:color w:val="BFBFBF" w:themeColor="background1" w:themeShade="BF"/>
+        </w:rPr>
         <w:t>send results to Dan, Monday</w:t>
       </w:r>
     </w:p>

</xml_diff>

<commit_message>
plotting top 10 SNPs/gene
</commit_message>
<xml_diff>
--- a/notes/To Do BcAtGWAS_RNAseq.docx
+++ b/notes/To Do BcAtGWAS_RNAseq.docx
@@ -1812,6 +1812,66 @@
           <w:ilvl w:val="3"/>
           <w:numId w:val="2"/>
         </w:numPr>
+      </w:pPr>
+      <w:r>
+        <w:t>Approach: Phenotype-blind SNP locations</w:t>
+      </w:r>
+    </w:p>
+    <w:p>
+      <w:pPr>
+        <w:pStyle w:val="ListParagraph"/>
+        <w:numPr>
+          <w:ilvl w:val="4"/>
+          <w:numId w:val="2"/>
+        </w:numPr>
+      </w:pPr>
+      <w:r>
+        <w:t>Keep only the SNP of largest effect for each phenotype</w:t>
+      </w:r>
+    </w:p>
+    <w:p>
+      <w:pPr>
+        <w:pStyle w:val="ListParagraph"/>
+        <w:numPr>
+          <w:ilvl w:val="4"/>
+          <w:numId w:val="2"/>
+        </w:numPr>
+      </w:pPr>
+      <w:r>
+        <w:t>Lump all of these SNPs together, with their effect size info</w:t>
+      </w:r>
+    </w:p>
+    <w:p>
+      <w:pPr>
+        <w:pStyle w:val="ListParagraph"/>
+        <w:numPr>
+          <w:ilvl w:val="4"/>
+          <w:numId w:val="2"/>
+        </w:numPr>
+      </w:pPr>
+      <w:r>
+        <w:t>Scatterplot this: x = SNP position on genome, y = effect size estimate</w:t>
+      </w:r>
+    </w:p>
+    <w:p>
+      <w:pPr>
+        <w:pStyle w:val="ListParagraph"/>
+        <w:numPr>
+          <w:ilvl w:val="5"/>
+          <w:numId w:val="2"/>
+        </w:numPr>
+      </w:pPr>
+      <w:r>
+        <w:t xml:space="preserve">To get really crazy, could color points (z) by chromosome of origin for the read that gave us this SNP, and add color bars on x axis to denote chromosomes </w:t>
+      </w:r>
+    </w:p>
+    <w:p>
+      <w:pPr>
+        <w:pStyle w:val="ListParagraph"/>
+        <w:numPr>
+          <w:ilvl w:val="3"/>
+          <w:numId w:val="2"/>
+        </w:numPr>
         <w:rPr>
           <w:color w:val="808080" w:themeColor="background1" w:themeShade="80"/>
         </w:rPr>
@@ -1925,15 +1985,30 @@
       <w:pPr>
         <w:pStyle w:val="ListParagraph"/>
         <w:numPr>
+          <w:ilvl w:val="2"/>
+          <w:numId w:val="2"/>
+        </w:numPr>
+      </w:pPr>
+      <w:r>
+        <w:t>SNP locations with transcript location</w:t>
+      </w:r>
+    </w:p>
+    <w:p>
+      <w:pPr>
+        <w:pStyle w:val="ListParagraph"/>
+        <w:numPr>
           <w:ilvl w:val="3"/>
           <w:numId w:val="2"/>
         </w:numPr>
-      </w:pPr>
-      <w:r>
-        <w:t xml:space="preserve">Approach: </w:t>
-      </w:r>
-      <w:r>
-        <w:t>Phenotype-blind SNP locations</w:t>
+        <w:rPr>
+          <w:color w:val="808080" w:themeColor="background1" w:themeShade="80"/>
+        </w:rPr>
+      </w:pPr>
+      <w:r>
+        <w:rPr>
+          <w:color w:val="808080" w:themeColor="background1" w:themeShade="80"/>
+        </w:rPr>
+        <w:t>Chromosome 1 focus</w:t>
       </w:r>
     </w:p>
     <w:p>
@@ -1943,9 +2018,29 @@
           <w:ilvl w:val="4"/>
           <w:numId w:val="2"/>
         </w:numPr>
-      </w:pPr>
-      <w:r>
-        <w:t>Keep only the SNP of largest effect for each phenotype</w:t>
+        <w:rPr>
+          <w:color w:val="808080" w:themeColor="background1" w:themeShade="80"/>
+        </w:rPr>
+      </w:pPr>
+      <w:r>
+        <w:rPr>
+          <w:color w:val="808080" w:themeColor="background1" w:themeShade="80"/>
+        </w:rPr>
+        <w:t xml:space="preserve">X= position of top 1, 10, or 100 SNPs per </w:t>
+      </w:r>
+      <w:proofErr w:type="spellStart"/>
+      <w:r>
+        <w:rPr>
+          <w:color w:val="808080" w:themeColor="background1" w:themeShade="80"/>
+        </w:rPr>
+        <w:t>Chr</w:t>
+      </w:r>
+      <w:proofErr w:type="spellEnd"/>
+      <w:r>
+        <w:rPr>
+          <w:color w:val="808080" w:themeColor="background1" w:themeShade="80"/>
+        </w:rPr>
+        <w:t xml:space="preserve"> 1 gene</w:t>
       </w:r>
     </w:p>
     <w:p>
@@ -1955,9 +2050,29 @@
           <w:ilvl w:val="4"/>
           <w:numId w:val="2"/>
         </w:numPr>
-      </w:pPr>
-      <w:r>
-        <w:t>Lump all of these SNPs together, with their effect size info</w:t>
+        <w:rPr>
+          <w:color w:val="808080" w:themeColor="background1" w:themeShade="80"/>
+        </w:rPr>
+      </w:pPr>
+      <w:r>
+        <w:rPr>
+          <w:color w:val="808080" w:themeColor="background1" w:themeShade="80"/>
+        </w:rPr>
+        <w:t xml:space="preserve">Y = position of gene center on </w:t>
+      </w:r>
+      <w:proofErr w:type="spellStart"/>
+      <w:r>
+        <w:rPr>
+          <w:color w:val="808080" w:themeColor="background1" w:themeShade="80"/>
+        </w:rPr>
+        <w:t>Chr</w:t>
+      </w:r>
+      <w:proofErr w:type="spellEnd"/>
+      <w:r>
+        <w:rPr>
+          <w:color w:val="808080" w:themeColor="background1" w:themeShade="80"/>
+        </w:rPr>
+        <w:t xml:space="preserve"> 1</w:t>
       </w:r>
     </w:p>
     <w:p>
@@ -1967,36 +2082,15 @@
           <w:ilvl w:val="4"/>
           <w:numId w:val="2"/>
         </w:numPr>
-      </w:pPr>
-      <w:r>
-        <w:t>Scatterplot this: x = SNP position on genome, y = effect size estimate</w:t>
-      </w:r>
-    </w:p>
-    <w:p>
-      <w:pPr>
-        <w:pStyle w:val="ListParagraph"/>
-        <w:numPr>
-          <w:ilvl w:val="5"/>
-          <w:numId w:val="2"/>
-        </w:numPr>
-      </w:pPr>
-      <w:r>
-        <w:t xml:space="preserve">To get really crazy, could color points (z) by chromosome of origin </w:t>
-      </w:r>
-      <w:r>
-        <w:t xml:space="preserve">for the read that gave us this SNP, and add color bars on x axis to denote chromosomes </w:t>
-      </w:r>
-    </w:p>
-    <w:p>
-      <w:pPr>
-        <w:pStyle w:val="ListParagraph"/>
-        <w:numPr>
-          <w:ilvl w:val="2"/>
-          <w:numId w:val="2"/>
-        </w:numPr>
-      </w:pPr>
-      <w:r>
-        <w:t>SNP locations with transcript location</w:t>
+        <w:rPr>
+          <w:color w:val="808080" w:themeColor="background1" w:themeShade="80"/>
+        </w:rPr>
+      </w:pPr>
+      <w:r>
+        <w:rPr>
+          <w:color w:val="808080" w:themeColor="background1" w:themeShade="80"/>
+        </w:rPr>
+        <w:t>Finding: very little cis effects</w:t>
       </w:r>
     </w:p>
     <w:p>
@@ -2006,15 +2100,27 @@
           <w:ilvl w:val="3"/>
           <w:numId w:val="2"/>
         </w:numPr>
-        <w:rPr>
-          <w:color w:val="808080" w:themeColor="background1" w:themeShade="80"/>
-        </w:rPr>
-      </w:pPr>
-      <w:r>
-        <w:rPr>
-          <w:color w:val="808080" w:themeColor="background1" w:themeShade="80"/>
-        </w:rPr>
-        <w:t>Chromosome 1 focus</w:t>
+      </w:pPr>
+      <w:r>
+        <w:lastRenderedPageBreak/>
+        <w:t>X =</w:t>
+      </w:r>
+      <w:r>
+        <w:t xml:space="preserve"> rank order of all transcript (phenotypes)</w:t>
+      </w:r>
+      <w:r>
+        <w:t xml:space="preserve">, y = </w:t>
+      </w:r>
+      <w:r>
+        <w:t xml:space="preserve">rank order of TOP SNP (abs </w:t>
+      </w:r>
+      <w:proofErr w:type="spellStart"/>
+      <w:r>
+        <w:t>val</w:t>
+      </w:r>
+      <w:proofErr w:type="spellEnd"/>
+      <w:r>
+        <w:t xml:space="preserve"> z)</w:t>
       </w:r>
     </w:p>
     <w:p>
@@ -2024,30 +2130,23 @@
           <w:ilvl w:val="4"/>
           <w:numId w:val="2"/>
         </w:numPr>
-        <w:rPr>
-          <w:color w:val="808080" w:themeColor="background1" w:themeShade="80"/>
-        </w:rPr>
-      </w:pPr>
-      <w:r>
-        <w:rPr>
-          <w:color w:val="808080" w:themeColor="background1" w:themeShade="80"/>
-        </w:rPr>
-        <w:t xml:space="preserve">X= position of top 1, 10, or 100 SNPs per </w:t>
-      </w:r>
-      <w:proofErr w:type="spellStart"/>
-      <w:r>
-        <w:rPr>
-          <w:color w:val="808080" w:themeColor="background1" w:themeShade="80"/>
-        </w:rPr>
+      </w:pPr>
+      <w:r>
+        <w:t xml:space="preserve">Don’t bother yet, based on </w:t>
+      </w:r>
+      <w:proofErr w:type="spellStart"/>
+      <w:r>
         <w:t>Chr</w:t>
       </w:r>
       <w:proofErr w:type="spellEnd"/>
       <w:r>
-        <w:rPr>
-          <w:color w:val="808080" w:themeColor="background1" w:themeShade="80"/>
-        </w:rPr>
-        <w:t xml:space="preserve"> 1 gene</w:t>
-      </w:r>
+        <w:t xml:space="preserve"> 1 won’t see </w:t>
+      </w:r>
+      <w:proofErr w:type="spellStart"/>
+      <w:r>
+        <w:t>synteny</w:t>
+      </w:r>
+      <w:proofErr w:type="spellEnd"/>
     </w:p>
     <w:p>
       <w:pPr>
@@ -2056,125 +2155,235 @@
           <w:ilvl w:val="4"/>
           <w:numId w:val="2"/>
         </w:numPr>
-        <w:rPr>
-          <w:color w:val="808080" w:themeColor="background1" w:themeShade="80"/>
-        </w:rPr>
-      </w:pPr>
-      <w:r>
-        <w:rPr>
-          <w:color w:val="808080" w:themeColor="background1" w:themeShade="80"/>
-        </w:rPr>
-        <w:t xml:space="preserve">Y = position of gene center on </w:t>
-      </w:r>
-      <w:proofErr w:type="spellStart"/>
-      <w:r>
-        <w:rPr>
-          <w:color w:val="808080" w:themeColor="background1" w:themeShade="80"/>
-        </w:rPr>
-        <w:t>Chr</w:t>
-      </w:r>
-      <w:proofErr w:type="spellEnd"/>
-      <w:r>
-        <w:rPr>
-          <w:color w:val="808080" w:themeColor="background1" w:themeShade="80"/>
-        </w:rPr>
-        <w:t xml:space="preserve"> 1</w:t>
-      </w:r>
-    </w:p>
-    <w:p>
-      <w:pPr>
-        <w:pStyle w:val="ListParagraph"/>
-        <w:numPr>
-          <w:ilvl w:val="4"/>
-          <w:numId w:val="2"/>
-        </w:numPr>
-        <w:rPr>
-          <w:color w:val="808080" w:themeColor="background1" w:themeShade="80"/>
-        </w:rPr>
-      </w:pPr>
-      <w:r>
-        <w:rPr>
-          <w:color w:val="808080" w:themeColor="background1" w:themeShade="80"/>
-        </w:rPr>
-        <w:t>Finding: very little cis effects</w:t>
-      </w:r>
-    </w:p>
-    <w:p>
-      <w:pPr>
-        <w:pStyle w:val="ListParagraph"/>
-        <w:numPr>
-          <w:ilvl w:val="3"/>
-          <w:numId w:val="2"/>
-        </w:numPr>
-      </w:pPr>
+      </w:pPr>
+      <w:r>
+        <w:t xml:space="preserve">Expect tracts of </w:t>
+      </w:r>
+      <w:proofErr w:type="spellStart"/>
+      <w:r>
+        <w:t>synteny</w:t>
+      </w:r>
+      <w:proofErr w:type="spellEnd"/>
+      <w:r>
+        <w:t xml:space="preserve"> for cis effects</w:t>
+      </w:r>
+    </w:p>
+    <w:p>
+      <w:pPr>
+        <w:pStyle w:val="ListParagraph"/>
+        <w:numPr>
+          <w:ilvl w:val="1"/>
+          <w:numId w:val="2"/>
+        </w:numPr>
+      </w:pPr>
+      <w:r>
+        <w:t>Annotate SNPs? Maybe someday, but only after filtering</w:t>
+      </w:r>
+    </w:p>
+    <w:p>
+      <w:pPr>
+        <w:pStyle w:val="ListParagraph"/>
+        <w:numPr>
+          <w:ilvl w:val="1"/>
+          <w:numId w:val="2"/>
+        </w:numPr>
+      </w:pPr>
+      <w:r>
+        <w:t>All analysis so far is on T4 SNPs, and Wei mapped transcripts to T4 genome</w:t>
+      </w:r>
+    </w:p>
+    <w:p>
+      <w:pPr>
+        <w:pStyle w:val="ListParagraph"/>
+        <w:numPr>
+          <w:ilvl w:val="2"/>
+          <w:numId w:val="2"/>
+        </w:numPr>
+      </w:pPr>
+      <w:r>
+        <w:t xml:space="preserve">Add </w:t>
+      </w:r>
+      <w:proofErr w:type="spellStart"/>
+      <w:r>
+        <w:t>bigRR</w:t>
+      </w:r>
+      <w:proofErr w:type="spellEnd"/>
+      <w:r>
+        <w:t xml:space="preserve"> to B05.10?</w:t>
+      </w:r>
+    </w:p>
+    <w:p>
+      <w:pPr>
+        <w:pStyle w:val="ListParagraph"/>
+        <w:numPr>
+          <w:ilvl w:val="2"/>
+          <w:numId w:val="2"/>
+        </w:numPr>
+      </w:pPr>
+      <w:r>
+        <w:t>email Wei whether reads are aligned to B05.10 or T4</w:t>
+      </w:r>
+    </w:p>
+    <w:p>
+      <w:pPr>
+        <w:pStyle w:val="ListParagraph"/>
+        <w:numPr>
+          <w:ilvl w:val="2"/>
+          <w:numId w:val="2"/>
+        </w:numPr>
+      </w:pPr>
+      <w:proofErr w:type="gramStart"/>
+      <w:r>
+        <w:t>ask</w:t>
+      </w:r>
+      <w:proofErr w:type="gramEnd"/>
+      <w:r>
+        <w:t xml:space="preserve"> Wei for T4 to B05.10 positional index file – convert SNP locations?</w:t>
+      </w:r>
+    </w:p>
+    <w:p>
+      <w:pPr>
+        <w:pStyle w:val="ListParagraph"/>
+        <w:numPr>
+          <w:ilvl w:val="0"/>
+          <w:numId w:val="2"/>
+        </w:numPr>
+        <w:rPr>
+          <w:highlight w:val="yellow"/>
+        </w:rPr>
+      </w:pPr>
+      <w:proofErr w:type="spellStart"/>
+      <w:r>
+        <w:rPr>
+          <w:highlight w:val="yellow"/>
+        </w:rPr>
+        <w:t>BcBOT</w:t>
+      </w:r>
+      <w:proofErr w:type="spellEnd"/>
+      <w:r>
+        <w:rPr>
+          <w:highlight w:val="yellow"/>
+        </w:rPr>
+        <w:t xml:space="preserve"> </w:t>
+      </w:r>
+      <w:proofErr w:type="spellStart"/>
+      <w:r>
+        <w:rPr>
+          <w:highlight w:val="yellow"/>
+        </w:rPr>
+        <w:t>bigRR</w:t>
+      </w:r>
+      <w:proofErr w:type="spellEnd"/>
+    </w:p>
+    <w:p>
+      <w:pPr>
+        <w:pStyle w:val="ListParagraph"/>
+        <w:numPr>
+          <w:ilvl w:val="1"/>
+          <w:numId w:val="2"/>
+        </w:numPr>
+      </w:pPr>
+      <w:r>
+        <w:t>Quality check work so far</w:t>
+      </w:r>
+    </w:p>
+    <w:p>
+      <w:pPr>
+        <w:pStyle w:val="ListParagraph"/>
+        <w:numPr>
+          <w:ilvl w:val="1"/>
+          <w:numId w:val="2"/>
+        </w:numPr>
+      </w:pPr>
+      <w:r>
+        <w:t xml:space="preserve">Check for completeness of </w:t>
+      </w:r>
+      <w:proofErr w:type="spellStart"/>
+      <w:r>
+        <w:t>BcBOT</w:t>
+      </w:r>
+      <w:proofErr w:type="spellEnd"/>
+      <w:r>
+        <w:t xml:space="preserve"> list previous run</w:t>
+      </w:r>
+    </w:p>
+    <w:p>
+      <w:pPr>
+        <w:pStyle w:val="ListParagraph"/>
+        <w:numPr>
+          <w:ilvl w:val="2"/>
+          <w:numId w:val="2"/>
+        </w:numPr>
+        <w:rPr>
+          <w:color w:val="808080" w:themeColor="background1" w:themeShade="80"/>
+        </w:rPr>
+      </w:pPr>
+      <w:r>
+        <w:rPr>
+          <w:color w:val="808080" w:themeColor="background1" w:themeShade="80"/>
+        </w:rPr>
+        <w:t>Not sure where list came from/ how to verify</w:t>
+      </w:r>
+    </w:p>
+    <w:p>
+      <w:pPr>
+        <w:pStyle w:val="ListParagraph"/>
+        <w:numPr>
+          <w:ilvl w:val="1"/>
+          <w:numId w:val="2"/>
+        </w:numPr>
+        <w:rPr>
+          <w:color w:val="808080" w:themeColor="background1" w:themeShade="80"/>
+        </w:rPr>
+      </w:pPr>
+      <w:r>
+        <w:t xml:space="preserve">Select 1 </w:t>
+      </w:r>
+      <w:proofErr w:type="spellStart"/>
+      <w:r>
+        <w:t>BcBOT</w:t>
+      </w:r>
+      <w:proofErr w:type="spellEnd"/>
+      <w:r>
+        <w:t xml:space="preserve"> gene</w:t>
+      </w:r>
+    </w:p>
+    <w:p>
+      <w:pPr>
+        <w:pStyle w:val="ListParagraph"/>
+        <w:numPr>
+          <w:ilvl w:val="2"/>
+          <w:numId w:val="2"/>
+        </w:numPr>
+        <w:rPr>
+          <w:color w:val="808080" w:themeColor="background1" w:themeShade="80"/>
+        </w:rPr>
+      </w:pPr>
+      <w:proofErr w:type="spellStart"/>
+      <w:r>
+        <w:t>Dendrogram</w:t>
+      </w:r>
+      <w:proofErr w:type="spellEnd"/>
+      <w:r>
+        <w:t>: use all SNPs within gene ends (+- 1 kb?)</w:t>
+      </w:r>
+    </w:p>
+    <w:p>
+      <w:pPr>
+        <w:pStyle w:val="ListParagraph"/>
+        <w:numPr>
+          <w:ilvl w:val="2"/>
+          <w:numId w:val="2"/>
+        </w:numPr>
+        <w:rPr>
+          <w:color w:val="808080" w:themeColor="background1" w:themeShade="80"/>
+        </w:rPr>
+      </w:pPr>
+      <w:r>
+        <w:t>Are low expression isolates genetically related in this gene?</w:t>
+      </w:r>
       <w:bookmarkStart w:id="0" w:name="_GoBack"/>
       <w:bookmarkEnd w:id="0"/>
-      <w:r>
-        <w:lastRenderedPageBreak/>
-        <w:t>X =</w:t>
-      </w:r>
-      <w:r>
-        <w:t xml:space="preserve"> rank order of all transcript (phenotypes)</w:t>
-      </w:r>
-      <w:r>
-        <w:t xml:space="preserve">, y = </w:t>
-      </w:r>
-      <w:r>
-        <w:t xml:space="preserve">rank order of TOP SNP (abs </w:t>
-      </w:r>
-      <w:proofErr w:type="spellStart"/>
-      <w:r>
-        <w:t>val</w:t>
-      </w:r>
-      <w:proofErr w:type="spellEnd"/>
-      <w:r>
-        <w:t xml:space="preserve"> z)</w:t>
-      </w:r>
-    </w:p>
-    <w:p>
-      <w:pPr>
-        <w:pStyle w:val="ListParagraph"/>
-        <w:numPr>
-          <w:ilvl w:val="4"/>
-          <w:numId w:val="2"/>
-        </w:numPr>
-      </w:pPr>
-      <w:r>
-        <w:t xml:space="preserve">Don’t bother yet, based on </w:t>
-      </w:r>
-      <w:proofErr w:type="spellStart"/>
-      <w:r>
-        <w:t>Chr</w:t>
-      </w:r>
-      <w:proofErr w:type="spellEnd"/>
-      <w:r>
-        <w:t xml:space="preserve"> 1 won’t see </w:t>
-      </w:r>
-      <w:proofErr w:type="spellStart"/>
-      <w:r>
-        <w:t>synteny</w:t>
-      </w:r>
-      <w:proofErr w:type="spellEnd"/>
-    </w:p>
-    <w:p>
-      <w:pPr>
-        <w:pStyle w:val="ListParagraph"/>
-        <w:numPr>
-          <w:ilvl w:val="4"/>
-          <w:numId w:val="2"/>
-        </w:numPr>
-      </w:pPr>
-      <w:r>
-        <w:t xml:space="preserve">Expect tracts of </w:t>
-      </w:r>
-      <w:proofErr w:type="spellStart"/>
-      <w:r>
-        <w:t>synteny</w:t>
-      </w:r>
-      <w:proofErr w:type="spellEnd"/>
-      <w:r>
-        <w:t xml:space="preserve"> for cis effects</w:t>
-      </w:r>
     </w:p>
     <w:p>
       <w:pPr>
@@ -2185,7 +2394,7 @@
         </w:numPr>
       </w:pPr>
       <w:r>
-        <w:t>Annotate SNPs? Maybe someday, but only after filtering</w:t>
+        <w:t>Annotate outputs</w:t>
       </w:r>
     </w:p>
     <w:p>
@@ -2197,56 +2406,19 @@
         </w:numPr>
       </w:pPr>
       <w:r>
-        <w:t>All analysis so far is on T4 SNPs, and Wei mapped transcripts to T4 genome</w:t>
-      </w:r>
-    </w:p>
-    <w:p>
-      <w:pPr>
-        <w:pStyle w:val="ListParagraph"/>
-        <w:numPr>
-          <w:ilvl w:val="2"/>
-          <w:numId w:val="2"/>
-        </w:numPr>
-      </w:pPr>
-      <w:r>
-        <w:t xml:space="preserve">Add </w:t>
-      </w:r>
-      <w:proofErr w:type="spellStart"/>
-      <w:r>
-        <w:t>bigRR</w:t>
-      </w:r>
-      <w:proofErr w:type="spellEnd"/>
-      <w:r>
-        <w:t xml:space="preserve"> to B05.10?</w:t>
-      </w:r>
-    </w:p>
-    <w:p>
-      <w:pPr>
-        <w:pStyle w:val="ListParagraph"/>
-        <w:numPr>
-          <w:ilvl w:val="2"/>
-          <w:numId w:val="2"/>
-        </w:numPr>
-      </w:pPr>
-      <w:r>
-        <w:t>email Wei whether reads are aligned to B05.10 or T4</w:t>
-      </w:r>
-    </w:p>
-    <w:p>
-      <w:pPr>
-        <w:pStyle w:val="ListParagraph"/>
-        <w:numPr>
-          <w:ilvl w:val="2"/>
-          <w:numId w:val="2"/>
-        </w:numPr>
-      </w:pPr>
-      <w:proofErr w:type="gramStart"/>
-      <w:r>
-        <w:t>ask</w:t>
-      </w:r>
-      <w:proofErr w:type="gramEnd"/>
-      <w:r>
-        <w:t xml:space="preserve"> Wei for T4 to B05.10 positional index file – convert SNP locations?</w:t>
+        <w:t>Evaluate cis/trans loci</w:t>
+      </w:r>
+    </w:p>
+    <w:p>
+      <w:pPr>
+        <w:pStyle w:val="ListParagraph"/>
+        <w:numPr>
+          <w:ilvl w:val="1"/>
+          <w:numId w:val="2"/>
+        </w:numPr>
+      </w:pPr>
+      <w:r>
+        <w:t>Is BOT gene expression correlated with Botrytis virulence on one or more hosts?</w:t>
       </w:r>
     </w:p>
     <w:p>
@@ -2256,115 +2428,8 @@
           <w:ilvl w:val="0"/>
           <w:numId w:val="2"/>
         </w:numPr>
-        <w:rPr>
-          <w:highlight w:val="yellow"/>
-        </w:rPr>
-      </w:pPr>
-      <w:proofErr w:type="spellStart"/>
-      <w:r>
-        <w:rPr>
-          <w:highlight w:val="yellow"/>
-        </w:rPr>
-        <w:t>BcBOT</w:t>
-      </w:r>
-      <w:proofErr w:type="spellEnd"/>
-      <w:r>
-        <w:rPr>
-          <w:highlight w:val="yellow"/>
-        </w:rPr>
-        <w:t xml:space="preserve"> </w:t>
-      </w:r>
-      <w:proofErr w:type="spellStart"/>
-      <w:r>
-        <w:rPr>
-          <w:highlight w:val="yellow"/>
-        </w:rPr>
-        <w:t>bigRR</w:t>
-      </w:r>
-      <w:proofErr w:type="spellEnd"/>
-    </w:p>
-    <w:p>
-      <w:pPr>
-        <w:pStyle w:val="ListParagraph"/>
-        <w:numPr>
-          <w:ilvl w:val="1"/>
-          <w:numId w:val="2"/>
-        </w:numPr>
-      </w:pPr>
-      <w:r>
-        <w:t>Quality check work so far</w:t>
-      </w:r>
-    </w:p>
-    <w:p>
-      <w:pPr>
-        <w:pStyle w:val="ListParagraph"/>
-        <w:numPr>
-          <w:ilvl w:val="1"/>
-          <w:numId w:val="2"/>
-        </w:numPr>
-      </w:pPr>
-      <w:r>
-        <w:t xml:space="preserve">Check for completeness of </w:t>
-      </w:r>
-      <w:proofErr w:type="spellStart"/>
-      <w:r>
-        <w:t>BcBOT</w:t>
-      </w:r>
-      <w:proofErr w:type="spellEnd"/>
-      <w:r>
-        <w:t xml:space="preserve"> list previous run</w:t>
-      </w:r>
-    </w:p>
-    <w:p>
-      <w:pPr>
-        <w:pStyle w:val="ListParagraph"/>
-        <w:numPr>
-          <w:ilvl w:val="2"/>
-          <w:numId w:val="2"/>
-        </w:numPr>
-        <w:rPr>
-          <w:color w:val="808080" w:themeColor="background1" w:themeShade="80"/>
-        </w:rPr>
-      </w:pPr>
-      <w:r>
-        <w:rPr>
-          <w:color w:val="808080" w:themeColor="background1" w:themeShade="80"/>
-        </w:rPr>
-        <w:t>Not sure where list came from/ how to verify</w:t>
-      </w:r>
-    </w:p>
-    <w:p>
-      <w:pPr>
-        <w:pStyle w:val="ListParagraph"/>
-        <w:numPr>
-          <w:ilvl w:val="1"/>
-          <w:numId w:val="2"/>
-        </w:numPr>
-      </w:pPr>
-      <w:r>
-        <w:t>Annotate outputs</w:t>
-      </w:r>
-    </w:p>
-    <w:p>
-      <w:pPr>
-        <w:pStyle w:val="ListParagraph"/>
-        <w:numPr>
-          <w:ilvl w:val="1"/>
-          <w:numId w:val="2"/>
-        </w:numPr>
-      </w:pPr>
-      <w:r>
-        <w:t>Evaluate cis/trans loci</w:t>
-      </w:r>
-    </w:p>
-    <w:p>
-      <w:pPr>
-        <w:pStyle w:val="ListParagraph"/>
-        <w:numPr>
-          <w:ilvl w:val="0"/>
-          <w:numId w:val="2"/>
-        </w:numPr>
-      </w:pPr>
+      </w:pPr>
+      <w:proofErr w:type="spellStart"/>
       <w:r>
         <w:rPr>
           <w:rFonts w:ascii="Arial" w:eastAsia="Times New Roman" w:hAnsi="Arial" w:cs="Arial"/>
@@ -2372,9 +2437,9 @@
           <w:sz w:val="19"/>
           <w:szCs w:val="19"/>
         </w:rPr>
-        <w:t xml:space="preserve">Network </w:t>
-      </w:r>
-      <w:proofErr w:type="spellStart"/>
+        <w:t>BcBOT</w:t>
+      </w:r>
+      <w:proofErr w:type="spellEnd"/>
       <w:r>
         <w:rPr>
           <w:rFonts w:ascii="Arial" w:eastAsia="Times New Roman" w:hAnsi="Arial" w:cs="Arial"/>
@@ -2382,18 +2447,8 @@
           <w:sz w:val="19"/>
           <w:szCs w:val="19"/>
         </w:rPr>
-        <w:t>bigRR</w:t>
-      </w:r>
-      <w:proofErr w:type="spellEnd"/>
-    </w:p>
-    <w:p>
-      <w:pPr>
-        <w:pStyle w:val="ListParagraph"/>
-        <w:numPr>
-          <w:ilvl w:val="1"/>
-          <w:numId w:val="2"/>
-        </w:numPr>
-      </w:pPr>
+        <w:t xml:space="preserve"> </w:t>
+      </w:r>
       <w:r>
         <w:rPr>
           <w:rFonts w:ascii="Arial" w:eastAsia="Times New Roman" w:hAnsi="Arial" w:cs="Arial"/>
@@ -2401,8 +2456,9 @@
           <w:sz w:val="19"/>
           <w:szCs w:val="19"/>
         </w:rPr>
-        <w:t xml:space="preserve">GWAS on the Botrydial </w:t>
-      </w:r>
+        <w:t xml:space="preserve">Network </w:t>
+      </w:r>
+      <w:proofErr w:type="spellStart"/>
       <w:r>
         <w:rPr>
           <w:rFonts w:ascii="Arial" w:eastAsia="Times New Roman" w:hAnsi="Arial" w:cs="Arial"/>
@@ -2410,8 +2466,18 @@
           <w:sz w:val="19"/>
           <w:szCs w:val="19"/>
         </w:rPr>
-        <w:t>network</w:t>
-      </w:r>
+        <w:t>bigRR</w:t>
+      </w:r>
+      <w:proofErr w:type="spellEnd"/>
+    </w:p>
+    <w:p>
+      <w:pPr>
+        <w:pStyle w:val="ListParagraph"/>
+        <w:numPr>
+          <w:ilvl w:val="1"/>
+          <w:numId w:val="2"/>
+        </w:numPr>
+      </w:pPr>
       <w:r>
         <w:rPr>
           <w:rFonts w:ascii="Arial" w:eastAsia="Times New Roman" w:hAnsi="Arial" w:cs="Arial"/>
@@ -2419,17 +2485,8 @@
           <w:sz w:val="19"/>
           <w:szCs w:val="19"/>
         </w:rPr>
-        <w:t xml:space="preserve"> and the Arabidopsis genes that show co-expression with these transcripts</w:t>
-      </w:r>
-    </w:p>
-    <w:p>
-      <w:pPr>
-        <w:pStyle w:val="ListParagraph"/>
-        <w:numPr>
-          <w:ilvl w:val="2"/>
-          <w:numId w:val="2"/>
-        </w:numPr>
-      </w:pPr>
+        <w:t xml:space="preserve">GWAS on the Botrydial </w:t>
+      </w:r>
       <w:r>
         <w:rPr>
           <w:rFonts w:ascii="Arial" w:eastAsia="Times New Roman" w:hAnsi="Arial" w:cs="Arial"/>
@@ -2437,7 +2494,7 @@
           <w:sz w:val="19"/>
           <w:szCs w:val="19"/>
         </w:rPr>
-        <w:t>For At genes correlated with any Botrydial transcript</w:t>
+        <w:t>network</w:t>
       </w:r>
       <w:r>
         <w:rPr>
@@ -2446,9 +2503,17 @@
           <w:sz w:val="19"/>
           <w:szCs w:val="19"/>
         </w:rPr>
-        <w:t xml:space="preserve"> – expression variation across 96 </w:t>
-      </w:r>
-      <w:proofErr w:type="spellStart"/>
+        <w:t xml:space="preserve"> and the Arabidopsis genes that show co-expression with these transcripts</w:t>
+      </w:r>
+    </w:p>
+    <w:p>
+      <w:pPr>
+        <w:pStyle w:val="ListParagraph"/>
+        <w:numPr>
+          <w:ilvl w:val="2"/>
+          <w:numId w:val="2"/>
+        </w:numPr>
+      </w:pPr>
       <w:r>
         <w:rPr>
           <w:rFonts w:ascii="Arial" w:eastAsia="Times New Roman" w:hAnsi="Arial" w:cs="Arial"/>
@@ -2456,9 +2521,8 @@
           <w:sz w:val="19"/>
           <w:szCs w:val="19"/>
         </w:rPr>
-        <w:t>Bc</w:t>
-      </w:r>
-      <w:proofErr w:type="spellEnd"/>
+        <w:t>For At genes correlated with any Botrydial transcript</w:t>
+      </w:r>
       <w:r>
         <w:rPr>
           <w:rFonts w:ascii="Arial" w:eastAsia="Times New Roman" w:hAnsi="Arial" w:cs="Arial"/>
@@ -2466,17 +2530,9 @@
           <w:sz w:val="19"/>
           <w:szCs w:val="19"/>
         </w:rPr>
-        <w:t xml:space="preserve"> isolates</w:t>
-      </w:r>
-    </w:p>
-    <w:p>
-      <w:pPr>
-        <w:pStyle w:val="ListParagraph"/>
-        <w:numPr>
-          <w:ilvl w:val="3"/>
-          <w:numId w:val="2"/>
-        </w:numPr>
-      </w:pPr>
+        <w:t xml:space="preserve"> – expression variation across 96 </w:t>
+      </w:r>
+      <w:proofErr w:type="spellStart"/>
       <w:r>
         <w:rPr>
           <w:rFonts w:ascii="Arial" w:eastAsia="Times New Roman" w:hAnsi="Arial" w:cs="Arial"/>
@@ -2484,9 +2540,9 @@
           <w:sz w:val="19"/>
           <w:szCs w:val="19"/>
         </w:rPr>
-        <w:t xml:space="preserve">Including only </w:t>
-      </w:r>
-      <w:proofErr w:type="gramStart"/>
+        <w:t>Bc</w:t>
+      </w:r>
+      <w:proofErr w:type="spellEnd"/>
       <w:r>
         <w:rPr>
           <w:rFonts w:ascii="Arial" w:eastAsia="Times New Roman" w:hAnsi="Arial" w:cs="Arial"/>
@@ -2494,9 +2550,17 @@
           <w:sz w:val="19"/>
           <w:szCs w:val="19"/>
         </w:rPr>
-        <w:t>At</w:t>
-      </w:r>
-      <w:proofErr w:type="gramEnd"/>
+        <w:t xml:space="preserve"> isolates</w:t>
+      </w:r>
+    </w:p>
+    <w:p>
+      <w:pPr>
+        <w:pStyle w:val="ListParagraph"/>
+        <w:numPr>
+          <w:ilvl w:val="3"/>
+          <w:numId w:val="2"/>
+        </w:numPr>
+      </w:pPr>
       <w:r>
         <w:rPr>
           <w:rFonts w:ascii="Arial" w:eastAsia="Times New Roman" w:hAnsi="Arial" w:cs="Arial"/>
@@ -2504,17 +2568,9 @@
           <w:sz w:val="19"/>
           <w:szCs w:val="19"/>
         </w:rPr>
-        <w:t xml:space="preserve"> genes with &gt;=2 associations with the Botrydial genes?</w:t>
-      </w:r>
-    </w:p>
-    <w:p>
-      <w:pPr>
-        <w:pStyle w:val="ListParagraph"/>
-        <w:numPr>
-          <w:ilvl w:val="2"/>
-          <w:numId w:val="2"/>
-        </w:numPr>
-      </w:pPr>
+        <w:t xml:space="preserve">Including only </w:t>
+      </w:r>
+      <w:proofErr w:type="gramStart"/>
       <w:r>
         <w:rPr>
           <w:rFonts w:ascii="Arial" w:eastAsia="Times New Roman" w:hAnsi="Arial" w:cs="Arial"/>
@@ -2522,17 +2578,9 @@
           <w:sz w:val="19"/>
           <w:szCs w:val="19"/>
         </w:rPr>
-        <w:t>For At genes correlated with only the expressed Botrydial transcripts (removed transcripts with 0 expression in XX isolates)</w:t>
-      </w:r>
-    </w:p>
-    <w:p>
-      <w:pPr>
-        <w:pStyle w:val="ListParagraph"/>
-        <w:numPr>
-          <w:ilvl w:val="3"/>
-          <w:numId w:val="2"/>
-        </w:numPr>
-      </w:pPr>
+        <w:t>At</w:t>
+      </w:r>
+      <w:proofErr w:type="gramEnd"/>
       <w:r>
         <w:rPr>
           <w:rFonts w:ascii="Arial" w:eastAsia="Times New Roman" w:hAnsi="Arial" w:cs="Arial"/>
@@ -2540,7 +2588,7 @@
           <w:sz w:val="19"/>
           <w:szCs w:val="19"/>
         </w:rPr>
-        <w:t>Email Wei for transcript removal details</w:t>
+        <w:t xml:space="preserve"> genes with &gt;=2 associations with the Botrydial genes?</w:t>
       </w:r>
     </w:p>
     <w:p>
@@ -2558,9 +2606,17 @@
           <w:sz w:val="19"/>
           <w:szCs w:val="19"/>
         </w:rPr>
-        <w:t xml:space="preserve">Option 1: Can </w:t>
-      </w:r>
-      <w:proofErr w:type="spellStart"/>
+        <w:t>For At genes correlated with only the expressed Botrydial transcripts (removed transcripts with 0 expression in XX isolates)</w:t>
+      </w:r>
+    </w:p>
+    <w:p>
+      <w:pPr>
+        <w:pStyle w:val="ListParagraph"/>
+        <w:numPr>
+          <w:ilvl w:val="3"/>
+          <w:numId w:val="2"/>
+        </w:numPr>
+      </w:pPr>
       <w:r>
         <w:rPr>
           <w:rFonts w:ascii="Arial" w:eastAsia="Times New Roman" w:hAnsi="Arial" w:cs="Arial"/>
@@ -2568,9 +2624,17 @@
           <w:sz w:val="19"/>
           <w:szCs w:val="19"/>
         </w:rPr>
-        <w:t>bigRR</w:t>
-      </w:r>
-      <w:proofErr w:type="spellEnd"/>
+        <w:t>Email Wei for transcript removal details</w:t>
+      </w:r>
+    </w:p>
+    <w:p>
+      <w:pPr>
+        <w:pStyle w:val="ListParagraph"/>
+        <w:numPr>
+          <w:ilvl w:val="2"/>
+          <w:numId w:val="2"/>
+        </w:numPr>
+      </w:pPr>
       <w:r>
         <w:rPr>
           <w:rFonts w:ascii="Arial" w:eastAsia="Times New Roman" w:hAnsi="Arial" w:cs="Arial"/>
@@ -2578,37 +2642,9 @@
           <w:sz w:val="19"/>
           <w:szCs w:val="19"/>
         </w:rPr>
-        <w:t xml:space="preserve"> run each gene in these networks individually, then batch analyze downstream</w:t>
-      </w:r>
-    </w:p>
-    <w:p>
-      <w:pPr>
-        <w:pStyle w:val="ListParagraph"/>
-        <w:numPr>
-          <w:ilvl w:val="2"/>
-          <w:numId w:val="2"/>
-        </w:numPr>
-      </w:pPr>
-      <w:r>
-        <w:t xml:space="preserve">Option 2: can </w:t>
-      </w:r>
-      <w:proofErr w:type="spellStart"/>
-      <w:r>
-        <w:t>bigRR</w:t>
-      </w:r>
-      <w:proofErr w:type="spellEnd"/>
-      <w:r>
-        <w:t xml:space="preserve"> run z-scaled average of all genes in a network??</w:t>
-      </w:r>
-    </w:p>
-    <w:p>
-      <w:pPr>
-        <w:pStyle w:val="ListParagraph"/>
-        <w:numPr>
-          <w:ilvl w:val="1"/>
-          <w:numId w:val="2"/>
-        </w:numPr>
-      </w:pPr>
+        <w:t xml:space="preserve">Option 1: Can </w:t>
+      </w:r>
+      <w:proofErr w:type="spellStart"/>
       <w:r>
         <w:rPr>
           <w:rFonts w:ascii="Arial" w:eastAsia="Times New Roman" w:hAnsi="Arial" w:cs="Arial"/>
@@ -2616,9 +2652,9 @@
           <w:sz w:val="19"/>
           <w:szCs w:val="19"/>
         </w:rPr>
-        <w:t xml:space="preserve">GWAS on network z-scores of the top </w:t>
-      </w:r>
-      <w:proofErr w:type="spellStart"/>
+        <w:t>bigRR</w:t>
+      </w:r>
+      <w:proofErr w:type="spellEnd"/>
       <w:r>
         <w:rPr>
           <w:rFonts w:ascii="Arial" w:eastAsia="Times New Roman" w:hAnsi="Arial" w:cs="Arial"/>
@@ -2626,9 +2662,37 @@
           <w:sz w:val="19"/>
           <w:szCs w:val="19"/>
         </w:rPr>
-        <w:t>Bc</w:t>
-      </w:r>
-      <w:proofErr w:type="spellEnd"/>
+        <w:t xml:space="preserve"> run each gene in these networks individually, then batch analyze downstream</w:t>
+      </w:r>
+    </w:p>
+    <w:p>
+      <w:pPr>
+        <w:pStyle w:val="ListParagraph"/>
+        <w:numPr>
+          <w:ilvl w:val="2"/>
+          <w:numId w:val="2"/>
+        </w:numPr>
+      </w:pPr>
+      <w:r>
+        <w:t xml:space="preserve">Option 2: can </w:t>
+      </w:r>
+      <w:proofErr w:type="spellStart"/>
+      <w:r>
+        <w:t>bigRR</w:t>
+      </w:r>
+      <w:proofErr w:type="spellEnd"/>
+      <w:r>
+        <w:t xml:space="preserve"> run z-scaled average of all genes in a network??</w:t>
+      </w:r>
+    </w:p>
+    <w:p>
+      <w:pPr>
+        <w:pStyle w:val="ListParagraph"/>
+        <w:numPr>
+          <w:ilvl w:val="1"/>
+          <w:numId w:val="2"/>
+        </w:numPr>
+      </w:pPr>
       <w:r>
         <w:rPr>
           <w:rFonts w:ascii="Arial" w:eastAsia="Times New Roman" w:hAnsi="Arial" w:cs="Arial"/>
@@ -2636,17 +2700,9 @@
           <w:sz w:val="19"/>
           <w:szCs w:val="19"/>
         </w:rPr>
-        <w:t xml:space="preserve"> networks on col-0 background</w:t>
-      </w:r>
-    </w:p>
-    <w:p>
-      <w:pPr>
-        <w:pStyle w:val="ListParagraph"/>
-        <w:numPr>
-          <w:ilvl w:val="2"/>
-          <w:numId w:val="2"/>
-        </w:numPr>
-      </w:pPr>
+        <w:t xml:space="preserve">GWAS on network z-scores of the top </w:t>
+      </w:r>
+      <w:proofErr w:type="spellStart"/>
       <w:r>
         <w:rPr>
           <w:rFonts w:ascii="Arial" w:eastAsia="Times New Roman" w:hAnsi="Arial" w:cs="Arial"/>
@@ -2654,6 +2710,34 @@
           <w:sz w:val="19"/>
           <w:szCs w:val="19"/>
         </w:rPr>
+        <w:t>Bc</w:t>
+      </w:r>
+      <w:proofErr w:type="spellEnd"/>
+      <w:r>
+        <w:rPr>
+          <w:rFonts w:ascii="Arial" w:eastAsia="Times New Roman" w:hAnsi="Arial" w:cs="Arial"/>
+          <w:color w:val="222222"/>
+          <w:sz w:val="19"/>
+          <w:szCs w:val="19"/>
+        </w:rPr>
+        <w:t xml:space="preserve"> networks on col-0 background</w:t>
+      </w:r>
+    </w:p>
+    <w:p>
+      <w:pPr>
+        <w:pStyle w:val="ListParagraph"/>
+        <w:numPr>
+          <w:ilvl w:val="2"/>
+          <w:numId w:val="2"/>
+        </w:numPr>
+      </w:pPr>
+      <w:r>
+        <w:rPr>
+          <w:rFonts w:ascii="Arial" w:eastAsia="Times New Roman" w:hAnsi="Arial" w:cs="Arial"/>
+          <w:color w:val="222222"/>
+          <w:sz w:val="19"/>
+          <w:szCs w:val="19"/>
+        </w:rPr>
         <w:t>Wait for Wei to send z-scaled network variation</w:t>
       </w:r>
     </w:p>
@@ -2882,6 +2966,7 @@
         </w:numPr>
       </w:pPr>
       <w:r>
+        <w:lastRenderedPageBreak/>
         <w:t>Start results</w:t>
       </w:r>
     </w:p>
@@ -2938,7 +3023,6 @@
         </w:numPr>
       </w:pPr>
       <w:r>
-        <w:lastRenderedPageBreak/>
         <w:t>Reading</w:t>
       </w:r>
     </w:p>

</xml_diff>

<commit_message>
pc top 10 snps trans patterns
</commit_message>
<xml_diff>
--- a/notes/To Do BcAtGWAS_RNAseq.docx
+++ b/notes/To Do BcAtGWAS_RNAseq.docx
@@ -2252,28 +2252,70 @@
           <w:highlight w:val="yellow"/>
         </w:rPr>
       </w:pPr>
-      <w:proofErr w:type="spellStart"/>
       <w:r>
         <w:rPr>
           <w:highlight w:val="yellow"/>
         </w:rPr>
+        <w:t>Troubleshoot small cis effects</w:t>
+      </w:r>
+    </w:p>
+    <w:p>
+      <w:pPr>
+        <w:pStyle w:val="ListParagraph"/>
+        <w:numPr>
+          <w:ilvl w:val="1"/>
+          <w:numId w:val="2"/>
+        </w:numPr>
+        <w:rPr>
+          <w:color w:val="808080" w:themeColor="background1" w:themeShade="80"/>
+        </w:rPr>
+      </w:pPr>
+      <w:r>
+        <w:t xml:space="preserve">Select 1 </w:t>
+      </w:r>
+      <w:proofErr w:type="spellStart"/>
+      <w:r>
         <w:t>BcBOT</w:t>
       </w:r>
       <w:proofErr w:type="spellEnd"/>
       <w:r>
-        <w:rPr>
-          <w:highlight w:val="yellow"/>
-        </w:rPr>
-        <w:t xml:space="preserve"> </w:t>
-      </w:r>
-      <w:proofErr w:type="spellStart"/>
-      <w:r>
-        <w:rPr>
-          <w:highlight w:val="yellow"/>
-        </w:rPr>
-        <w:t>bigRR</w:t>
-      </w:r>
-      <w:proofErr w:type="spellEnd"/>
+        <w:t xml:space="preserve"> gene</w:t>
+      </w:r>
+    </w:p>
+    <w:p>
+      <w:pPr>
+        <w:pStyle w:val="ListParagraph"/>
+        <w:numPr>
+          <w:ilvl w:val="2"/>
+          <w:numId w:val="2"/>
+        </w:numPr>
+        <w:rPr>
+          <w:color w:val="808080" w:themeColor="background1" w:themeShade="80"/>
+        </w:rPr>
+      </w:pPr>
+      <w:proofErr w:type="spellStart"/>
+      <w:r>
+        <w:t>Dendrogram</w:t>
+      </w:r>
+      <w:proofErr w:type="spellEnd"/>
+      <w:r>
+        <w:t>: use all SNPs within gene ends (+- 1 kb?)</w:t>
+      </w:r>
+    </w:p>
+    <w:p>
+      <w:pPr>
+        <w:pStyle w:val="ListParagraph"/>
+        <w:numPr>
+          <w:ilvl w:val="2"/>
+          <w:numId w:val="2"/>
+        </w:numPr>
+        <w:rPr>
+          <w:color w:val="808080" w:themeColor="background1" w:themeShade="80"/>
+        </w:rPr>
+      </w:pPr>
+      <w:r>
+        <w:t>Are low expression isolates genetically related in this gene?</w:t>
+      </w:r>
     </w:p>
     <w:p>
       <w:pPr>
@@ -2284,106 +2326,194 @@
         </w:numPr>
       </w:pPr>
       <w:r>
-        <w:t>Quality check work so far</w:t>
-      </w:r>
-    </w:p>
-    <w:p>
-      <w:pPr>
-        <w:pStyle w:val="ListParagraph"/>
-        <w:numPr>
-          <w:ilvl w:val="1"/>
-          <w:numId w:val="2"/>
-        </w:numPr>
-      </w:pPr>
-      <w:r>
-        <w:t xml:space="preserve">Check for completeness of </w:t>
-      </w:r>
-      <w:proofErr w:type="spellStart"/>
-      <w:r>
-        <w:t>BcBOT</w:t>
-      </w:r>
-      <w:proofErr w:type="spellEnd"/>
-      <w:r>
-        <w:t xml:space="preserve"> list previous run</w:t>
-      </w:r>
-    </w:p>
-    <w:p>
-      <w:pPr>
-        <w:pStyle w:val="ListParagraph"/>
-        <w:numPr>
-          <w:ilvl w:val="2"/>
-          <w:numId w:val="2"/>
-        </w:numPr>
-        <w:rPr>
-          <w:color w:val="808080" w:themeColor="background1" w:themeShade="80"/>
-        </w:rPr>
-      </w:pPr>
-      <w:r>
-        <w:rPr>
-          <w:color w:val="808080" w:themeColor="background1" w:themeShade="80"/>
-        </w:rPr>
-        <w:t>Not sure where list came from/ how to verify</w:t>
-      </w:r>
-    </w:p>
-    <w:p>
-      <w:pPr>
-        <w:pStyle w:val="ListParagraph"/>
-        <w:numPr>
-          <w:ilvl w:val="1"/>
-          <w:numId w:val="2"/>
-        </w:numPr>
-        <w:rPr>
-          <w:color w:val="808080" w:themeColor="background1" w:themeShade="80"/>
-        </w:rPr>
-      </w:pPr>
-      <w:r>
-        <w:t xml:space="preserve">Select 1 </w:t>
-      </w:r>
-      <w:proofErr w:type="spellStart"/>
-      <w:r>
-        <w:t>BcBOT</w:t>
-      </w:r>
-      <w:proofErr w:type="spellEnd"/>
-      <w:r>
-        <w:t xml:space="preserve"> gene</w:t>
-      </w:r>
-    </w:p>
-    <w:p>
-      <w:pPr>
-        <w:pStyle w:val="ListParagraph"/>
-        <w:numPr>
-          <w:ilvl w:val="2"/>
-          <w:numId w:val="2"/>
-        </w:numPr>
-        <w:rPr>
-          <w:color w:val="808080" w:themeColor="background1" w:themeShade="80"/>
-        </w:rPr>
-      </w:pPr>
-      <w:proofErr w:type="spellStart"/>
-      <w:r>
-        <w:t>Dendrogram</w:t>
-      </w:r>
-      <w:proofErr w:type="spellEnd"/>
-      <w:r>
-        <w:t>: use all SNPs within gene ends (+- 1 kb?)</w:t>
-      </w:r>
-    </w:p>
-    <w:p>
-      <w:pPr>
-        <w:pStyle w:val="ListParagraph"/>
-        <w:numPr>
-          <w:ilvl w:val="2"/>
-          <w:numId w:val="2"/>
-        </w:numPr>
-        <w:rPr>
-          <w:color w:val="808080" w:themeColor="background1" w:themeShade="80"/>
-        </w:rPr>
-      </w:pPr>
-      <w:r>
-        <w:t>Are low expression isolates genetically related in this gene?</w:t>
+        <w:t xml:space="preserve"> Crude haplotype calls per gene based on SNPs within gene</w:t>
+      </w:r>
+    </w:p>
+    <w:p>
+      <w:pPr>
+        <w:pStyle w:val="ListParagraph"/>
+        <w:numPr>
+          <w:ilvl w:val="2"/>
+          <w:numId w:val="2"/>
+        </w:numPr>
+      </w:pPr>
+      <w:r>
+        <w:t>Problem: SNP by SNP association does not capture major cis-effects (due to minor allele/ haplotype)</w:t>
+      </w:r>
+    </w:p>
+    <w:p>
+      <w:pPr>
+        <w:pStyle w:val="ListParagraph"/>
+        <w:numPr>
+          <w:ilvl w:val="2"/>
+          <w:numId w:val="2"/>
+        </w:numPr>
+      </w:pPr>
+      <w:r>
+        <w:t>Approach: lasso on SNP correlation matrix for locus?</w:t>
+      </w:r>
+    </w:p>
+    <w:p>
+      <w:pPr>
+        <w:pStyle w:val="ListParagraph"/>
+        <w:numPr>
+          <w:ilvl w:val="2"/>
+          <w:numId w:val="2"/>
+        </w:numPr>
+      </w:pPr>
+      <w:r>
+        <w:t>Step one: crude haplotype assay to grab cis effects</w:t>
+      </w:r>
+    </w:p>
+    <w:p>
+      <w:pPr>
+        <w:pStyle w:val="ListParagraph"/>
+        <w:numPr>
+          <w:ilvl w:val="3"/>
+          <w:numId w:val="2"/>
+        </w:numPr>
+      </w:pPr>
+      <w:proofErr w:type="spellStart"/>
+      <w:r>
+        <w:t>fastPhase</w:t>
+      </w:r>
+      <w:proofErr w:type="spellEnd"/>
+      <w:r>
+        <w:t xml:space="preserve">: see scripts from Michelle </w:t>
+      </w:r>
+      <w:proofErr w:type="spellStart"/>
+      <w:r>
+        <w:t>Stitzer</w:t>
+      </w:r>
+      <w:proofErr w:type="spellEnd"/>
+    </w:p>
+    <w:p>
+      <w:pPr>
+        <w:pStyle w:val="ListParagraph"/>
+        <w:numPr>
+          <w:ilvl w:val="4"/>
+          <w:numId w:val="2"/>
+        </w:numPr>
+      </w:pPr>
+      <w:r>
+        <w:t>sensitive to a priori number of haplotypes</w:t>
+      </w:r>
+    </w:p>
+    <w:p>
+      <w:pPr>
+        <w:pStyle w:val="ListParagraph"/>
+        <w:numPr>
+          <w:ilvl w:val="4"/>
+          <w:numId w:val="2"/>
+        </w:numPr>
+      </w:pPr>
+      <w:r>
+        <w:t>grab haplotype assignment surrounding a focal site or break into longest segments</w:t>
       </w:r>
       <w:bookmarkStart w:id="0" w:name="_GoBack"/>
       <w:bookmarkEnd w:id="0"/>
+    </w:p>
+    <w:p>
+      <w:pPr>
+        <w:pStyle w:val="ListParagraph"/>
+        <w:numPr>
+          <w:ilvl w:val="2"/>
+          <w:numId w:val="2"/>
+        </w:numPr>
+      </w:pPr>
+      <w:r>
+        <w:t xml:space="preserve">Step two: map residuals after cis effects </w:t>
+      </w:r>
+      <w:r>
+        <w:sym w:font="Wingdings" w:char="F0E0"/>
+      </w:r>
+      <w:r>
+        <w:t xml:space="preserve"> ID trans effects</w:t>
+      </w:r>
+    </w:p>
+    <w:p>
+      <w:pPr>
+        <w:pStyle w:val="ListParagraph"/>
+        <w:numPr>
+          <w:ilvl w:val="0"/>
+          <w:numId w:val="2"/>
+        </w:numPr>
+        <w:rPr>
+          <w:highlight w:val="yellow"/>
+        </w:rPr>
+      </w:pPr>
+      <w:proofErr w:type="spellStart"/>
+      <w:r>
+        <w:rPr>
+          <w:highlight w:val="yellow"/>
+        </w:rPr>
+        <w:t>BcBOT</w:t>
+      </w:r>
+      <w:proofErr w:type="spellEnd"/>
+      <w:r>
+        <w:rPr>
+          <w:highlight w:val="yellow"/>
+        </w:rPr>
+        <w:t xml:space="preserve"> </w:t>
+      </w:r>
+      <w:proofErr w:type="spellStart"/>
+      <w:r>
+        <w:rPr>
+          <w:highlight w:val="yellow"/>
+        </w:rPr>
+        <w:t>bigRR</w:t>
+      </w:r>
+      <w:proofErr w:type="spellEnd"/>
+    </w:p>
+    <w:p>
+      <w:pPr>
+        <w:pStyle w:val="ListParagraph"/>
+        <w:numPr>
+          <w:ilvl w:val="1"/>
+          <w:numId w:val="2"/>
+        </w:numPr>
+      </w:pPr>
+      <w:r>
+        <w:t>Quality check work so far</w:t>
+      </w:r>
+    </w:p>
+    <w:p>
+      <w:pPr>
+        <w:pStyle w:val="ListParagraph"/>
+        <w:numPr>
+          <w:ilvl w:val="1"/>
+          <w:numId w:val="2"/>
+        </w:numPr>
+      </w:pPr>
+      <w:r>
+        <w:t xml:space="preserve">Check for completeness of </w:t>
+      </w:r>
+      <w:proofErr w:type="spellStart"/>
+      <w:r>
+        <w:t>BcBOT</w:t>
+      </w:r>
+      <w:proofErr w:type="spellEnd"/>
+      <w:r>
+        <w:t xml:space="preserve"> list previous run</w:t>
+      </w:r>
+    </w:p>
+    <w:p>
+      <w:pPr>
+        <w:pStyle w:val="ListParagraph"/>
+        <w:numPr>
+          <w:ilvl w:val="2"/>
+          <w:numId w:val="2"/>
+        </w:numPr>
+        <w:rPr>
+          <w:color w:val="808080" w:themeColor="background1" w:themeShade="80"/>
+        </w:rPr>
+      </w:pPr>
+      <w:r>
+        <w:rPr>
+          <w:color w:val="808080" w:themeColor="background1" w:themeShade="80"/>
+        </w:rPr>
+        <w:t>Not sure where list came from/ how to verify</w:t>
+      </w:r>
     </w:p>
     <w:p>
       <w:pPr>
@@ -2828,6 +2958,7 @@
         </w:numPr>
       </w:pPr>
       <w:r>
+        <w:lastRenderedPageBreak/>
         <w:t>Step one: assess progress so far and skim through old code</w:t>
       </w:r>
     </w:p>
@@ -2966,7 +3097,6 @@
         </w:numPr>
       </w:pPr>
       <w:r>
-        <w:lastRenderedPageBreak/>
         <w:t>Start results</w:t>
       </w:r>
     </w:p>

</xml_diff>